<commit_message>
Added Unit1 and part of Unit 2
</commit_message>
<xml_diff>
--- a/Functional programming.docx
+++ b/Functional programming.docx
@@ -123,19 +123,10 @@
         <w:pStyle w:val="Heading1"/>
       </w:pPr>
       <w:r>
-        <w:t xml:space="preserve">Unit 2 – Types in </w:t>
-      </w:r>
-      <w:r>
-        <w:t>F</w:t>
-      </w:r>
-      <w:r>
-        <w:t xml:space="preserve">unctional </w:t>
-      </w:r>
-      <w:r>
-        <w:t>P</w:t>
-      </w:r>
-      <w:r>
-        <w:t>rogramming</w:t>
+        <w:t xml:space="preserve">Unit 2 – </w:t>
+      </w:r>
+      <w:r>
+        <w:t>Types and Lists</w:t>
       </w:r>
     </w:p>
     <w:p>
@@ -235,7 +226,13 @@
       </w:r>
       <w:proofErr w:type="spellEnd"/>
       <w:r>
-        <w:t>, map, fold, map2, fold2.</w:t>
+        <w:t>,</w:t>
+      </w:r>
+      <w:r>
+        <w:t xml:space="preserve"> pipe operator, function composition,</w:t>
+      </w:r>
+      <w:r>
+        <w:t xml:space="preserve"> map, fold, map2, fold2.</w:t>
       </w:r>
     </w:p>
     <w:p>
@@ -460,8 +457,699 @@
           <w:numId w:val="13"/>
         </w:numPr>
       </w:pPr>
+      <w:r>
+        <w:t xml:space="preserve">Von Neumann </w:t>
+      </w:r>
+      <w:proofErr w:type="gramStart"/>
+      <w:r>
+        <w:t>model</w:t>
+      </w:r>
+      <w:proofErr w:type="gramEnd"/>
+      <w:r>
+        <w:t>.</w:t>
+      </w:r>
+    </w:p>
+    <w:p>
+      <w:pPr>
+        <w:pStyle w:val="ListParagraph"/>
+        <w:numPr>
+          <w:ilvl w:val="0"/>
+          <w:numId w:val="13"/>
+        </w:numPr>
+      </w:pPr>
+      <w:r>
+        <w:t>Computation as evaluating expressions</w:t>
+      </w:r>
+    </w:p>
+    <w:p>
+      <w:pPr>
+        <w:pStyle w:val="ListParagraph"/>
+        <w:numPr>
+          <w:ilvl w:val="0"/>
+          <w:numId w:val="13"/>
+        </w:numPr>
+      </w:pPr>
+      <w:r>
+        <w:t>Semantics of untyped lambda-calculus</w:t>
+      </w:r>
+    </w:p>
+    <w:p>
+      <w:pPr>
+        <w:pStyle w:val="ListParagraph"/>
+        <w:numPr>
+          <w:ilvl w:val="1"/>
+          <w:numId w:val="13"/>
+        </w:numPr>
+      </w:pPr>
+      <w:r>
+        <w:t>Evaluation rule for variables</w:t>
+      </w:r>
+    </w:p>
+    <w:p>
+      <w:pPr>
+        <w:pStyle w:val="ListParagraph"/>
+        <w:numPr>
+          <w:ilvl w:val="1"/>
+          <w:numId w:val="13"/>
+        </w:numPr>
+      </w:pPr>
+      <w:r>
+        <w:t>Evaluation rule for functions</w:t>
+      </w:r>
+    </w:p>
+    <w:p>
+      <w:pPr>
+        <w:pStyle w:val="ListParagraph"/>
+        <w:numPr>
+          <w:ilvl w:val="1"/>
+          <w:numId w:val="13"/>
+        </w:numPr>
+      </w:pPr>
+      <w:r>
+        <w:t xml:space="preserve">Evaluation rule for </w:t>
+      </w:r>
+      <w:r>
+        <w:t>function application</w:t>
+      </w:r>
+    </w:p>
+    <w:p>
+      <w:pPr>
+        <w:pStyle w:val="ListParagraph"/>
+        <w:numPr>
+          <w:ilvl w:val="0"/>
+          <w:numId w:val="13"/>
+        </w:numPr>
+      </w:pPr>
+      <w:r>
+        <w:t>Introduction to F#</w:t>
+      </w:r>
+    </w:p>
+    <w:p>
+      <w:pPr>
+        <w:pStyle w:val="ListParagraph"/>
+        <w:numPr>
+          <w:ilvl w:val="1"/>
+          <w:numId w:val="13"/>
+        </w:numPr>
+      </w:pPr>
+      <w:r>
+        <w:t>Structure of a project</w:t>
+      </w:r>
+      <w:r>
+        <w:t>: compilation file order</w:t>
+      </w:r>
+      <w:r>
+        <w:t>, modules, import.</w:t>
+      </w:r>
+    </w:p>
+    <w:p>
+      <w:pPr>
+        <w:pStyle w:val="ListParagraph"/>
+        <w:numPr>
+          <w:ilvl w:val="1"/>
+          <w:numId w:val="13"/>
+        </w:numPr>
+      </w:pPr>
+      <w:r>
+        <w:t>Primitive types and values.</w:t>
+      </w:r>
+      <w:r>
+        <w:t xml:space="preserve"> Type inference. </w:t>
+      </w:r>
+    </w:p>
+    <w:p>
+      <w:pPr>
+        <w:pStyle w:val="ListParagraph"/>
+        <w:numPr>
+          <w:ilvl w:val="1"/>
+          <w:numId w:val="13"/>
+        </w:numPr>
+      </w:pPr>
+      <w:r>
+        <w:t>Example of program evaluation</w:t>
+      </w:r>
+      <w:r>
+        <w:t xml:space="preserve"> with respect to lambda calculus</w:t>
+      </w:r>
+      <w:r>
+        <w:t>. Sum of two numbers.</w:t>
+      </w:r>
+    </w:p>
+    <w:p>
+      <w:pPr>
+        <w:pStyle w:val="ListParagraph"/>
+        <w:numPr>
+          <w:ilvl w:val="1"/>
+          <w:numId w:val="13"/>
+        </w:numPr>
+      </w:pPr>
+      <w:r>
+        <w:t>Shortcut for lambdas with multiple arguments. Comparison with lambda calculus.</w:t>
+      </w:r>
+    </w:p>
+    <w:p>
+      <w:pPr>
+        <w:pStyle w:val="ListParagraph"/>
+        <w:numPr>
+          <w:ilvl w:val="0"/>
+          <w:numId w:val="13"/>
+        </w:numPr>
+      </w:pPr>
+      <w:r>
+        <w:t>Basic program constructs</w:t>
+      </w:r>
+    </w:p>
+    <w:p>
+      <w:pPr>
+        <w:pStyle w:val="ListParagraph"/>
+        <w:numPr>
+          <w:ilvl w:val="1"/>
+          <w:numId w:val="13"/>
+        </w:numPr>
+      </w:pPr>
+      <w:r>
+        <w:t xml:space="preserve">Let bindings. </w:t>
+      </w:r>
+      <w:r>
+        <w:t>Evaluation of bindings in lambda calculus</w:t>
+      </w:r>
+    </w:p>
+    <w:p>
+      <w:pPr>
+        <w:pStyle w:val="ListParagraph"/>
+        <w:numPr>
+          <w:ilvl w:val="1"/>
+          <w:numId w:val="13"/>
+        </w:numPr>
+      </w:pPr>
+      <w:r>
+        <w:t>Recursive bindings and recursive functions.</w:t>
+      </w:r>
+      <w:r>
+        <w:t xml:space="preserve"> Recursion as a mean of looping in functional programming.</w:t>
+      </w:r>
+      <w:r>
+        <w:t xml:space="preserve"> </w:t>
+      </w:r>
+      <w:r>
+        <w:rPr>
+          <w:b/>
+        </w:rPr>
+        <w:t>Examples:</w:t>
+      </w:r>
+      <w:r>
+        <w:t xml:space="preserve"> factorial, Fibonacci sequence, integer division</w:t>
+      </w:r>
+      <w:r>
+        <w:t>.</w:t>
+      </w:r>
+    </w:p>
+    <w:p>
+      <w:pPr>
+        <w:pStyle w:val="ListParagraph"/>
+        <w:numPr>
+          <w:ilvl w:val="1"/>
+          <w:numId w:val="13"/>
+        </w:numPr>
+      </w:pPr>
+      <w:r>
+        <w:t>If-then-else expression. Difference with imperative if-then-else. Just mention that it can be implemented in lambda calculus just with what we have.</w:t>
+      </w:r>
+      <w:r>
+        <w:t xml:space="preserve"> </w:t>
+      </w:r>
+      <w:r>
+        <w:rPr>
+          <w:b/>
+        </w:rPr>
+        <w:t>Example:</w:t>
+      </w:r>
+      <w:r>
+        <w:t xml:space="preserve"> Leap years.</w:t>
+      </w:r>
+    </w:p>
+    <w:p>
+      <w:pPr>
+        <w:pStyle w:val="ListParagraph"/>
+        <w:numPr>
+          <w:ilvl w:val="0"/>
+          <w:numId w:val="13"/>
+        </w:numPr>
+      </w:pPr>
+      <w:r>
+        <w:rPr>
+          <w:b/>
+        </w:rPr>
+        <w:t>Exercises:</w:t>
+      </w:r>
+    </w:p>
+    <w:p>
+      <w:pPr>
+        <w:pStyle w:val="ListParagraph"/>
+        <w:numPr>
+          <w:ilvl w:val="1"/>
+          <w:numId w:val="13"/>
+        </w:numPr>
+      </w:pPr>
+      <w:r>
+        <w:t>Return a string containing</w:t>
+      </w:r>
+      <w:r>
+        <w:t xml:space="preserve"> all numbers from 0 to n (n taken as input)</w:t>
+      </w:r>
+    </w:p>
+    <w:p>
+      <w:pPr>
+        <w:pStyle w:val="ListParagraph"/>
+        <w:numPr>
+          <w:ilvl w:val="1"/>
+          <w:numId w:val="13"/>
+        </w:numPr>
+      </w:pPr>
+      <w:r>
+        <w:t>Return a string containing</w:t>
+      </w:r>
+      <w:r>
+        <w:t xml:space="preserve"> </w:t>
+      </w:r>
+      <w:r>
+        <w:t>all numbers from n to 0 (n taken as input)</w:t>
+      </w:r>
+    </w:p>
+    <w:p>
+      <w:pPr>
+        <w:pStyle w:val="ListParagraph"/>
+        <w:numPr>
+          <w:ilvl w:val="1"/>
+          <w:numId w:val="13"/>
+        </w:numPr>
+      </w:pPr>
+      <w:r>
+        <w:t>Return a string containing</w:t>
+      </w:r>
+      <w:r>
+        <w:t xml:space="preserve"> </w:t>
+      </w:r>
+      <w:r>
+        <w:t>all numbers within a range (min and max taken as input)</w:t>
+      </w:r>
+    </w:p>
+    <w:p>
+      <w:pPr>
+        <w:pStyle w:val="ListParagraph"/>
+        <w:numPr>
+          <w:ilvl w:val="1"/>
+          <w:numId w:val="13"/>
+        </w:numPr>
+      </w:pPr>
+      <w:r>
+        <w:t>Return a string containing</w:t>
+      </w:r>
+      <w:r>
+        <w:t xml:space="preserve"> </w:t>
+      </w:r>
+      <w:r>
+        <w:t>all</w:t>
+      </w:r>
+      <w:r>
+        <w:t xml:space="preserve"> even numbers within a range</w:t>
+      </w:r>
+    </w:p>
+    <w:p>
+      <w:pPr>
+        <w:pStyle w:val="ListParagraph"/>
+        <w:numPr>
+          <w:ilvl w:val="1"/>
+          <w:numId w:val="13"/>
+        </w:numPr>
+      </w:pPr>
+      <w:r>
+        <w:t xml:space="preserve">Draw </w:t>
+      </w:r>
+      <w:r>
+        <w:t xml:space="preserve">a line of asterisks </w:t>
+      </w:r>
+      <w:r>
+        <w:t>of</w:t>
+      </w:r>
+      <w:r>
+        <w:t xml:space="preserve"> </w:t>
+      </w:r>
+      <w:r>
+        <w:t>a given length</w:t>
+      </w:r>
+    </w:p>
+    <w:p>
+      <w:pPr>
+        <w:pStyle w:val="ListParagraph"/>
+        <w:numPr>
+          <w:ilvl w:val="1"/>
+          <w:numId w:val="13"/>
+        </w:numPr>
+      </w:pPr>
+      <w:r>
+        <w:t>Draw a line made of a symbol taken as input</w:t>
+      </w:r>
+      <w:r>
+        <w:t xml:space="preserve"> of a given length</w:t>
+      </w:r>
+    </w:p>
+    <w:p>
+      <w:pPr>
+        <w:pStyle w:val="ListParagraph"/>
+        <w:numPr>
+          <w:ilvl w:val="1"/>
+          <w:numId w:val="13"/>
+        </w:numPr>
+      </w:pPr>
+      <w:r>
+        <w:t>Generate a binary string from an integer number</w:t>
+      </w:r>
+    </w:p>
+    <w:p>
+      <w:pPr>
+        <w:pStyle w:val="ListParagraph"/>
+        <w:numPr>
+          <w:ilvl w:val="1"/>
+          <w:numId w:val="13"/>
+        </w:numPr>
+      </w:pPr>
+      <w:r>
+        <w:t>Generate a string representing a number in an arbitrary base taken as input.</w:t>
+      </w:r>
+    </w:p>
+    <w:p/>
+    <w:p/>
+    <w:p/>
+    <w:p/>
+    <w:p/>
+    <w:p/>
+    <w:p/>
+    <w:p>
+      <w:pPr>
+        <w:pStyle w:val="Heading1"/>
+      </w:pPr>
+      <w:r>
+        <w:lastRenderedPageBreak/>
+        <w:t xml:space="preserve">Unit 2 – </w:t>
+      </w:r>
+      <w:r>
+        <w:t>Types and Lists</w:t>
+      </w:r>
+    </w:p>
+    <w:p>
+      <w:pPr>
+        <w:pStyle w:val="ListParagraph"/>
+        <w:numPr>
+          <w:ilvl w:val="0"/>
+          <w:numId w:val="14"/>
+        </w:numPr>
+      </w:pPr>
+      <w:r>
+        <w:t>Type rules of lambda calculus</w:t>
+      </w:r>
+    </w:p>
+    <w:p>
+      <w:pPr>
+        <w:pStyle w:val="ListParagraph"/>
+        <w:numPr>
+          <w:ilvl w:val="1"/>
+          <w:numId w:val="14"/>
+        </w:numPr>
+      </w:pPr>
+      <w:r>
+        <w:t>Typing variables</w:t>
+      </w:r>
+    </w:p>
+    <w:p>
+      <w:pPr>
+        <w:pStyle w:val="ListParagraph"/>
+        <w:numPr>
+          <w:ilvl w:val="1"/>
+          <w:numId w:val="14"/>
+        </w:numPr>
+      </w:pPr>
+      <w:r>
+        <w:t>Typing functions</w:t>
+      </w:r>
+    </w:p>
+    <w:p>
+      <w:pPr>
+        <w:pStyle w:val="ListParagraph"/>
+        <w:numPr>
+          <w:ilvl w:val="1"/>
+          <w:numId w:val="14"/>
+        </w:numPr>
+      </w:pPr>
+      <w:r>
+        <w:t>Typing function application</w:t>
+      </w:r>
+    </w:p>
+    <w:p>
+      <w:pPr>
+        <w:pStyle w:val="ListParagraph"/>
+        <w:numPr>
+          <w:ilvl w:val="0"/>
+          <w:numId w:val="14"/>
+        </w:numPr>
+      </w:pPr>
+      <w:r>
+        <w:t>Structural Equality vs Reference Equality. Examples</w:t>
+      </w:r>
+      <w:r>
+        <w:t xml:space="preserve"> (C# lists vs F# lists)</w:t>
+      </w:r>
+    </w:p>
+    <w:p>
+      <w:pPr>
+        <w:pStyle w:val="ListParagraph"/>
+        <w:numPr>
+          <w:ilvl w:val="0"/>
+          <w:numId w:val="14"/>
+        </w:numPr>
+      </w:pPr>
+      <w:r>
+        <w:t>List</w:t>
+      </w:r>
+      <w:r>
+        <w:t>s and recursive operations on lists</w:t>
+      </w:r>
+      <w:r>
+        <w:t xml:space="preserve"> (</w:t>
+      </w:r>
+      <w:r>
+        <w:rPr>
+          <w:b/>
+        </w:rPr>
+        <w:t>do not use pattern matching</w:t>
+      </w:r>
+      <w:proofErr w:type="gramStart"/>
+      <w:r>
+        <w:rPr>
+          <w:b/>
+        </w:rPr>
+        <w:t xml:space="preserve">. </w:t>
+      </w:r>
+      <w:proofErr w:type="gramEnd"/>
+      <w:r>
+        <w:rPr>
+          <w:b/>
+        </w:rPr>
+        <w:t>That comes later</w:t>
+      </w:r>
       <w:bookmarkStart w:id="0" w:name="_GoBack"/>
       <w:bookmarkEnd w:id="0"/>
+      <w:r>
+        <w:t>)</w:t>
+      </w:r>
+    </w:p>
+    <w:p>
+      <w:pPr>
+        <w:pStyle w:val="ListParagraph"/>
+        <w:numPr>
+          <w:ilvl w:val="1"/>
+          <w:numId w:val="14"/>
+        </w:numPr>
+      </w:pPr>
+      <w:r>
+        <w:t>Length</w:t>
+      </w:r>
+    </w:p>
+    <w:p>
+      <w:pPr>
+        <w:pStyle w:val="ListParagraph"/>
+        <w:numPr>
+          <w:ilvl w:val="1"/>
+          <w:numId w:val="14"/>
+        </w:numPr>
+      </w:pPr>
+      <w:r>
+        <w:t>Sum</w:t>
+      </w:r>
+    </w:p>
+    <w:p>
+      <w:pPr>
+        <w:pStyle w:val="ListParagraph"/>
+        <w:numPr>
+          <w:ilvl w:val="1"/>
+          <w:numId w:val="14"/>
+        </w:numPr>
+      </w:pPr>
+      <w:r>
+        <w:t>Filter</w:t>
+      </w:r>
+    </w:p>
+    <w:p>
+      <w:pPr>
+        <w:pStyle w:val="ListParagraph"/>
+        <w:numPr>
+          <w:ilvl w:val="1"/>
+          <w:numId w:val="14"/>
+        </w:numPr>
+      </w:pPr>
+      <w:r>
+        <w:t>Even numbers from a list of intege</w:t>
+      </w:r>
+      <w:r>
+        <w:t>rs</w:t>
+      </w:r>
+    </w:p>
+    <w:p>
+      <w:pPr>
+        <w:pStyle w:val="ListParagraph"/>
+        <w:numPr>
+          <w:ilvl w:val="0"/>
+          <w:numId w:val="14"/>
+        </w:numPr>
+      </w:pPr>
+      <w:r>
+        <w:t>Tail recursion</w:t>
+      </w:r>
+    </w:p>
+    <w:p>
+      <w:pPr>
+        <w:pStyle w:val="ListParagraph"/>
+        <w:numPr>
+          <w:ilvl w:val="0"/>
+          <w:numId w:val="14"/>
+        </w:numPr>
+      </w:pPr>
+      <w:r>
+        <w:rPr>
+          <w:b/>
+        </w:rPr>
+        <w:t>Exercises:</w:t>
+      </w:r>
+    </w:p>
+    <w:p>
+      <w:pPr>
+        <w:pStyle w:val="ListParagraph"/>
+        <w:numPr>
+          <w:ilvl w:val="1"/>
+          <w:numId w:val="14"/>
+        </w:numPr>
+      </w:pPr>
+      <w:r>
+        <w:t>Return the last element of a list</w:t>
+      </w:r>
+    </w:p>
+    <w:p>
+      <w:pPr>
+        <w:pStyle w:val="ListParagraph"/>
+        <w:numPr>
+          <w:ilvl w:val="1"/>
+          <w:numId w:val="14"/>
+        </w:numPr>
+      </w:pPr>
+      <w:r>
+        <w:t>Reverse a list</w:t>
+      </w:r>
+    </w:p>
+    <w:p>
+      <w:pPr>
+        <w:pStyle w:val="ListParagraph"/>
+        <w:numPr>
+          <w:ilvl w:val="1"/>
+          <w:numId w:val="14"/>
+        </w:numPr>
+      </w:pPr>
+      <w:r>
+        <w:t>Find the nth elements of a list</w:t>
+      </w:r>
+    </w:p>
+    <w:p>
+      <w:pPr>
+        <w:pStyle w:val="ListParagraph"/>
+        <w:numPr>
+          <w:ilvl w:val="1"/>
+          <w:numId w:val="14"/>
+        </w:numPr>
+      </w:pPr>
+      <w:r>
+        <w:t>Take all the even elements of a list</w:t>
+      </w:r>
+    </w:p>
+    <w:p>
+      <w:pPr>
+        <w:pStyle w:val="ListParagraph"/>
+        <w:numPr>
+          <w:ilvl w:val="1"/>
+          <w:numId w:val="14"/>
+        </w:numPr>
+      </w:pPr>
+      <w:r>
+        <w:t xml:space="preserve">Check if a list is </w:t>
+      </w:r>
+      <w:proofErr w:type="spellStart"/>
+      <w:r>
+        <w:t>playndrome</w:t>
+      </w:r>
+      <w:proofErr w:type="spellEnd"/>
+      <w:r>
+        <w:t xml:space="preserve"> (true if equal to its reverse)</w:t>
+      </w:r>
+    </w:p>
+    <w:p>
+      <w:pPr>
+        <w:pStyle w:val="ListParagraph"/>
+        <w:numPr>
+          <w:ilvl w:val="1"/>
+          <w:numId w:val="14"/>
+        </w:numPr>
+      </w:pPr>
+      <w:r>
+        <w:t xml:space="preserve">Define a </w:t>
+      </w:r>
+      <w:r>
+        <w:t>compress</w:t>
+      </w:r>
+      <w:r>
+        <w:t xml:space="preserve"> operation that removes all </w:t>
+      </w:r>
+      <w:r>
+        <w:t>consecutive equal elements from a list. compress [</w:t>
+      </w:r>
+      <w:proofErr w:type="spellStart"/>
+      <w:proofErr w:type="gramStart"/>
+      <w:r>
+        <w:t>a;a</w:t>
+      </w:r>
+      <w:proofErr w:type="gramEnd"/>
+      <w:r>
+        <w:t>;a;a;b;b;c</w:t>
+      </w:r>
+      <w:proofErr w:type="spellEnd"/>
+      <w:r>
+        <w:t>] = [</w:t>
+      </w:r>
+      <w:proofErr w:type="spellStart"/>
+      <w:r>
+        <w:t>a;b;c</w:t>
+      </w:r>
+      <w:proofErr w:type="spellEnd"/>
+      <w:r>
+        <w:t>]</w:t>
+      </w:r>
     </w:p>
     <w:sectPr>
       <w:pgSz w:w="11906" w:h="16838"/>
@@ -755,7 +1443,7 @@
         <w:rFonts w:hint="default"/>
       </w:rPr>
     </w:lvl>
-    <w:lvl w:ilvl="1" w:tplc="04090019" w:tentative="1">
+    <w:lvl w:ilvl="1" w:tplc="04090019">
       <w:start w:val="1"/>
       <w:numFmt w:val="lowerLetter"/>
       <w:lvlText w:val="%2."/>
@@ -1440,6 +2128,92 @@
     </w:lvl>
   </w:abstractNum>
   <w:abstractNum w:abstractNumId="11" w15:restartNumberingAfterBreak="0">
+    <w:nsid w:val="6E7E2F53"/>
+    <w:multiLevelType w:val="hybridMultilevel"/>
+    <w:tmpl w:val="8C063F8E"/>
+    <w:lvl w:ilvl="0" w:tplc="0409000F">
+      <w:start w:val="1"/>
+      <w:numFmt w:val="decimal"/>
+      <w:lvlText w:val="%1."/>
+      <w:lvlJc w:val="left"/>
+      <w:pPr>
+        <w:ind w:left="720" w:hanging="360"/>
+      </w:pPr>
+    </w:lvl>
+    <w:lvl w:ilvl="1" w:tplc="04090019">
+      <w:start w:val="1"/>
+      <w:numFmt w:val="lowerLetter"/>
+      <w:lvlText w:val="%2."/>
+      <w:lvlJc w:val="left"/>
+      <w:pPr>
+        <w:ind w:left="1440" w:hanging="360"/>
+      </w:pPr>
+    </w:lvl>
+    <w:lvl w:ilvl="2" w:tplc="0409001B" w:tentative="1">
+      <w:start w:val="1"/>
+      <w:numFmt w:val="lowerRoman"/>
+      <w:lvlText w:val="%3."/>
+      <w:lvlJc w:val="right"/>
+      <w:pPr>
+        <w:ind w:left="2160" w:hanging="180"/>
+      </w:pPr>
+    </w:lvl>
+    <w:lvl w:ilvl="3" w:tplc="0409000F" w:tentative="1">
+      <w:start w:val="1"/>
+      <w:numFmt w:val="decimal"/>
+      <w:lvlText w:val="%4."/>
+      <w:lvlJc w:val="left"/>
+      <w:pPr>
+        <w:ind w:left="2880" w:hanging="360"/>
+      </w:pPr>
+    </w:lvl>
+    <w:lvl w:ilvl="4" w:tplc="04090019" w:tentative="1">
+      <w:start w:val="1"/>
+      <w:numFmt w:val="lowerLetter"/>
+      <w:lvlText w:val="%5."/>
+      <w:lvlJc w:val="left"/>
+      <w:pPr>
+        <w:ind w:left="3600" w:hanging="360"/>
+      </w:pPr>
+    </w:lvl>
+    <w:lvl w:ilvl="5" w:tplc="0409001B" w:tentative="1">
+      <w:start w:val="1"/>
+      <w:numFmt w:val="lowerRoman"/>
+      <w:lvlText w:val="%6."/>
+      <w:lvlJc w:val="right"/>
+      <w:pPr>
+        <w:ind w:left="4320" w:hanging="180"/>
+      </w:pPr>
+    </w:lvl>
+    <w:lvl w:ilvl="6" w:tplc="0409000F" w:tentative="1">
+      <w:start w:val="1"/>
+      <w:numFmt w:val="decimal"/>
+      <w:lvlText w:val="%7."/>
+      <w:lvlJc w:val="left"/>
+      <w:pPr>
+        <w:ind w:left="5040" w:hanging="360"/>
+      </w:pPr>
+    </w:lvl>
+    <w:lvl w:ilvl="7" w:tplc="04090019" w:tentative="1">
+      <w:start w:val="1"/>
+      <w:numFmt w:val="lowerLetter"/>
+      <w:lvlText w:val="%8."/>
+      <w:lvlJc w:val="left"/>
+      <w:pPr>
+        <w:ind w:left="5760" w:hanging="360"/>
+      </w:pPr>
+    </w:lvl>
+    <w:lvl w:ilvl="8" w:tplc="0409001B" w:tentative="1">
+      <w:start w:val="1"/>
+      <w:numFmt w:val="lowerRoman"/>
+      <w:lvlText w:val="%9."/>
+      <w:lvlJc w:val="right"/>
+      <w:pPr>
+        <w:ind w:left="6480" w:hanging="180"/>
+      </w:pPr>
+    </w:lvl>
+  </w:abstractNum>
+  <w:abstractNum w:abstractNumId="12" w15:restartNumberingAfterBreak="0">
     <w:nsid w:val="761A0EC5"/>
     <w:multiLevelType w:val="hybridMultilevel"/>
     <w:tmpl w:val="8F7640E4"/>
@@ -1525,7 +2299,7 @@
       </w:pPr>
     </w:lvl>
   </w:abstractNum>
-  <w:abstractNum w:abstractNumId="12" w15:restartNumberingAfterBreak="0">
+  <w:abstractNum w:abstractNumId="13" w15:restartNumberingAfterBreak="0">
     <w:nsid w:val="7B567007"/>
     <w:multiLevelType w:val="hybridMultilevel"/>
     <w:tmpl w:val="2DF6917C"/>
@@ -1618,7 +2392,7 @@
     <w:abstractNumId w:val="9"/>
   </w:num>
   <w:num w:numId="3">
-    <w:abstractNumId w:val="12"/>
+    <w:abstractNumId w:val="13"/>
   </w:num>
   <w:num w:numId="4">
     <w:abstractNumId w:val="7"/>
@@ -1633,7 +2407,7 @@
     <w:abstractNumId w:val="8"/>
   </w:num>
   <w:num w:numId="8">
-    <w:abstractNumId w:val="11"/>
+    <w:abstractNumId w:val="12"/>
   </w:num>
   <w:num w:numId="9">
     <w:abstractNumId w:val="4"/>
@@ -1649,6 +2423,9 @@
   </w:num>
   <w:num w:numId="13">
     <w:abstractNumId w:val="3"/>
+  </w:num>
+  <w:num w:numId="14">
+    <w:abstractNumId w:val="11"/>
   </w:num>
 </w:numbering>
 </file>

</xml_diff>

<commit_message>
Added Unit 1 in typescript
</commit_message>
<xml_diff>
--- a/Functional programming.docx
+++ b/Functional programming.docx
@@ -162,6 +162,158 @@
         </w:numPr>
       </w:pPr>
       <w:r>
+        <w:t>Exercises on lists</w:t>
+      </w:r>
+      <w:r>
+        <w:t>.</w:t>
+      </w:r>
+    </w:p>
+    <w:p>
+      <w:pPr>
+        <w:pStyle w:val="Heading1"/>
+      </w:pPr>
+      <w:bookmarkStart w:id="0" w:name="_Hlk511738657"/>
+      <w:r>
+        <w:t xml:space="preserve">Unit </w:t>
+      </w:r>
+      <w:r>
+        <w:t>3</w:t>
+      </w:r>
+      <w:r>
+        <w:t xml:space="preserve"> – Higher</w:t>
+      </w:r>
+      <w:r>
+        <w:t>-o</w:t>
+      </w:r>
+      <w:r>
+        <w:t xml:space="preserve">rder </w:t>
+      </w:r>
+      <w:r>
+        <w:t>F</w:t>
+      </w:r>
+      <w:r>
+        <w:t>unctions</w:t>
+      </w:r>
+      <w:r>
+        <w:t xml:space="preserve"> and Data Structures</w:t>
+      </w:r>
+    </w:p>
+    <w:p>
+      <w:pPr>
+        <w:pStyle w:val="ListParagraph"/>
+        <w:numPr>
+          <w:ilvl w:val="0"/>
+          <w:numId w:val="7"/>
+        </w:numPr>
+      </w:pPr>
+      <w:r>
+        <w:t>P</w:t>
+      </w:r>
+      <w:r>
+        <w:t>ipe operator, function composition,</w:t>
+      </w:r>
+      <w:r>
+        <w:t xml:space="preserve"> map, fold, map2, fold2.</w:t>
+      </w:r>
+    </w:p>
+    <w:p>
+      <w:pPr>
+        <w:pStyle w:val="ListParagraph"/>
+        <w:numPr>
+          <w:ilvl w:val="0"/>
+          <w:numId w:val="7"/>
+        </w:numPr>
+      </w:pPr>
+      <w:r>
+        <w:t>Tuples</w:t>
+      </w:r>
+      <w:r>
+        <w:t xml:space="preserve"> in lambda calculus and F#</w:t>
+      </w:r>
+    </w:p>
+    <w:p>
+      <w:pPr>
+        <w:pStyle w:val="ListParagraph"/>
+        <w:numPr>
+          <w:ilvl w:val="0"/>
+          <w:numId w:val="7"/>
+        </w:numPr>
+      </w:pPr>
+      <w:r>
+        <w:t xml:space="preserve">Curry and </w:t>
+      </w:r>
+      <w:proofErr w:type="spellStart"/>
+      <w:r>
+        <w:t>Uncurry</w:t>
+      </w:r>
+      <w:proofErr w:type="spellEnd"/>
+    </w:p>
+    <w:p>
+      <w:pPr>
+        <w:pStyle w:val="ListParagraph"/>
+        <w:numPr>
+          <w:ilvl w:val="0"/>
+          <w:numId w:val="7"/>
+        </w:numPr>
+      </w:pPr>
+      <w:r>
+        <w:t>Case Study: SQL</w:t>
+      </w:r>
+    </w:p>
+    <w:bookmarkEnd w:id="0"/>
+    <w:p>
+      <w:pPr>
+        <w:pStyle w:val="Heading1"/>
+      </w:pPr>
+      <w:r>
+        <w:t xml:space="preserve">Unit </w:t>
+      </w:r>
+      <w:r>
+        <w:t>4</w:t>
+      </w:r>
+      <w:r>
+        <w:t xml:space="preserve"> – Data Structures</w:t>
+      </w:r>
+    </w:p>
+    <w:p>
+      <w:pPr>
+        <w:pStyle w:val="ListParagraph"/>
+        <w:numPr>
+          <w:ilvl w:val="0"/>
+          <w:numId w:val="6"/>
+        </w:numPr>
+      </w:pPr>
+      <w:r>
+        <w:t>Discriminated unions in lambda calculus.</w:t>
+      </w:r>
+    </w:p>
+    <w:p>
+      <w:pPr>
+        <w:pStyle w:val="ListParagraph"/>
+        <w:numPr>
+          <w:ilvl w:val="0"/>
+          <w:numId w:val="6"/>
+        </w:numPr>
+      </w:pPr>
+      <w:r>
+        <w:t>Discriminate</w:t>
+      </w:r>
+      <w:r>
+        <w:t xml:space="preserve"> </w:t>
+      </w:r>
+      <w:r>
+        <w:t>unions and records in F#</w:t>
+      </w:r>
+    </w:p>
+    <w:p>
+      <w:pPr>
+        <w:pStyle w:val="ListParagraph"/>
+        <w:numPr>
+          <w:ilvl w:val="0"/>
+          <w:numId w:val="6"/>
+        </w:numPr>
+      </w:pPr>
+      <w:r>
         <w:t>Structural equality vs reference equality.</w:t>
       </w:r>
     </w:p>
@@ -170,14 +322,35 @@
         <w:pStyle w:val="ListParagraph"/>
         <w:numPr>
           <w:ilvl w:val="0"/>
-          <w:numId w:val="5"/>
-        </w:numPr>
-      </w:pPr>
-      <w:r>
-        <w:t>Exercises on lists</w:t>
-      </w:r>
-      <w:r>
-        <w:t>.</w:t>
+          <w:numId w:val="6"/>
+        </w:numPr>
+      </w:pPr>
+      <w:r>
+        <w:t>Pattern matching</w:t>
+      </w:r>
+    </w:p>
+    <w:p>
+      <w:pPr>
+        <w:pStyle w:val="ListParagraph"/>
+        <w:numPr>
+          <w:ilvl w:val="0"/>
+          <w:numId w:val="6"/>
+        </w:numPr>
+      </w:pPr>
+      <w:r>
+        <w:t>Recursive data structures (Trees, Lists with Cons and Empty, …)</w:t>
+      </w:r>
+    </w:p>
+    <w:p>
+      <w:pPr>
+        <w:pStyle w:val="ListParagraph"/>
+        <w:numPr>
+          <w:ilvl w:val="0"/>
+          <w:numId w:val="6"/>
+        </w:numPr>
+      </w:pPr>
+      <w:r>
+        <w:t>Case Study: Expression evaluation</w:t>
       </w:r>
     </w:p>
     <w:p>
@@ -185,138 +358,6 @@
         <w:pStyle w:val="Heading1"/>
       </w:pPr>
       <w:r>
-        <w:t xml:space="preserve">Unit </w:t>
-      </w:r>
-      <w:r>
-        <w:t>3</w:t>
-      </w:r>
-      <w:r>
-        <w:t xml:space="preserve"> – Higher</w:t>
-      </w:r>
-      <w:r>
-        <w:t>-o</w:t>
-      </w:r>
-      <w:r>
-        <w:t xml:space="preserve">rder </w:t>
-      </w:r>
-      <w:r>
-        <w:t>F</w:t>
-      </w:r>
-      <w:r>
-        <w:t>unctions</w:t>
-      </w:r>
-    </w:p>
-    <w:p>
-      <w:pPr>
-        <w:pStyle w:val="ListParagraph"/>
-        <w:numPr>
-          <w:ilvl w:val="0"/>
-          <w:numId w:val="7"/>
-        </w:numPr>
-      </w:pPr>
-      <w:r>
-        <w:t xml:space="preserve">Curry, </w:t>
-      </w:r>
-      <w:proofErr w:type="spellStart"/>
-      <w:r>
-        <w:t>u</w:t>
-      </w:r>
-      <w:r>
-        <w:t>ncurry</w:t>
-      </w:r>
-      <w:proofErr w:type="spellEnd"/>
-      <w:r>
-        <w:t>,</w:t>
-      </w:r>
-      <w:r>
-        <w:t xml:space="preserve"> pipe operator, function composition,</w:t>
-      </w:r>
-      <w:r>
-        <w:t xml:space="preserve"> map, fold, map2, fold2.</w:t>
-      </w:r>
-    </w:p>
-    <w:p>
-      <w:pPr>
-        <w:pStyle w:val="ListParagraph"/>
-        <w:numPr>
-          <w:ilvl w:val="0"/>
-          <w:numId w:val="7"/>
-        </w:numPr>
-      </w:pPr>
-      <w:r>
-        <w:t>Case Study:</w:t>
-      </w:r>
-      <w:r>
-        <w:t xml:space="preserve"> SQL</w:t>
-      </w:r>
-    </w:p>
-    <w:p>
-      <w:pPr>
-        <w:pStyle w:val="Heading1"/>
-      </w:pPr>
-      <w:r>
-        <w:t xml:space="preserve">Unit </w:t>
-      </w:r>
-      <w:r>
-        <w:t>4</w:t>
-      </w:r>
-      <w:r>
-        <w:t xml:space="preserve"> – Data Structures</w:t>
-      </w:r>
-    </w:p>
-    <w:p>
-      <w:pPr>
-        <w:pStyle w:val="ListParagraph"/>
-        <w:numPr>
-          <w:ilvl w:val="0"/>
-          <w:numId w:val="6"/>
-        </w:numPr>
-      </w:pPr>
-      <w:r>
-        <w:t>Tuples and Unions in lambda-calculus (implementation shown in F#).</w:t>
-      </w:r>
-    </w:p>
-    <w:p>
-      <w:pPr>
-        <w:pStyle w:val="ListParagraph"/>
-        <w:numPr>
-          <w:ilvl w:val="0"/>
-          <w:numId w:val="6"/>
-        </w:numPr>
-      </w:pPr>
-      <w:r>
-        <w:t>Tuples, Unions, and Records in F#.</w:t>
-      </w:r>
-    </w:p>
-    <w:p>
-      <w:pPr>
-        <w:pStyle w:val="ListParagraph"/>
-        <w:numPr>
-          <w:ilvl w:val="0"/>
-          <w:numId w:val="6"/>
-        </w:numPr>
-      </w:pPr>
-      <w:r>
-        <w:t>Pattern matching,</w:t>
-      </w:r>
-    </w:p>
-    <w:p>
-      <w:pPr>
-        <w:pStyle w:val="ListParagraph"/>
-        <w:numPr>
-          <w:ilvl w:val="0"/>
-          <w:numId w:val="6"/>
-        </w:numPr>
-      </w:pPr>
-      <w:r>
-        <w:t>Case Study: Expression evaluation</w:t>
-      </w:r>
-    </w:p>
-    <w:p>
-      <w:pPr>
-        <w:pStyle w:val="Heading1"/>
-      </w:pPr>
-      <w:r>
         <w:t xml:space="preserve">Unit 5 – Advanced </w:t>
       </w:r>
       <w:r>
@@ -330,18 +371,6 @@
       </w:r>
       <w:r>
         <w:t>tructures</w:t>
-      </w:r>
-    </w:p>
-    <w:p>
-      <w:pPr>
-        <w:pStyle w:val="ListParagraph"/>
-        <w:numPr>
-          <w:ilvl w:val="0"/>
-          <w:numId w:val="8"/>
-        </w:numPr>
-      </w:pPr>
-      <w:r>
-        <w:t>Recursive data structures (Trees, Lists with Cons and Empty, …)</w:t>
       </w:r>
     </w:p>
     <w:p>
@@ -445,7 +474,6 @@
         <w:pStyle w:val="Heading1"/>
       </w:pPr>
       <w:r>
-        <w:lastRenderedPageBreak/>
         <w:t>Unit 1 - Introduction to Functional Programming</w:t>
       </w:r>
     </w:p>
@@ -632,6 +660,12 @@
       </w:r>
       <w:r>
         <w:t>Evaluation of bindings in lambda calculus</w:t>
+      </w:r>
+      <w:r>
+        <w:t>. Nested bindings.</w:t>
+      </w:r>
+      <w:r>
+        <w:t xml:space="preserve"> Shadowing.</w:t>
       </w:r>
     </w:p>
     <w:p>
@@ -727,13 +761,67 @@
         </w:numPr>
       </w:pPr>
       <w:r>
-        <w:t>Return a string containing</w:t>
+        <w:t xml:space="preserve">Return a string containing </w:t>
+      </w:r>
+      <w:r>
+        <w:t>all numbers from n to 0 (n taken as input)</w:t>
+      </w:r>
+    </w:p>
+    <w:p>
+      <w:pPr>
+        <w:pStyle w:val="ListParagraph"/>
+        <w:numPr>
+          <w:ilvl w:val="1"/>
+          <w:numId w:val="13"/>
+        </w:numPr>
+      </w:pPr>
+      <w:r>
+        <w:t xml:space="preserve">Return a string containing </w:t>
+      </w:r>
+      <w:r>
+        <w:t>all numbers within a range (min and max taken as input)</w:t>
+      </w:r>
+    </w:p>
+    <w:p>
+      <w:pPr>
+        <w:pStyle w:val="ListParagraph"/>
+        <w:numPr>
+          <w:ilvl w:val="1"/>
+          <w:numId w:val="13"/>
+        </w:numPr>
+      </w:pPr>
+      <w:r>
+        <w:t xml:space="preserve">Return a string containing </w:t>
+      </w:r>
+      <w:r>
+        <w:t>all</w:t>
+      </w:r>
+      <w:r>
+        <w:t xml:space="preserve"> even numbers within a range</w:t>
+      </w:r>
+    </w:p>
+    <w:p>
+      <w:pPr>
+        <w:pStyle w:val="ListParagraph"/>
+        <w:numPr>
+          <w:ilvl w:val="1"/>
+          <w:numId w:val="13"/>
+        </w:numPr>
+      </w:pPr>
+      <w:r>
+        <w:t xml:space="preserve">Draw </w:t>
+      </w:r>
+      <w:r>
+        <w:t xml:space="preserve">a line of asterisks </w:t>
+      </w:r>
+      <w:r>
+        <w:t>of</w:t>
       </w:r>
       <w:r>
         <w:t xml:space="preserve"> </w:t>
       </w:r>
       <w:r>
-        <w:t>all numbers from n to 0 (n taken as input)</w:t>
+        <w:t>a given length</w:t>
       </w:r>
     </w:p>
     <w:p>
@@ -745,13 +833,10 @@
         </w:numPr>
       </w:pPr>
       <w:r>
-        <w:t>Return a string containing</w:t>
-      </w:r>
-      <w:r>
-        <w:t xml:space="preserve"> </w:t>
-      </w:r>
-      <w:r>
-        <w:t>all numbers within a range (min and max taken as input)</w:t>
+        <w:t>Draw a line made of a symbol taken as input</w:t>
+      </w:r>
+      <w:r>
+        <w:t xml:space="preserve"> of a given length</w:t>
       </w:r>
     </w:p>
     <w:p>
@@ -763,16 +848,13 @@
         </w:numPr>
       </w:pPr>
       <w:r>
-        <w:t>Return a string containing</w:t>
-      </w:r>
-      <w:r>
-        <w:t xml:space="preserve"> </w:t>
-      </w:r>
-      <w:r>
-        <w:t>all</w:t>
-      </w:r>
-      <w:r>
-        <w:t xml:space="preserve"> even numbers within a range</w:t>
+        <w:t>Generate a binary string from a</w:t>
+      </w:r>
+      <w:r>
+        <w:t xml:space="preserve"> positive</w:t>
+      </w:r>
+      <w:r>
+        <w:t xml:space="preserve"> number</w:t>
       </w:r>
     </w:p>
     <w:p>
@@ -784,58 +866,15 @@
         </w:numPr>
       </w:pPr>
       <w:r>
-        <w:t xml:space="preserve">Draw </w:t>
-      </w:r>
-      <w:r>
-        <w:t xml:space="preserve">a line of asterisks </w:t>
-      </w:r>
-      <w:r>
-        <w:t>of</w:t>
-      </w:r>
-      <w:r>
-        <w:t xml:space="preserve"> </w:t>
-      </w:r>
-      <w:r>
-        <w:t>a given length</w:t>
-      </w:r>
-    </w:p>
-    <w:p>
-      <w:pPr>
-        <w:pStyle w:val="ListParagraph"/>
-        <w:numPr>
-          <w:ilvl w:val="1"/>
-          <w:numId w:val="13"/>
-        </w:numPr>
-      </w:pPr>
-      <w:r>
-        <w:t>Draw a line made of a symbol taken as input</w:t>
-      </w:r>
-      <w:r>
-        <w:t xml:space="preserve"> of a given length</w:t>
-      </w:r>
-    </w:p>
-    <w:p>
-      <w:pPr>
-        <w:pStyle w:val="ListParagraph"/>
-        <w:numPr>
-          <w:ilvl w:val="1"/>
-          <w:numId w:val="13"/>
-        </w:numPr>
-      </w:pPr>
-      <w:r>
-        <w:t>Generate a binary string from an integer number</w:t>
-      </w:r>
-    </w:p>
-    <w:p>
-      <w:pPr>
-        <w:pStyle w:val="ListParagraph"/>
-        <w:numPr>
-          <w:ilvl w:val="1"/>
-          <w:numId w:val="13"/>
-        </w:numPr>
-      </w:pPr>
-      <w:r>
-        <w:t>Generate a string representing a number in an arbitrary base taken as input.</w:t>
+        <w:t xml:space="preserve">Generate a string representing a </w:t>
+      </w:r>
+      <w:r>
+        <w:t xml:space="preserve">positive </w:t>
+      </w:r>
+      <w:bookmarkStart w:id="1" w:name="_GoBack"/>
+      <w:bookmarkEnd w:id="1"/>
+      <w:r>
+        <w:t>number in an arbitrary base taken as input.</w:t>
       </w:r>
     </w:p>
     <w:p/>
@@ -850,7 +889,6 @@
         <w:pStyle w:val="Heading1"/>
       </w:pPr>
       <w:r>
-        <w:lastRenderedPageBreak/>
         <w:t xml:space="preserve">Unit 2 – </w:t>
       </w:r>
       <w:r>
@@ -903,21 +941,6 @@
       </w:pPr>
       <w:r>
         <w:t>Typing function application</w:t>
-      </w:r>
-    </w:p>
-    <w:p>
-      <w:pPr>
-        <w:pStyle w:val="ListParagraph"/>
-        <w:numPr>
-          <w:ilvl w:val="0"/>
-          <w:numId w:val="14"/>
-        </w:numPr>
-      </w:pPr>
-      <w:r>
-        <w:t>Structural Equality vs Reference Equality. Examples</w:t>
-      </w:r>
-      <w:r>
-        <w:t xml:space="preserve"> (C# lists vs F# lists)</w:t>
       </w:r>
     </w:p>
     <w:p>
@@ -941,24 +964,8 @@
         <w:rPr>
           <w:b/>
         </w:rPr>
-        <w:t>do not use pattern matching</w:t>
-      </w:r>
-      <w:proofErr w:type="gramStart"/>
-      <w:r>
-        <w:rPr>
-          <w:b/>
-        </w:rPr>
-        <w:t xml:space="preserve">. </w:t>
-      </w:r>
-      <w:proofErr w:type="gramEnd"/>
-      <w:r>
-        <w:rPr>
-          <w:b/>
-        </w:rPr>
-        <w:t>That comes later</w:t>
-      </w:r>
-      <w:bookmarkStart w:id="0" w:name="_GoBack"/>
-      <w:bookmarkEnd w:id="0"/>
+        <w:t>do not use pattern matching. That comes later</w:t>
+      </w:r>
       <w:r>
         <w:t>)</w:t>
       </w:r>
@@ -996,7 +1003,10 @@
         </w:numPr>
       </w:pPr>
       <w:r>
-        <w:t>Filter</w:t>
+        <w:t>Even numbers from a list of intege</w:t>
+      </w:r>
+      <w:r>
+        <w:t>rs</w:t>
       </w:r>
     </w:p>
     <w:p>
@@ -1007,23 +1017,37 @@
           <w:numId w:val="14"/>
         </w:numPr>
       </w:pPr>
-      <w:r>
-        <w:t>Even numbers from a list of intege</w:t>
-      </w:r>
-      <w:r>
-        <w:t>rs</w:t>
-      </w:r>
-    </w:p>
-    <w:p>
-      <w:pPr>
-        <w:pStyle w:val="ListParagraph"/>
-        <w:numPr>
-          <w:ilvl w:val="0"/>
+      <w:proofErr w:type="spellStart"/>
+      <w:r>
+        <w:t>Mergesort</w:t>
+      </w:r>
+      <w:proofErr w:type="spellEnd"/>
+    </w:p>
+    <w:p>
+      <w:pPr>
+        <w:pStyle w:val="ListParagraph"/>
+        <w:numPr>
+          <w:ilvl w:val="1"/>
           <w:numId w:val="14"/>
         </w:numPr>
       </w:pPr>
       <w:r>
+        <w:t>Quicksort</w:t>
+      </w:r>
+    </w:p>
+    <w:p>
+      <w:pPr>
+        <w:pStyle w:val="ListParagraph"/>
+        <w:numPr>
+          <w:ilvl w:val="0"/>
+          <w:numId w:val="14"/>
+        </w:numPr>
+      </w:pPr>
+      <w:r>
         <w:t>Tail recursion</w:t>
+      </w:r>
+      <w:r>
+        <w:t xml:space="preserve"> (remake all the examples above with tail recursion)</w:t>
       </w:r>
     </w:p>
     <w:p>
@@ -1074,6 +1098,18 @@
         </w:numPr>
       </w:pPr>
       <w:r>
+        <w:t>Append a list to another</w:t>
+      </w:r>
+    </w:p>
+    <w:p>
+      <w:pPr>
+        <w:pStyle w:val="ListParagraph"/>
+        <w:numPr>
+          <w:ilvl w:val="1"/>
+          <w:numId w:val="14"/>
+        </w:numPr>
+      </w:pPr>
+      <w:r>
         <w:t>Find the nth elements of a list</w:t>
       </w:r>
     </w:p>
@@ -1086,27 +1122,13 @@
         </w:numPr>
       </w:pPr>
       <w:r>
-        <w:t>Take all the even elements of a list</w:t>
-      </w:r>
-    </w:p>
-    <w:p>
-      <w:pPr>
-        <w:pStyle w:val="ListParagraph"/>
-        <w:numPr>
-          <w:ilvl w:val="1"/>
-          <w:numId w:val="14"/>
-        </w:numPr>
-      </w:pPr>
-      <w:r>
-        <w:t xml:space="preserve">Check if a list is </w:t>
-      </w:r>
-      <w:proofErr w:type="spellStart"/>
-      <w:r>
-        <w:t>playndrome</w:t>
-      </w:r>
-      <w:proofErr w:type="spellEnd"/>
-      <w:r>
-        <w:t xml:space="preserve"> (true if equal to its reverse)</w:t>
+        <w:t>Check if a list is pa</w:t>
+      </w:r>
+      <w:r>
+        <w:t>li</w:t>
+      </w:r>
+      <w:r>
+        <w:t>ndrome (true if equal to its reverse)</w:t>
       </w:r>
     </w:p>
     <w:p>
@@ -1151,6 +1173,691 @@
         <w:t>]</w:t>
       </w:r>
     </w:p>
+    <w:p>
+      <w:pPr>
+        <w:pStyle w:val="ListParagraph"/>
+        <w:numPr>
+          <w:ilvl w:val="1"/>
+          <w:numId w:val="14"/>
+        </w:numPr>
+      </w:pPr>
+      <w:r>
+        <w:t>Caesar’s cypher</w:t>
+      </w:r>
+    </w:p>
+    <w:p>
+      <w:pPr>
+        <w:pStyle w:val="ListParagraph"/>
+        <w:numPr>
+          <w:ilvl w:val="1"/>
+          <w:numId w:val="14"/>
+        </w:numPr>
+      </w:pPr>
+      <w:proofErr w:type="spellStart"/>
+      <w:r>
+        <w:t>Vigenere’s</w:t>
+      </w:r>
+      <w:proofErr w:type="spellEnd"/>
+      <w:r>
+        <w:t xml:space="preserve"> cypher</w:t>
+      </w:r>
+    </w:p>
+    <w:p>
+      <w:r>
+        <w:br w:type="page"/>
+      </w:r>
+    </w:p>
+    <w:p>
+      <w:pPr>
+        <w:pStyle w:val="Heading1"/>
+      </w:pPr>
+      <w:r>
+        <w:lastRenderedPageBreak/>
+        <w:t>Unit 3 – Higher-order Functions</w:t>
+      </w:r>
+    </w:p>
+    <w:p>
+      <w:pPr>
+        <w:pStyle w:val="ListParagraph"/>
+        <w:numPr>
+          <w:ilvl w:val="0"/>
+          <w:numId w:val="15"/>
+        </w:numPr>
+      </w:pPr>
+      <w:r>
+        <w:t>P</w:t>
+      </w:r>
+      <w:r>
+        <w:t>ipe operator, function composition, map, fold, map2, fold2.</w:t>
+      </w:r>
+    </w:p>
+    <w:p>
+      <w:pPr>
+        <w:pStyle w:val="ListParagraph"/>
+        <w:numPr>
+          <w:ilvl w:val="0"/>
+          <w:numId w:val="15"/>
+        </w:numPr>
+      </w:pPr>
+      <w:r>
+        <w:t>Tuple</w:t>
+      </w:r>
+      <w:r>
+        <w:t>s</w:t>
+      </w:r>
+      <w:r>
+        <w:t xml:space="preserve"> as higher-order functions in lambda calculus (</w:t>
+      </w:r>
+      <w:r>
+        <w:t xml:space="preserve">tuple constructor, </w:t>
+      </w:r>
+      <w:proofErr w:type="spellStart"/>
+      <w:r>
+        <w:t>fst</w:t>
+      </w:r>
+      <w:proofErr w:type="spellEnd"/>
+      <w:r>
+        <w:t xml:space="preserve">, </w:t>
+      </w:r>
+      <w:proofErr w:type="spellStart"/>
+      <w:r>
+        <w:t>snd</w:t>
+      </w:r>
+      <w:proofErr w:type="spellEnd"/>
+      <w:r>
+        <w:t>)</w:t>
+      </w:r>
+    </w:p>
+    <w:p>
+      <w:pPr>
+        <w:pStyle w:val="ListParagraph"/>
+        <w:numPr>
+          <w:ilvl w:val="0"/>
+          <w:numId w:val="15"/>
+        </w:numPr>
+      </w:pPr>
+      <w:r>
+        <w:t>Tuples in F#.</w:t>
+      </w:r>
+    </w:p>
+    <w:p>
+      <w:pPr>
+        <w:pStyle w:val="ListParagraph"/>
+        <w:numPr>
+          <w:ilvl w:val="0"/>
+          <w:numId w:val="15"/>
+        </w:numPr>
+      </w:pPr>
+      <w:r>
+        <w:t>Case Study: SQL</w:t>
+      </w:r>
+    </w:p>
+    <w:p>
+      <w:pPr>
+        <w:pStyle w:val="ListParagraph"/>
+        <w:numPr>
+          <w:ilvl w:val="0"/>
+          <w:numId w:val="15"/>
+        </w:numPr>
+      </w:pPr>
+      <w:r>
+        <w:rPr>
+          <w:b/>
+        </w:rPr>
+        <w:t>Exercises:</w:t>
+      </w:r>
+    </w:p>
+    <w:p>
+      <w:pPr>
+        <w:pStyle w:val="ListParagraph"/>
+        <w:numPr>
+          <w:ilvl w:val="1"/>
+          <w:numId w:val="15"/>
+        </w:numPr>
+      </w:pPr>
+      <w:r>
+        <w:t>Use map to compute the cubic of each element of a list and collects the result in a list.</w:t>
+      </w:r>
+    </w:p>
+    <w:p>
+      <w:pPr>
+        <w:pStyle w:val="ListParagraph"/>
+        <w:numPr>
+          <w:ilvl w:val="1"/>
+          <w:numId w:val="15"/>
+        </w:numPr>
+      </w:pPr>
+      <w:r>
+        <w:t>Filter a list according to a given predicate.</w:t>
+      </w:r>
+    </w:p>
+    <w:p>
+      <w:pPr>
+        <w:pStyle w:val="ListParagraph"/>
+        <w:numPr>
+          <w:ilvl w:val="1"/>
+          <w:numId w:val="15"/>
+        </w:numPr>
+      </w:pPr>
+      <w:r>
+        <w:t xml:space="preserve">Given a list of functions and a list of elements, apply the function in position </w:t>
+      </w:r>
+      <w:r>
+        <w:rPr>
+          <w:i/>
+        </w:rPr>
+        <w:t>I</w:t>
+      </w:r>
+      <w:r>
+        <w:t xml:space="preserve"> to the element in the same position in the other list.</w:t>
+      </w:r>
+    </w:p>
+    <w:p>
+      <w:pPr>
+        <w:pStyle w:val="ListParagraph"/>
+        <w:numPr>
+          <w:ilvl w:val="1"/>
+          <w:numId w:val="15"/>
+        </w:numPr>
+      </w:pPr>
+      <w:r>
+        <w:t>Fold</w:t>
+      </w:r>
+      <w:r>
+        <w:t xml:space="preserve"> right</w:t>
+      </w:r>
+    </w:p>
+    <w:p>
+      <w:pPr>
+        <w:pStyle w:val="ListParagraph"/>
+        <w:numPr>
+          <w:ilvl w:val="1"/>
+          <w:numId w:val="15"/>
+        </w:numPr>
+      </w:pPr>
+      <w:r>
+        <w:t>Rewrite the sum of the elements of a list with only a fold.</w:t>
+      </w:r>
+    </w:p>
+    <w:p>
+      <w:pPr>
+        <w:pStyle w:val="ListParagraph"/>
+        <w:numPr>
+          <w:ilvl w:val="1"/>
+          <w:numId w:val="15"/>
+        </w:numPr>
+      </w:pPr>
+      <w:r>
+        <w:t>Multiply the elements of a list with only a fold.</w:t>
+      </w:r>
+    </w:p>
+    <w:p>
+      <w:pPr>
+        <w:pStyle w:val="ListParagraph"/>
+        <w:numPr>
+          <w:ilvl w:val="1"/>
+          <w:numId w:val="15"/>
+        </w:numPr>
+      </w:pPr>
+      <w:r>
+        <w:t>Length of a list as a fold.</w:t>
+      </w:r>
+    </w:p>
+    <w:p>
+      <w:pPr>
+        <w:pStyle w:val="ListParagraph"/>
+        <w:numPr>
+          <w:ilvl w:val="1"/>
+          <w:numId w:val="15"/>
+        </w:numPr>
+      </w:pPr>
+      <w:r>
+        <w:t>Append as a fold.</w:t>
+      </w:r>
+    </w:p>
+    <w:p>
+      <w:pPr>
+        <w:pStyle w:val="ListParagraph"/>
+        <w:numPr>
+          <w:ilvl w:val="1"/>
+          <w:numId w:val="15"/>
+        </w:numPr>
+      </w:pPr>
+      <w:r>
+        <w:t>Rewrite map as a fold.</w:t>
+      </w:r>
+    </w:p>
+    <w:p>
+      <w:pPr>
+        <w:pStyle w:val="ListParagraph"/>
+        <w:numPr>
+          <w:ilvl w:val="1"/>
+          <w:numId w:val="15"/>
+        </w:numPr>
+      </w:pPr>
+      <w:r>
+        <w:t>Rewrite filter as a fold.</w:t>
+      </w:r>
+    </w:p>
+    <w:p>
+      <w:pPr>
+        <w:pStyle w:val="ListParagraph"/>
+        <w:numPr>
+          <w:ilvl w:val="1"/>
+          <w:numId w:val="15"/>
+        </w:numPr>
+      </w:pPr>
+      <w:r>
+        <w:t>Reverse con fold right.</w:t>
+      </w:r>
+    </w:p>
+    <w:p>
+      <w:r>
+        <w:br w:type="page"/>
+      </w:r>
+    </w:p>
+    <w:p>
+      <w:pPr>
+        <w:pStyle w:val="Heading1"/>
+      </w:pPr>
+      <w:r>
+        <w:lastRenderedPageBreak/>
+        <w:t>Unit 4 – Data Structures</w:t>
+      </w:r>
+    </w:p>
+    <w:p>
+      <w:pPr>
+        <w:pStyle w:val="ListParagraph"/>
+        <w:numPr>
+          <w:ilvl w:val="0"/>
+          <w:numId w:val="17"/>
+        </w:numPr>
+      </w:pPr>
+      <w:r>
+        <w:t>Match in F# as built-in abstraction.</w:t>
+      </w:r>
+    </w:p>
+    <w:p>
+      <w:pPr>
+        <w:pStyle w:val="ListParagraph"/>
+        <w:numPr>
+          <w:ilvl w:val="0"/>
+          <w:numId w:val="17"/>
+        </w:numPr>
+      </w:pPr>
+      <w:r>
+        <w:t xml:space="preserve">Discriminate </w:t>
+      </w:r>
+      <w:r>
+        <w:t xml:space="preserve">unions </w:t>
+      </w:r>
+      <w:r>
+        <w:t xml:space="preserve">and </w:t>
+      </w:r>
+      <w:r>
+        <w:t xml:space="preserve">non-recursive </w:t>
+      </w:r>
+      <w:r>
+        <w:t xml:space="preserve">records </w:t>
+      </w:r>
+      <w:r>
+        <w:t>in F#.</w:t>
+      </w:r>
+    </w:p>
+    <w:p>
+      <w:pPr>
+        <w:pStyle w:val="ListParagraph"/>
+        <w:numPr>
+          <w:ilvl w:val="0"/>
+          <w:numId w:val="17"/>
+        </w:numPr>
+      </w:pPr>
+      <w:r>
+        <w:t>Structural equality vs reference equality.</w:t>
+      </w:r>
+    </w:p>
+    <w:p>
+      <w:pPr>
+        <w:pStyle w:val="ListParagraph"/>
+        <w:numPr>
+          <w:ilvl w:val="0"/>
+          <w:numId w:val="17"/>
+        </w:numPr>
+      </w:pPr>
+      <w:r>
+        <w:t>Pattern matching</w:t>
+      </w:r>
+    </w:p>
+    <w:p>
+      <w:pPr>
+        <w:pStyle w:val="ListParagraph"/>
+        <w:numPr>
+          <w:ilvl w:val="0"/>
+          <w:numId w:val="17"/>
+        </w:numPr>
+      </w:pPr>
+      <w:r>
+        <w:t>Recursive data structures (Trees, Lists with Cons and Empty, …)</w:t>
+      </w:r>
+    </w:p>
+    <w:p>
+      <w:pPr>
+        <w:pStyle w:val="ListParagraph"/>
+        <w:numPr>
+          <w:ilvl w:val="0"/>
+          <w:numId w:val="17"/>
+        </w:numPr>
+      </w:pPr>
+      <w:r>
+        <w:t>Case Study: Expression evaluation</w:t>
+      </w:r>
+    </w:p>
+    <w:p>
+      <w:pPr>
+        <w:pStyle w:val="ListParagraph"/>
+        <w:numPr>
+          <w:ilvl w:val="0"/>
+          <w:numId w:val="17"/>
+        </w:numPr>
+      </w:pPr>
+      <w:r>
+        <w:rPr>
+          <w:b/>
+        </w:rPr>
+        <w:t>Exercises:</w:t>
+      </w:r>
+    </w:p>
+    <w:p>
+      <w:pPr>
+        <w:pStyle w:val="ListParagraph"/>
+        <w:numPr>
+          <w:ilvl w:val="1"/>
+          <w:numId w:val="17"/>
+        </w:numPr>
+      </w:pPr>
+      <w:r>
+        <w:t xml:space="preserve">Express the week days as a union </w:t>
+      </w:r>
+      <w:r>
+        <w:t>and write a function</w:t>
+      </w:r>
+    </w:p>
+    <w:p>
+      <w:pPr>
+        <w:pStyle w:val="ListParagraph"/>
+        <w:numPr>
+          <w:ilvl w:val="1"/>
+          <w:numId w:val="17"/>
+        </w:numPr>
+      </w:pPr>
+      <w:r>
+        <w:t>Transform a list, possibly holding lists as elements into a `flat' list by replacing each list with its elements.</w:t>
+      </w:r>
+    </w:p>
+    <w:p>
+      <w:pPr>
+        <w:pStyle w:val="ListParagraph"/>
+        <w:numPr>
+          <w:ilvl w:val="1"/>
+          <w:numId w:val="17"/>
+        </w:numPr>
+      </w:pPr>
+      <w:r>
+        <w:t>Vectors with records (with operations).</w:t>
+      </w:r>
+    </w:p>
+    <w:p>
+      <w:pPr>
+        <w:pStyle w:val="ListParagraph"/>
+        <w:numPr>
+          <w:ilvl w:val="1"/>
+          <w:numId w:val="17"/>
+        </w:numPr>
+      </w:pPr>
+      <w:r>
+        <w:t>Shapes (Rectangle, Ellipse, Triangle, Polygon)</w:t>
+      </w:r>
+    </w:p>
+    <w:p>
+      <w:pPr>
+        <w:pStyle w:val="ListParagraph"/>
+        <w:numPr>
+          <w:ilvl w:val="1"/>
+          <w:numId w:val="17"/>
+        </w:numPr>
+      </w:pPr>
+      <w:r>
+        <w:t>Constructor for Circle and Square.</w:t>
+      </w:r>
+    </w:p>
+    <w:p>
+      <w:pPr>
+        <w:pStyle w:val="ListParagraph"/>
+        <w:numPr>
+          <w:ilvl w:val="1"/>
+          <w:numId w:val="17"/>
+        </w:numPr>
+      </w:pPr>
+      <w:r>
+        <w:t>Triangle area with vertices.</w:t>
+      </w:r>
+    </w:p>
+    <w:p>
+      <w:pPr>
+        <w:pStyle w:val="ListParagraph"/>
+        <w:numPr>
+          <w:ilvl w:val="1"/>
+          <w:numId w:val="17"/>
+        </w:numPr>
+      </w:pPr>
+      <w:r>
+        <w:t>Area for the shapes</w:t>
+      </w:r>
+      <w:r>
+        <w:t>.</w:t>
+      </w:r>
+    </w:p>
+    <w:p>
+      <w:r>
+        <w:br w:type="page"/>
+      </w:r>
+    </w:p>
+    <w:p>
+      <w:pPr>
+        <w:pStyle w:val="Heading1"/>
+      </w:pPr>
+      <w:r>
+        <w:lastRenderedPageBreak/>
+        <w:t>Unit 5 – Advanced Data Structures</w:t>
+      </w:r>
+    </w:p>
+    <w:p>
+      <w:pPr>
+        <w:pStyle w:val="ListParagraph"/>
+        <w:numPr>
+          <w:ilvl w:val="0"/>
+          <w:numId w:val="18"/>
+        </w:numPr>
+      </w:pPr>
+      <w:r>
+        <w:t>List with Cons, Empty. Map and fold with this definition.</w:t>
+      </w:r>
+    </w:p>
+    <w:p>
+      <w:pPr>
+        <w:pStyle w:val="ListParagraph"/>
+        <w:numPr>
+          <w:ilvl w:val="0"/>
+          <w:numId w:val="18"/>
+        </w:numPr>
+      </w:pPr>
+      <w:r>
+        <w:t>Immutable Binary Search Tree. Find, Add, Remove.</w:t>
+      </w:r>
+    </w:p>
+    <w:p>
+      <w:pPr>
+        <w:pStyle w:val="ListParagraph"/>
+        <w:numPr>
+          <w:ilvl w:val="0"/>
+          <w:numId w:val="18"/>
+        </w:numPr>
+      </w:pPr>
+      <w:r>
+        <w:t>String of a tree on console recursive.</w:t>
+      </w:r>
+    </w:p>
+    <w:p>
+      <w:pPr>
+        <w:pStyle w:val="ListParagraph"/>
+        <w:numPr>
+          <w:ilvl w:val="0"/>
+          <w:numId w:val="18"/>
+        </w:numPr>
+      </w:pPr>
+      <w:r>
+        <w:t>Compare two trees.</w:t>
+      </w:r>
+    </w:p>
+    <w:p>
+      <w:pPr>
+        <w:pStyle w:val="ListParagraph"/>
+        <w:numPr>
+          <w:ilvl w:val="0"/>
+          <w:numId w:val="18"/>
+        </w:numPr>
+      </w:pPr>
+      <w:r>
+        <w:t>Graph, DFS, BFS.</w:t>
+      </w:r>
+    </w:p>
+    <w:p>
+      <w:pPr>
+        <w:pStyle w:val="ListParagraph"/>
+        <w:numPr>
+          <w:ilvl w:val="0"/>
+          <w:numId w:val="18"/>
+        </w:numPr>
+      </w:pPr>
+      <w:r>
+        <w:t>Type Classes with function records</w:t>
+      </w:r>
+      <w:r>
+        <w:t xml:space="preserve"> (</w:t>
+      </w:r>
+      <w:proofErr w:type="spellStart"/>
+      <w:r>
+        <w:t>Num</w:t>
+      </w:r>
+      <w:proofErr w:type="spellEnd"/>
+      <w:r>
+        <w:t>&lt;’a&gt;</w:t>
+      </w:r>
+      <w:r>
+        <w:t xml:space="preserve">, Show, </w:t>
+      </w:r>
+      <w:proofErr w:type="spellStart"/>
+      <w:r>
+        <w:t>IComparable</w:t>
+      </w:r>
+      <w:proofErr w:type="spellEnd"/>
+      <w:r>
+        <w:t>&lt;’a&gt;</w:t>
+      </w:r>
+      <w:r>
+        <w:t xml:space="preserve"> as a record</w:t>
+      </w:r>
+      <w:r>
+        <w:t xml:space="preserve"> of functions</w:t>
+      </w:r>
+      <w:r>
+        <w:t>)</w:t>
+      </w:r>
+      <w:r>
+        <w:t>.</w:t>
+      </w:r>
+    </w:p>
+    <w:p>
+      <w:r>
+        <w:br w:type="page"/>
+      </w:r>
+    </w:p>
+    <w:p>
+      <w:pPr>
+        <w:pStyle w:val="Heading1"/>
+      </w:pPr>
+      <w:r>
+        <w:lastRenderedPageBreak/>
+        <w:t>Unit 6 – Drawing in Functional Programming</w:t>
+      </w:r>
+    </w:p>
+    <w:p>
+      <w:pPr>
+        <w:pStyle w:val="ListParagraph"/>
+        <w:numPr>
+          <w:ilvl w:val="0"/>
+          <w:numId w:val="19"/>
+        </w:numPr>
+      </w:pPr>
+      <w:r>
+        <w:t>Drawing lines</w:t>
+      </w:r>
+    </w:p>
+    <w:p>
+      <w:pPr>
+        <w:pStyle w:val="ListParagraph"/>
+        <w:numPr>
+          <w:ilvl w:val="0"/>
+          <w:numId w:val="19"/>
+        </w:numPr>
+      </w:pPr>
+      <w:r>
+        <w:t>Drawing shapes</w:t>
+      </w:r>
+    </w:p>
+    <w:p>
+      <w:pPr>
+        <w:pStyle w:val="ListParagraph"/>
+        <w:numPr>
+          <w:ilvl w:val="0"/>
+          <w:numId w:val="19"/>
+        </w:numPr>
+      </w:pPr>
+      <w:r>
+        <w:t>Fractals</w:t>
+      </w:r>
+    </w:p>
+    <w:p>
+      <w:pPr>
+        <w:pStyle w:val="ListParagraph"/>
+        <w:numPr>
+          <w:ilvl w:val="0"/>
+          <w:numId w:val="19"/>
+        </w:numPr>
+      </w:pPr>
+      <w:r>
+        <w:t>Using function composition for rendering.</w:t>
+      </w:r>
+    </w:p>
+    <w:p>
+      <w:pPr>
+        <w:pStyle w:val="ListParagraph"/>
+        <w:numPr>
+          <w:ilvl w:val="0"/>
+          <w:numId w:val="19"/>
+        </w:numPr>
+      </w:pPr>
+      <w:r>
+        <w:t>Game with update as a function record.</w:t>
+      </w:r>
+    </w:p>
+    <w:p/>
+    <w:p>
+      <w:pPr>
+        <w:pStyle w:val="ListParagraph"/>
+      </w:pPr>
+    </w:p>
+    <w:p/>
     <w:sectPr>
       <w:pgSz w:w="11906" w:h="16838"/>
       <w:pgMar w:top="1440" w:right="1440" w:bottom="1440" w:left="1440" w:header="708" w:footer="708" w:gutter="0"/>
@@ -1339,6 +2046,95 @@
     </w:lvl>
   </w:abstractNum>
   <w:abstractNum w:abstractNumId="2" w15:restartNumberingAfterBreak="0">
+    <w:nsid w:val="09E95D04"/>
+    <w:multiLevelType w:val="hybridMultilevel"/>
+    <w:tmpl w:val="414ECB5C"/>
+    <w:lvl w:ilvl="0" w:tplc="0409000F">
+      <w:start w:val="1"/>
+      <w:numFmt w:val="decimal"/>
+      <w:lvlText w:val="%1."/>
+      <w:lvlJc w:val="left"/>
+      <w:pPr>
+        <w:ind w:left="744" w:hanging="360"/>
+      </w:pPr>
+      <w:rPr>
+        <w:rFonts w:hint="default"/>
+      </w:rPr>
+    </w:lvl>
+    <w:lvl w:ilvl="1" w:tplc="04090019" w:tentative="1">
+      <w:start w:val="1"/>
+      <w:numFmt w:val="lowerLetter"/>
+      <w:lvlText w:val="%2."/>
+      <w:lvlJc w:val="left"/>
+      <w:pPr>
+        <w:ind w:left="1464" w:hanging="360"/>
+      </w:pPr>
+    </w:lvl>
+    <w:lvl w:ilvl="2" w:tplc="0409001B" w:tentative="1">
+      <w:start w:val="1"/>
+      <w:numFmt w:val="lowerRoman"/>
+      <w:lvlText w:val="%3."/>
+      <w:lvlJc w:val="right"/>
+      <w:pPr>
+        <w:ind w:left="2184" w:hanging="180"/>
+      </w:pPr>
+    </w:lvl>
+    <w:lvl w:ilvl="3" w:tplc="0409000F" w:tentative="1">
+      <w:start w:val="1"/>
+      <w:numFmt w:val="decimal"/>
+      <w:lvlText w:val="%4."/>
+      <w:lvlJc w:val="left"/>
+      <w:pPr>
+        <w:ind w:left="2904" w:hanging="360"/>
+      </w:pPr>
+    </w:lvl>
+    <w:lvl w:ilvl="4" w:tplc="04090019" w:tentative="1">
+      <w:start w:val="1"/>
+      <w:numFmt w:val="lowerLetter"/>
+      <w:lvlText w:val="%5."/>
+      <w:lvlJc w:val="left"/>
+      <w:pPr>
+        <w:ind w:left="3624" w:hanging="360"/>
+      </w:pPr>
+    </w:lvl>
+    <w:lvl w:ilvl="5" w:tplc="0409001B" w:tentative="1">
+      <w:start w:val="1"/>
+      <w:numFmt w:val="lowerRoman"/>
+      <w:lvlText w:val="%6."/>
+      <w:lvlJc w:val="right"/>
+      <w:pPr>
+        <w:ind w:left="4344" w:hanging="180"/>
+      </w:pPr>
+    </w:lvl>
+    <w:lvl w:ilvl="6" w:tplc="0409000F" w:tentative="1">
+      <w:start w:val="1"/>
+      <w:numFmt w:val="decimal"/>
+      <w:lvlText w:val="%7."/>
+      <w:lvlJc w:val="left"/>
+      <w:pPr>
+        <w:ind w:left="5064" w:hanging="360"/>
+      </w:pPr>
+    </w:lvl>
+    <w:lvl w:ilvl="7" w:tplc="04090019" w:tentative="1">
+      <w:start w:val="1"/>
+      <w:numFmt w:val="lowerLetter"/>
+      <w:lvlText w:val="%8."/>
+      <w:lvlJc w:val="left"/>
+      <w:pPr>
+        <w:ind w:left="5784" w:hanging="360"/>
+      </w:pPr>
+    </w:lvl>
+    <w:lvl w:ilvl="8" w:tplc="0409001B" w:tentative="1">
+      <w:start w:val="1"/>
+      <w:numFmt w:val="lowerRoman"/>
+      <w:lvlText w:val="%9."/>
+      <w:lvlJc w:val="right"/>
+      <w:pPr>
+        <w:ind w:left="6504" w:hanging="180"/>
+      </w:pPr>
+    </w:lvl>
+  </w:abstractNum>
+  <w:abstractNum w:abstractNumId="3" w15:restartNumberingAfterBreak="0">
     <w:nsid w:val="0A4C39EC"/>
     <w:multiLevelType w:val="hybridMultilevel"/>
     <w:tmpl w:val="DB062A7A"/>
@@ -1427,7 +2223,7 @@
       </w:pPr>
     </w:lvl>
   </w:abstractNum>
-  <w:abstractNum w:abstractNumId="3" w15:restartNumberingAfterBreak="0">
+  <w:abstractNum w:abstractNumId="4" w15:restartNumberingAfterBreak="0">
     <w:nsid w:val="133A58E0"/>
     <w:multiLevelType w:val="hybridMultilevel"/>
     <w:tmpl w:val="188E870A"/>
@@ -1516,7 +2312,179 @@
       </w:pPr>
     </w:lvl>
   </w:abstractNum>
-  <w:abstractNum w:abstractNumId="4" w15:restartNumberingAfterBreak="0">
+  <w:abstractNum w:abstractNumId="5" w15:restartNumberingAfterBreak="0">
+    <w:nsid w:val="14B7611D"/>
+    <w:multiLevelType w:val="hybridMultilevel"/>
+    <w:tmpl w:val="AA142EE2"/>
+    <w:lvl w:ilvl="0" w:tplc="0409000F">
+      <w:start w:val="1"/>
+      <w:numFmt w:val="decimal"/>
+      <w:lvlText w:val="%1."/>
+      <w:lvlJc w:val="left"/>
+      <w:pPr>
+        <w:ind w:left="720" w:hanging="360"/>
+      </w:pPr>
+    </w:lvl>
+    <w:lvl w:ilvl="1" w:tplc="04090019" w:tentative="1">
+      <w:start w:val="1"/>
+      <w:numFmt w:val="lowerLetter"/>
+      <w:lvlText w:val="%2."/>
+      <w:lvlJc w:val="left"/>
+      <w:pPr>
+        <w:ind w:left="1440" w:hanging="360"/>
+      </w:pPr>
+    </w:lvl>
+    <w:lvl w:ilvl="2" w:tplc="0409001B" w:tentative="1">
+      <w:start w:val="1"/>
+      <w:numFmt w:val="lowerRoman"/>
+      <w:lvlText w:val="%3."/>
+      <w:lvlJc w:val="right"/>
+      <w:pPr>
+        <w:ind w:left="2160" w:hanging="180"/>
+      </w:pPr>
+    </w:lvl>
+    <w:lvl w:ilvl="3" w:tplc="0409000F" w:tentative="1">
+      <w:start w:val="1"/>
+      <w:numFmt w:val="decimal"/>
+      <w:lvlText w:val="%4."/>
+      <w:lvlJc w:val="left"/>
+      <w:pPr>
+        <w:ind w:left="2880" w:hanging="360"/>
+      </w:pPr>
+    </w:lvl>
+    <w:lvl w:ilvl="4" w:tplc="04090019" w:tentative="1">
+      <w:start w:val="1"/>
+      <w:numFmt w:val="lowerLetter"/>
+      <w:lvlText w:val="%5."/>
+      <w:lvlJc w:val="left"/>
+      <w:pPr>
+        <w:ind w:left="3600" w:hanging="360"/>
+      </w:pPr>
+    </w:lvl>
+    <w:lvl w:ilvl="5" w:tplc="0409001B" w:tentative="1">
+      <w:start w:val="1"/>
+      <w:numFmt w:val="lowerRoman"/>
+      <w:lvlText w:val="%6."/>
+      <w:lvlJc w:val="right"/>
+      <w:pPr>
+        <w:ind w:left="4320" w:hanging="180"/>
+      </w:pPr>
+    </w:lvl>
+    <w:lvl w:ilvl="6" w:tplc="0409000F" w:tentative="1">
+      <w:start w:val="1"/>
+      <w:numFmt w:val="decimal"/>
+      <w:lvlText w:val="%7."/>
+      <w:lvlJc w:val="left"/>
+      <w:pPr>
+        <w:ind w:left="5040" w:hanging="360"/>
+      </w:pPr>
+    </w:lvl>
+    <w:lvl w:ilvl="7" w:tplc="04090019" w:tentative="1">
+      <w:start w:val="1"/>
+      <w:numFmt w:val="lowerLetter"/>
+      <w:lvlText w:val="%8."/>
+      <w:lvlJc w:val="left"/>
+      <w:pPr>
+        <w:ind w:left="5760" w:hanging="360"/>
+      </w:pPr>
+    </w:lvl>
+    <w:lvl w:ilvl="8" w:tplc="0409001B" w:tentative="1">
+      <w:start w:val="1"/>
+      <w:numFmt w:val="lowerRoman"/>
+      <w:lvlText w:val="%9."/>
+      <w:lvlJc w:val="right"/>
+      <w:pPr>
+        <w:ind w:left="6480" w:hanging="180"/>
+      </w:pPr>
+    </w:lvl>
+  </w:abstractNum>
+  <w:abstractNum w:abstractNumId="6" w15:restartNumberingAfterBreak="0">
+    <w:nsid w:val="1C1B6851"/>
+    <w:multiLevelType w:val="hybridMultilevel"/>
+    <w:tmpl w:val="6C6CD1C8"/>
+    <w:lvl w:ilvl="0" w:tplc="0409000F">
+      <w:start w:val="1"/>
+      <w:numFmt w:val="decimal"/>
+      <w:lvlText w:val="%1."/>
+      <w:lvlJc w:val="left"/>
+      <w:pPr>
+        <w:ind w:left="720" w:hanging="360"/>
+      </w:pPr>
+    </w:lvl>
+    <w:lvl w:ilvl="1" w:tplc="04090019">
+      <w:start w:val="1"/>
+      <w:numFmt w:val="lowerLetter"/>
+      <w:lvlText w:val="%2."/>
+      <w:lvlJc w:val="left"/>
+      <w:pPr>
+        <w:ind w:left="1440" w:hanging="360"/>
+      </w:pPr>
+    </w:lvl>
+    <w:lvl w:ilvl="2" w:tplc="0409001B" w:tentative="1">
+      <w:start w:val="1"/>
+      <w:numFmt w:val="lowerRoman"/>
+      <w:lvlText w:val="%3."/>
+      <w:lvlJc w:val="right"/>
+      <w:pPr>
+        <w:ind w:left="2160" w:hanging="180"/>
+      </w:pPr>
+    </w:lvl>
+    <w:lvl w:ilvl="3" w:tplc="0409000F" w:tentative="1">
+      <w:start w:val="1"/>
+      <w:numFmt w:val="decimal"/>
+      <w:lvlText w:val="%4."/>
+      <w:lvlJc w:val="left"/>
+      <w:pPr>
+        <w:ind w:left="2880" w:hanging="360"/>
+      </w:pPr>
+    </w:lvl>
+    <w:lvl w:ilvl="4" w:tplc="04090019" w:tentative="1">
+      <w:start w:val="1"/>
+      <w:numFmt w:val="lowerLetter"/>
+      <w:lvlText w:val="%5."/>
+      <w:lvlJc w:val="left"/>
+      <w:pPr>
+        <w:ind w:left="3600" w:hanging="360"/>
+      </w:pPr>
+    </w:lvl>
+    <w:lvl w:ilvl="5" w:tplc="0409001B" w:tentative="1">
+      <w:start w:val="1"/>
+      <w:numFmt w:val="lowerRoman"/>
+      <w:lvlText w:val="%6."/>
+      <w:lvlJc w:val="right"/>
+      <w:pPr>
+        <w:ind w:left="4320" w:hanging="180"/>
+      </w:pPr>
+    </w:lvl>
+    <w:lvl w:ilvl="6" w:tplc="0409000F" w:tentative="1">
+      <w:start w:val="1"/>
+      <w:numFmt w:val="decimal"/>
+      <w:lvlText w:val="%7."/>
+      <w:lvlJc w:val="left"/>
+      <w:pPr>
+        <w:ind w:left="5040" w:hanging="360"/>
+      </w:pPr>
+    </w:lvl>
+    <w:lvl w:ilvl="7" w:tplc="04090019" w:tentative="1">
+      <w:start w:val="1"/>
+      <w:numFmt w:val="lowerLetter"/>
+      <w:lvlText w:val="%8."/>
+      <w:lvlJc w:val="left"/>
+      <w:pPr>
+        <w:ind w:left="5760" w:hanging="360"/>
+      </w:pPr>
+    </w:lvl>
+    <w:lvl w:ilvl="8" w:tplc="0409001B" w:tentative="1">
+      <w:start w:val="1"/>
+      <w:numFmt w:val="lowerRoman"/>
+      <w:lvlText w:val="%9."/>
+      <w:lvlJc w:val="right"/>
+      <w:pPr>
+        <w:ind w:left="6480" w:hanging="180"/>
+      </w:pPr>
+    </w:lvl>
+  </w:abstractNum>
+  <w:abstractNum w:abstractNumId="7" w15:restartNumberingAfterBreak="0">
     <w:nsid w:val="2441127D"/>
     <w:multiLevelType w:val="hybridMultilevel"/>
     <w:tmpl w:val="FAB47496"/>
@@ -1602,7 +2570,7 @@
       </w:pPr>
     </w:lvl>
   </w:abstractNum>
-  <w:abstractNum w:abstractNumId="5" w15:restartNumberingAfterBreak="0">
+  <w:abstractNum w:abstractNumId="8" w15:restartNumberingAfterBreak="0">
     <w:nsid w:val="2C100D10"/>
     <w:multiLevelType w:val="hybridMultilevel"/>
     <w:tmpl w:val="AEB61882"/>
@@ -1691,7 +2659,7 @@
       </w:pPr>
     </w:lvl>
   </w:abstractNum>
-  <w:abstractNum w:abstractNumId="6" w15:restartNumberingAfterBreak="0">
+  <w:abstractNum w:abstractNumId="9" w15:restartNumberingAfterBreak="0">
     <w:nsid w:val="3406096A"/>
     <w:multiLevelType w:val="hybridMultilevel"/>
     <w:tmpl w:val="BBDA1C02"/>
@@ -1780,7 +2748,7 @@
       </w:pPr>
     </w:lvl>
   </w:abstractNum>
-  <w:abstractNum w:abstractNumId="7" w15:restartNumberingAfterBreak="0">
+  <w:abstractNum w:abstractNumId="10" w15:restartNumberingAfterBreak="0">
     <w:nsid w:val="36A357D9"/>
     <w:multiLevelType w:val="hybridMultilevel"/>
     <w:tmpl w:val="AD7CEB2C"/>
@@ -1866,7 +2834,7 @@
       </w:pPr>
     </w:lvl>
   </w:abstractNum>
-  <w:abstractNum w:abstractNumId="8" w15:restartNumberingAfterBreak="0">
+  <w:abstractNum w:abstractNumId="11" w15:restartNumberingAfterBreak="0">
     <w:nsid w:val="39B04156"/>
     <w:multiLevelType w:val="hybridMultilevel"/>
     <w:tmpl w:val="6C6CD1C8"/>
@@ -1952,7 +2920,7 @@
       </w:pPr>
     </w:lvl>
   </w:abstractNum>
-  <w:abstractNum w:abstractNumId="9" w15:restartNumberingAfterBreak="0">
+  <w:abstractNum w:abstractNumId="12" w15:restartNumberingAfterBreak="0">
     <w:nsid w:val="40E01D63"/>
     <w:multiLevelType w:val="hybridMultilevel"/>
     <w:tmpl w:val="14FA422A"/>
@@ -2038,7 +3006,7 @@
       </w:pPr>
     </w:lvl>
   </w:abstractNum>
-  <w:abstractNum w:abstractNumId="10" w15:restartNumberingAfterBreak="0">
+  <w:abstractNum w:abstractNumId="13" w15:restartNumberingAfterBreak="0">
     <w:nsid w:val="4C3554A4"/>
     <w:multiLevelType w:val="hybridMultilevel"/>
     <w:tmpl w:val="E9D2DE08"/>
@@ -2127,7 +3095,179 @@
       </w:pPr>
     </w:lvl>
   </w:abstractNum>
-  <w:abstractNum w:abstractNumId="11" w15:restartNumberingAfterBreak="0">
+  <w:abstractNum w:abstractNumId="14" w15:restartNumberingAfterBreak="0">
+    <w:nsid w:val="4C3D7CA3"/>
+    <w:multiLevelType w:val="hybridMultilevel"/>
+    <w:tmpl w:val="826E38AC"/>
+    <w:lvl w:ilvl="0" w:tplc="0409000F">
+      <w:start w:val="1"/>
+      <w:numFmt w:val="decimal"/>
+      <w:lvlText w:val="%1."/>
+      <w:lvlJc w:val="left"/>
+      <w:pPr>
+        <w:ind w:left="720" w:hanging="360"/>
+      </w:pPr>
+    </w:lvl>
+    <w:lvl w:ilvl="1" w:tplc="04090019" w:tentative="1">
+      <w:start w:val="1"/>
+      <w:numFmt w:val="lowerLetter"/>
+      <w:lvlText w:val="%2."/>
+      <w:lvlJc w:val="left"/>
+      <w:pPr>
+        <w:ind w:left="1440" w:hanging="360"/>
+      </w:pPr>
+    </w:lvl>
+    <w:lvl w:ilvl="2" w:tplc="0409001B" w:tentative="1">
+      <w:start w:val="1"/>
+      <w:numFmt w:val="lowerRoman"/>
+      <w:lvlText w:val="%3."/>
+      <w:lvlJc w:val="right"/>
+      <w:pPr>
+        <w:ind w:left="2160" w:hanging="180"/>
+      </w:pPr>
+    </w:lvl>
+    <w:lvl w:ilvl="3" w:tplc="0409000F" w:tentative="1">
+      <w:start w:val="1"/>
+      <w:numFmt w:val="decimal"/>
+      <w:lvlText w:val="%4."/>
+      <w:lvlJc w:val="left"/>
+      <w:pPr>
+        <w:ind w:left="2880" w:hanging="360"/>
+      </w:pPr>
+    </w:lvl>
+    <w:lvl w:ilvl="4" w:tplc="04090019" w:tentative="1">
+      <w:start w:val="1"/>
+      <w:numFmt w:val="lowerLetter"/>
+      <w:lvlText w:val="%5."/>
+      <w:lvlJc w:val="left"/>
+      <w:pPr>
+        <w:ind w:left="3600" w:hanging="360"/>
+      </w:pPr>
+    </w:lvl>
+    <w:lvl w:ilvl="5" w:tplc="0409001B" w:tentative="1">
+      <w:start w:val="1"/>
+      <w:numFmt w:val="lowerRoman"/>
+      <w:lvlText w:val="%6."/>
+      <w:lvlJc w:val="right"/>
+      <w:pPr>
+        <w:ind w:left="4320" w:hanging="180"/>
+      </w:pPr>
+    </w:lvl>
+    <w:lvl w:ilvl="6" w:tplc="0409000F" w:tentative="1">
+      <w:start w:val="1"/>
+      <w:numFmt w:val="decimal"/>
+      <w:lvlText w:val="%7."/>
+      <w:lvlJc w:val="left"/>
+      <w:pPr>
+        <w:ind w:left="5040" w:hanging="360"/>
+      </w:pPr>
+    </w:lvl>
+    <w:lvl w:ilvl="7" w:tplc="04090019" w:tentative="1">
+      <w:start w:val="1"/>
+      <w:numFmt w:val="lowerLetter"/>
+      <w:lvlText w:val="%8."/>
+      <w:lvlJc w:val="left"/>
+      <w:pPr>
+        <w:ind w:left="5760" w:hanging="360"/>
+      </w:pPr>
+    </w:lvl>
+    <w:lvl w:ilvl="8" w:tplc="0409001B" w:tentative="1">
+      <w:start w:val="1"/>
+      <w:numFmt w:val="lowerRoman"/>
+      <w:lvlText w:val="%9."/>
+      <w:lvlJc w:val="right"/>
+      <w:pPr>
+        <w:ind w:left="6480" w:hanging="180"/>
+      </w:pPr>
+    </w:lvl>
+  </w:abstractNum>
+  <w:abstractNum w:abstractNumId="15" w15:restartNumberingAfterBreak="0">
+    <w:nsid w:val="58964162"/>
+    <w:multiLevelType w:val="hybridMultilevel"/>
+    <w:tmpl w:val="B2BA37C2"/>
+    <w:lvl w:ilvl="0" w:tplc="0409000F">
+      <w:start w:val="1"/>
+      <w:numFmt w:val="decimal"/>
+      <w:lvlText w:val="%1."/>
+      <w:lvlJc w:val="left"/>
+      <w:pPr>
+        <w:ind w:left="720" w:hanging="360"/>
+      </w:pPr>
+    </w:lvl>
+    <w:lvl w:ilvl="1" w:tplc="04090019">
+      <w:start w:val="1"/>
+      <w:numFmt w:val="lowerLetter"/>
+      <w:lvlText w:val="%2."/>
+      <w:lvlJc w:val="left"/>
+      <w:pPr>
+        <w:ind w:left="1440" w:hanging="360"/>
+      </w:pPr>
+    </w:lvl>
+    <w:lvl w:ilvl="2" w:tplc="0409001B" w:tentative="1">
+      <w:start w:val="1"/>
+      <w:numFmt w:val="lowerRoman"/>
+      <w:lvlText w:val="%3."/>
+      <w:lvlJc w:val="right"/>
+      <w:pPr>
+        <w:ind w:left="2160" w:hanging="180"/>
+      </w:pPr>
+    </w:lvl>
+    <w:lvl w:ilvl="3" w:tplc="0409000F" w:tentative="1">
+      <w:start w:val="1"/>
+      <w:numFmt w:val="decimal"/>
+      <w:lvlText w:val="%4."/>
+      <w:lvlJc w:val="left"/>
+      <w:pPr>
+        <w:ind w:left="2880" w:hanging="360"/>
+      </w:pPr>
+    </w:lvl>
+    <w:lvl w:ilvl="4" w:tplc="04090019" w:tentative="1">
+      <w:start w:val="1"/>
+      <w:numFmt w:val="lowerLetter"/>
+      <w:lvlText w:val="%5."/>
+      <w:lvlJc w:val="left"/>
+      <w:pPr>
+        <w:ind w:left="3600" w:hanging="360"/>
+      </w:pPr>
+    </w:lvl>
+    <w:lvl w:ilvl="5" w:tplc="0409001B" w:tentative="1">
+      <w:start w:val="1"/>
+      <w:numFmt w:val="lowerRoman"/>
+      <w:lvlText w:val="%6."/>
+      <w:lvlJc w:val="right"/>
+      <w:pPr>
+        <w:ind w:left="4320" w:hanging="180"/>
+      </w:pPr>
+    </w:lvl>
+    <w:lvl w:ilvl="6" w:tplc="0409000F" w:tentative="1">
+      <w:start w:val="1"/>
+      <w:numFmt w:val="decimal"/>
+      <w:lvlText w:val="%7."/>
+      <w:lvlJc w:val="left"/>
+      <w:pPr>
+        <w:ind w:left="5040" w:hanging="360"/>
+      </w:pPr>
+    </w:lvl>
+    <w:lvl w:ilvl="7" w:tplc="04090019" w:tentative="1">
+      <w:start w:val="1"/>
+      <w:numFmt w:val="lowerLetter"/>
+      <w:lvlText w:val="%8."/>
+      <w:lvlJc w:val="left"/>
+      <w:pPr>
+        <w:ind w:left="5760" w:hanging="360"/>
+      </w:pPr>
+    </w:lvl>
+    <w:lvl w:ilvl="8" w:tplc="0409001B" w:tentative="1">
+      <w:start w:val="1"/>
+      <w:numFmt w:val="lowerRoman"/>
+      <w:lvlText w:val="%9."/>
+      <w:lvlJc w:val="right"/>
+      <w:pPr>
+        <w:ind w:left="6480" w:hanging="180"/>
+      </w:pPr>
+    </w:lvl>
+  </w:abstractNum>
+  <w:abstractNum w:abstractNumId="16" w15:restartNumberingAfterBreak="0">
     <w:nsid w:val="6E7E2F53"/>
     <w:multiLevelType w:val="hybridMultilevel"/>
     <w:tmpl w:val="8C063F8E"/>
@@ -2213,7 +3353,7 @@
       </w:pPr>
     </w:lvl>
   </w:abstractNum>
-  <w:abstractNum w:abstractNumId="12" w15:restartNumberingAfterBreak="0">
+  <w:abstractNum w:abstractNumId="17" w15:restartNumberingAfterBreak="0">
     <w:nsid w:val="761A0EC5"/>
     <w:multiLevelType w:val="hybridMultilevel"/>
     <w:tmpl w:val="8F7640E4"/>
@@ -2299,7 +3439,7 @@
       </w:pPr>
     </w:lvl>
   </w:abstractNum>
-  <w:abstractNum w:abstractNumId="13" w15:restartNumberingAfterBreak="0">
+  <w:abstractNum w:abstractNumId="18" w15:restartNumberingAfterBreak="0">
     <w:nsid w:val="7B567007"/>
     <w:multiLevelType w:val="hybridMultilevel"/>
     <w:tmpl w:val="2DF6917C"/>
@@ -2386,46 +3526,61 @@
     </w:lvl>
   </w:abstractNum>
   <w:num w:numId="1">
-    <w:abstractNumId w:val="2"/>
+    <w:abstractNumId w:val="3"/>
   </w:num>
   <w:num w:numId="2">
-    <w:abstractNumId w:val="9"/>
+    <w:abstractNumId w:val="12"/>
   </w:num>
   <w:num w:numId="3">
-    <w:abstractNumId w:val="13"/>
+    <w:abstractNumId w:val="18"/>
   </w:num>
   <w:num w:numId="4">
-    <w:abstractNumId w:val="7"/>
+    <w:abstractNumId w:val="10"/>
   </w:num>
   <w:num w:numId="5">
-    <w:abstractNumId w:val="10"/>
+    <w:abstractNumId w:val="13"/>
   </w:num>
   <w:num w:numId="6">
     <w:abstractNumId w:val="1"/>
   </w:num>
   <w:num w:numId="7">
-    <w:abstractNumId w:val="8"/>
+    <w:abstractNumId w:val="11"/>
   </w:num>
   <w:num w:numId="8">
-    <w:abstractNumId w:val="12"/>
+    <w:abstractNumId w:val="17"/>
   </w:num>
   <w:num w:numId="9">
-    <w:abstractNumId w:val="4"/>
+    <w:abstractNumId w:val="7"/>
   </w:num>
   <w:num w:numId="10">
     <w:abstractNumId w:val="0"/>
   </w:num>
   <w:num w:numId="11">
+    <w:abstractNumId w:val="9"/>
+  </w:num>
+  <w:num w:numId="12">
+    <w:abstractNumId w:val="8"/>
+  </w:num>
+  <w:num w:numId="13">
+    <w:abstractNumId w:val="4"/>
+  </w:num>
+  <w:num w:numId="14">
+    <w:abstractNumId w:val="16"/>
+  </w:num>
+  <w:num w:numId="15">
     <w:abstractNumId w:val="6"/>
   </w:num>
-  <w:num w:numId="12">
+  <w:num w:numId="16">
+    <w:abstractNumId w:val="14"/>
+  </w:num>
+  <w:num w:numId="17">
+    <w:abstractNumId w:val="15"/>
+  </w:num>
+  <w:num w:numId="18">
     <w:abstractNumId w:val="5"/>
   </w:num>
-  <w:num w:numId="13">
-    <w:abstractNumId w:val="3"/>
-  </w:num>
-  <w:num w:numId="14">
-    <w:abstractNumId w:val="11"/>
+  <w:num w:numId="19">
+    <w:abstractNumId w:val="2"/>
   </w:num>
 </w:numbering>
 </file>
@@ -3288,4 +4443,16 @@
     </a:ext>
   </a:extLst>
 </a:theme>
+</file>
+
+<file path=customXml/item1.xml><?xml version="1.0" encoding="utf-8"?>
+<b:Sources xmlns:b="http://schemas.openxmlformats.org/officeDocument/2006/bibliography" xmlns="http://schemas.openxmlformats.org/officeDocument/2006/bibliography" SelectedStyle="\APASixthEditionOfficeOnline.xsl" StyleName="APA" Version="6"/>
+</file>
+
+<file path=customXml/itemProps1.xml><?xml version="1.0" encoding="utf-8"?>
+<ds:datastoreItem xmlns:ds="http://schemas.openxmlformats.org/officeDocument/2006/customXml" ds:itemID="{FD91F58F-E580-48C6-9099-62793FE42E11}">
+  <ds:schemaRefs>
+    <ds:schemaRef ds:uri="http://schemas.openxmlformats.org/officeDocument/2006/bibliography"/>
+  </ds:schemaRefs>
+</ds:datastoreItem>
 </file>
</xml_diff>

<commit_message>
Fixed assignments. Added unit 3 exercises.
</commit_message>
<xml_diff>
--- a/Functional programming.docx
+++ b/Functional programming.docx
@@ -871,8 +871,6 @@
       <w:r>
         <w:t xml:space="preserve">positive </w:t>
       </w:r>
-      <w:bookmarkStart w:id="1" w:name="_GoBack"/>
-      <w:bookmarkEnd w:id="1"/>
       <w:r>
         <w:t>number in an arbitrary base taken as input.</w:t>
       </w:r>
@@ -1224,60 +1222,25 @@
           <w:numId w:val="15"/>
         </w:numPr>
       </w:pPr>
+      <w:bookmarkStart w:id="1" w:name="_GoBack"/>
+      <w:r>
+        <w:t>Tail recursion.</w:t>
+      </w:r>
+    </w:p>
+    <w:bookmarkEnd w:id="1"/>
+    <w:p>
+      <w:pPr>
+        <w:pStyle w:val="ListParagraph"/>
+        <w:numPr>
+          <w:ilvl w:val="0"/>
+          <w:numId w:val="15"/>
+        </w:numPr>
+      </w:pPr>
       <w:r>
         <w:t>P</w:t>
       </w:r>
       <w:r>
         <w:t>ipe operator, function composition, map, fold, map2, fold2.</w:t>
-      </w:r>
-    </w:p>
-    <w:p>
-      <w:pPr>
-        <w:pStyle w:val="ListParagraph"/>
-        <w:numPr>
-          <w:ilvl w:val="0"/>
-          <w:numId w:val="15"/>
-        </w:numPr>
-      </w:pPr>
-      <w:r>
-        <w:t>Tuple</w:t>
-      </w:r>
-      <w:r>
-        <w:t>s</w:t>
-      </w:r>
-      <w:r>
-        <w:t xml:space="preserve"> as higher-order functions in lambda calculus (</w:t>
-      </w:r>
-      <w:r>
-        <w:t xml:space="preserve">tuple constructor, </w:t>
-      </w:r>
-      <w:proofErr w:type="spellStart"/>
-      <w:r>
-        <w:t>fst</w:t>
-      </w:r>
-      <w:proofErr w:type="spellEnd"/>
-      <w:r>
-        <w:t xml:space="preserve">, </w:t>
-      </w:r>
-      <w:proofErr w:type="spellStart"/>
-      <w:r>
-        <w:t>snd</w:t>
-      </w:r>
-      <w:proofErr w:type="spellEnd"/>
-      <w:r>
-        <w:t>)</w:t>
-      </w:r>
-    </w:p>
-    <w:p>
-      <w:pPr>
-        <w:pStyle w:val="ListParagraph"/>
-        <w:numPr>
-          <w:ilvl w:val="0"/>
-          <w:numId w:val="15"/>
-        </w:numPr>
-      </w:pPr>
-      <w:r>
-        <w:t>Tuples in F#.</w:t>
       </w:r>
     </w:p>
     <w:p>
@@ -1655,6 +1618,9 @@
       </w:r>
       <w:r>
         <w:t>.</w:t>
+      </w:r>
+      <w:r>
+        <w:t>7</w:t>
       </w:r>
     </w:p>
     <w:p>
@@ -4450,7 +4416,7 @@
 </file>
 
 <file path=customXml/itemProps1.xml><?xml version="1.0" encoding="utf-8"?>
-<ds:datastoreItem xmlns:ds="http://schemas.openxmlformats.org/officeDocument/2006/customXml" ds:itemID="{FD91F58F-E580-48C6-9099-62793FE42E11}">
+<ds:datastoreItem xmlns:ds="http://schemas.openxmlformats.org/officeDocument/2006/customXml" ds:itemID="{7E060981-0FC3-452E-AD42-C9A98D07B7C5}">
   <ds:schemaRefs>
     <ds:schemaRef ds:uri="http://schemas.openxmlformats.org/officeDocument/2006/bibliography"/>
   </ds:schemaRefs>

</xml_diff>

<commit_message>
Added exercises on binary trees and functors
</commit_message>
<xml_diff>
--- a/Functional programming.docx
+++ b/Functional programming.docx
@@ -167,11 +167,82 @@
       <w:r>
         <w:t>.</w:t>
       </w:r>
+      <w:r>
+        <w:br/>
+      </w:r>
     </w:p>
     <w:p>
       <w:pPr>
         <w:pStyle w:val="Heading1"/>
       </w:pPr>
+      <w:r>
+        <w:t>Unit 4 – Data Structures</w:t>
+      </w:r>
+    </w:p>
+    <w:p>
+      <w:pPr>
+        <w:pStyle w:val="ListParagraph"/>
+        <w:numPr>
+          <w:ilvl w:val="0"/>
+          <w:numId w:val="6"/>
+        </w:numPr>
+      </w:pPr>
+      <w:r>
+        <w:t>Discriminated unions in lambda calculus.</w:t>
+      </w:r>
+    </w:p>
+    <w:p>
+      <w:pPr>
+        <w:pStyle w:val="ListParagraph"/>
+        <w:numPr>
+          <w:ilvl w:val="0"/>
+          <w:numId w:val="6"/>
+        </w:numPr>
+      </w:pPr>
+      <w:r>
+        <w:t>Discriminate unions and records in F#</w:t>
+      </w:r>
+    </w:p>
+    <w:p>
+      <w:pPr>
+        <w:pStyle w:val="ListParagraph"/>
+        <w:numPr>
+          <w:ilvl w:val="0"/>
+          <w:numId w:val="6"/>
+        </w:numPr>
+      </w:pPr>
+      <w:r>
+        <w:t>Structural equality vs reference equality.</w:t>
+      </w:r>
+    </w:p>
+    <w:p>
+      <w:pPr>
+        <w:pStyle w:val="ListParagraph"/>
+        <w:numPr>
+          <w:ilvl w:val="0"/>
+          <w:numId w:val="6"/>
+        </w:numPr>
+      </w:pPr>
+      <w:r>
+        <w:t>Pattern matching</w:t>
+      </w:r>
+    </w:p>
+    <w:p>
+      <w:pPr>
+        <w:pStyle w:val="ListParagraph"/>
+        <w:numPr>
+          <w:ilvl w:val="0"/>
+          <w:numId w:val="6"/>
+        </w:numPr>
+      </w:pPr>
+      <w:r>
+        <w:t>Case Study: Expression evaluation</w:t>
+      </w:r>
+    </w:p>
+    <w:p>
+      <w:pPr>
+        <w:pStyle w:val="Heading1"/>
+      </w:pPr>
       <w:bookmarkStart w:id="0" w:name="_Hlk511738657"/>
       <w:r>
         <w:t xml:space="preserve">Unit </w:t>
@@ -266,98 +337,6 @@
         <w:pStyle w:val="Heading1"/>
       </w:pPr>
       <w:r>
-        <w:t xml:space="preserve">Unit </w:t>
-      </w:r>
-      <w:r>
-        <w:t>4</w:t>
-      </w:r>
-      <w:r>
-        <w:t xml:space="preserve"> – Data Structures</w:t>
-      </w:r>
-    </w:p>
-    <w:p>
-      <w:pPr>
-        <w:pStyle w:val="ListParagraph"/>
-        <w:numPr>
-          <w:ilvl w:val="0"/>
-          <w:numId w:val="6"/>
-        </w:numPr>
-      </w:pPr>
-      <w:r>
-        <w:t>Discriminated unions in lambda calculus.</w:t>
-      </w:r>
-    </w:p>
-    <w:p>
-      <w:pPr>
-        <w:pStyle w:val="ListParagraph"/>
-        <w:numPr>
-          <w:ilvl w:val="0"/>
-          <w:numId w:val="6"/>
-        </w:numPr>
-      </w:pPr>
-      <w:r>
-        <w:t>Discriminate</w:t>
-      </w:r>
-      <w:r>
-        <w:t xml:space="preserve"> </w:t>
-      </w:r>
-      <w:r>
-        <w:t>unions and records in F#</w:t>
-      </w:r>
-    </w:p>
-    <w:p>
-      <w:pPr>
-        <w:pStyle w:val="ListParagraph"/>
-        <w:numPr>
-          <w:ilvl w:val="0"/>
-          <w:numId w:val="6"/>
-        </w:numPr>
-      </w:pPr>
-      <w:r>
-        <w:t>Structural equality vs reference equality.</w:t>
-      </w:r>
-    </w:p>
-    <w:p>
-      <w:pPr>
-        <w:pStyle w:val="ListParagraph"/>
-        <w:numPr>
-          <w:ilvl w:val="0"/>
-          <w:numId w:val="6"/>
-        </w:numPr>
-      </w:pPr>
-      <w:r>
-        <w:t>Pattern matching</w:t>
-      </w:r>
-    </w:p>
-    <w:p>
-      <w:pPr>
-        <w:pStyle w:val="ListParagraph"/>
-        <w:numPr>
-          <w:ilvl w:val="0"/>
-          <w:numId w:val="6"/>
-        </w:numPr>
-      </w:pPr>
-      <w:r>
-        <w:t>Recursive data structures (Trees, Lists with Cons and Empty, …)</w:t>
-      </w:r>
-    </w:p>
-    <w:p>
-      <w:pPr>
-        <w:pStyle w:val="ListParagraph"/>
-        <w:numPr>
-          <w:ilvl w:val="0"/>
-          <w:numId w:val="6"/>
-        </w:numPr>
-      </w:pPr>
-      <w:r>
-        <w:t>Case Study: Expression evaluation</w:t>
-      </w:r>
-    </w:p>
-    <w:p>
-      <w:pPr>
-        <w:pStyle w:val="Heading1"/>
-      </w:pPr>
-      <w:r>
         <w:t xml:space="preserve">Unit 5 – Advanced </w:t>
       </w:r>
       <w:r>
@@ -382,6 +361,18 @@
         </w:numPr>
       </w:pPr>
       <w:r>
+        <w:t>Trees</w:t>
+      </w:r>
+    </w:p>
+    <w:p>
+      <w:pPr>
+        <w:pStyle w:val="ListParagraph"/>
+        <w:numPr>
+          <w:ilvl w:val="0"/>
+          <w:numId w:val="8"/>
+        </w:numPr>
+      </w:pPr>
+      <w:r>
         <w:t>Function records.</w:t>
       </w:r>
     </w:p>
@@ -395,484 +386,6 @@
       </w:pPr>
       <w:r>
         <w:t>Case Study: Imperative Language with AST.</w:t>
-      </w:r>
-    </w:p>
-    <w:p>
-      <w:pPr>
-        <w:pStyle w:val="Heading1"/>
-      </w:pPr>
-      <w:r>
-        <w:t xml:space="preserve">Unit 6 – Drawing in </w:t>
-      </w:r>
-      <w:r>
-        <w:t>F</w:t>
-      </w:r>
-      <w:r>
-        <w:t xml:space="preserve">unctional </w:t>
-      </w:r>
-      <w:r>
-        <w:t>P</w:t>
-      </w:r>
-      <w:r>
-        <w:t>rogramming</w:t>
-      </w:r>
-    </w:p>
-    <w:p>
-      <w:pPr>
-        <w:pStyle w:val="ListParagraph"/>
-        <w:numPr>
-          <w:ilvl w:val="0"/>
-          <w:numId w:val="10"/>
-        </w:numPr>
-      </w:pPr>
-      <w:r>
-        <w:t>Function composition</w:t>
-      </w:r>
-    </w:p>
-    <w:p>
-      <w:pPr>
-        <w:pStyle w:val="ListParagraph"/>
-        <w:numPr>
-          <w:ilvl w:val="0"/>
-          <w:numId w:val="10"/>
-        </w:numPr>
-      </w:pPr>
-      <w:r>
-        <w:t>Drawing lines</w:t>
-      </w:r>
-    </w:p>
-    <w:p>
-      <w:pPr>
-        <w:pStyle w:val="ListParagraph"/>
-        <w:numPr>
-          <w:ilvl w:val="0"/>
-          <w:numId w:val="10"/>
-        </w:numPr>
-      </w:pPr>
-      <w:r>
-        <w:t>Drawing shapes</w:t>
-      </w:r>
-    </w:p>
-    <w:p>
-      <w:pPr>
-        <w:pStyle w:val="ListParagraph"/>
-        <w:numPr>
-          <w:ilvl w:val="0"/>
-          <w:numId w:val="10"/>
-        </w:numPr>
-      </w:pPr>
-      <w:r>
-        <w:t>Using function composition for rendering.</w:t>
-      </w:r>
-    </w:p>
-    <w:p/>
-    <w:p/>
-    <w:p/>
-    <w:p/>
-    <w:p>
-      <w:pPr>
-        <w:pStyle w:val="Heading1"/>
-      </w:pPr>
-      <w:r>
-        <w:t>Unit 1 - Introduction to Functional Programming</w:t>
-      </w:r>
-    </w:p>
-    <w:p>
-      <w:pPr>
-        <w:pStyle w:val="ListParagraph"/>
-        <w:numPr>
-          <w:ilvl w:val="0"/>
-          <w:numId w:val="13"/>
-        </w:numPr>
-      </w:pPr>
-      <w:r>
-        <w:t xml:space="preserve">Von Neumann </w:t>
-      </w:r>
-      <w:proofErr w:type="gramStart"/>
-      <w:r>
-        <w:t>model</w:t>
-      </w:r>
-      <w:proofErr w:type="gramEnd"/>
-      <w:r>
-        <w:t>.</w:t>
-      </w:r>
-    </w:p>
-    <w:p>
-      <w:pPr>
-        <w:pStyle w:val="ListParagraph"/>
-        <w:numPr>
-          <w:ilvl w:val="0"/>
-          <w:numId w:val="13"/>
-        </w:numPr>
-      </w:pPr>
-      <w:r>
-        <w:t>Computation as evaluating expressions</w:t>
-      </w:r>
-    </w:p>
-    <w:p>
-      <w:pPr>
-        <w:pStyle w:val="ListParagraph"/>
-        <w:numPr>
-          <w:ilvl w:val="0"/>
-          <w:numId w:val="13"/>
-        </w:numPr>
-      </w:pPr>
-      <w:r>
-        <w:t>Semantics of untyped lambda-calculus</w:t>
-      </w:r>
-    </w:p>
-    <w:p>
-      <w:pPr>
-        <w:pStyle w:val="ListParagraph"/>
-        <w:numPr>
-          <w:ilvl w:val="1"/>
-          <w:numId w:val="13"/>
-        </w:numPr>
-      </w:pPr>
-      <w:r>
-        <w:t>Evaluation rule for variables</w:t>
-      </w:r>
-    </w:p>
-    <w:p>
-      <w:pPr>
-        <w:pStyle w:val="ListParagraph"/>
-        <w:numPr>
-          <w:ilvl w:val="1"/>
-          <w:numId w:val="13"/>
-        </w:numPr>
-      </w:pPr>
-      <w:r>
-        <w:t>Evaluation rule for functions</w:t>
-      </w:r>
-    </w:p>
-    <w:p>
-      <w:pPr>
-        <w:pStyle w:val="ListParagraph"/>
-        <w:numPr>
-          <w:ilvl w:val="1"/>
-          <w:numId w:val="13"/>
-        </w:numPr>
-      </w:pPr>
-      <w:r>
-        <w:t xml:space="preserve">Evaluation rule for </w:t>
-      </w:r>
-      <w:r>
-        <w:t>function application</w:t>
-      </w:r>
-    </w:p>
-    <w:p>
-      <w:pPr>
-        <w:pStyle w:val="ListParagraph"/>
-        <w:numPr>
-          <w:ilvl w:val="0"/>
-          <w:numId w:val="13"/>
-        </w:numPr>
-      </w:pPr>
-      <w:r>
-        <w:t>Introduction to F#</w:t>
-      </w:r>
-    </w:p>
-    <w:p>
-      <w:pPr>
-        <w:pStyle w:val="ListParagraph"/>
-        <w:numPr>
-          <w:ilvl w:val="1"/>
-          <w:numId w:val="13"/>
-        </w:numPr>
-      </w:pPr>
-      <w:r>
-        <w:t>Structure of a project</w:t>
-      </w:r>
-      <w:r>
-        <w:t>: compilation file order</w:t>
-      </w:r>
-      <w:r>
-        <w:t>, modules, import.</w:t>
-      </w:r>
-    </w:p>
-    <w:p>
-      <w:pPr>
-        <w:pStyle w:val="ListParagraph"/>
-        <w:numPr>
-          <w:ilvl w:val="1"/>
-          <w:numId w:val="13"/>
-        </w:numPr>
-      </w:pPr>
-      <w:r>
-        <w:t>Primitive types and values.</w:t>
-      </w:r>
-      <w:r>
-        <w:t xml:space="preserve"> Type inference. </w:t>
-      </w:r>
-    </w:p>
-    <w:p>
-      <w:pPr>
-        <w:pStyle w:val="ListParagraph"/>
-        <w:numPr>
-          <w:ilvl w:val="1"/>
-          <w:numId w:val="13"/>
-        </w:numPr>
-      </w:pPr>
-      <w:r>
-        <w:t>Example of program evaluation</w:t>
-      </w:r>
-      <w:r>
-        <w:t xml:space="preserve"> with respect to lambda calculus</w:t>
-      </w:r>
-      <w:r>
-        <w:t>. Sum of two numbers.</w:t>
-      </w:r>
-    </w:p>
-    <w:p>
-      <w:pPr>
-        <w:pStyle w:val="ListParagraph"/>
-        <w:numPr>
-          <w:ilvl w:val="1"/>
-          <w:numId w:val="13"/>
-        </w:numPr>
-      </w:pPr>
-      <w:r>
-        <w:t>Shortcut for lambdas with multiple arguments. Comparison with lambda calculus.</w:t>
-      </w:r>
-    </w:p>
-    <w:p>
-      <w:pPr>
-        <w:pStyle w:val="ListParagraph"/>
-        <w:numPr>
-          <w:ilvl w:val="0"/>
-          <w:numId w:val="13"/>
-        </w:numPr>
-      </w:pPr>
-      <w:r>
-        <w:t>Basic program constructs</w:t>
-      </w:r>
-    </w:p>
-    <w:p>
-      <w:pPr>
-        <w:pStyle w:val="ListParagraph"/>
-        <w:numPr>
-          <w:ilvl w:val="1"/>
-          <w:numId w:val="13"/>
-        </w:numPr>
-      </w:pPr>
-      <w:r>
-        <w:t xml:space="preserve">Let bindings. </w:t>
-      </w:r>
-      <w:r>
-        <w:t>Evaluation of bindings in lambda calculus</w:t>
-      </w:r>
-      <w:r>
-        <w:t>. Nested bindings.</w:t>
-      </w:r>
-      <w:r>
-        <w:t xml:space="preserve"> Shadowing.</w:t>
-      </w:r>
-    </w:p>
-    <w:p>
-      <w:pPr>
-        <w:pStyle w:val="ListParagraph"/>
-        <w:numPr>
-          <w:ilvl w:val="1"/>
-          <w:numId w:val="13"/>
-        </w:numPr>
-      </w:pPr>
-      <w:r>
-        <w:t>Recursive bindings and recursive functions.</w:t>
-      </w:r>
-      <w:r>
-        <w:t xml:space="preserve"> Recursion as a mean of looping in functional programming.</w:t>
-      </w:r>
-      <w:r>
-        <w:t xml:space="preserve"> </w:t>
-      </w:r>
-      <w:r>
-        <w:rPr>
-          <w:b/>
-        </w:rPr>
-        <w:t>Examples:</w:t>
-      </w:r>
-      <w:r>
-        <w:t xml:space="preserve"> factorial, Fibonacci sequence, integer division</w:t>
-      </w:r>
-      <w:r>
-        <w:t>.</w:t>
-      </w:r>
-    </w:p>
-    <w:p>
-      <w:pPr>
-        <w:pStyle w:val="ListParagraph"/>
-        <w:numPr>
-          <w:ilvl w:val="1"/>
-          <w:numId w:val="13"/>
-        </w:numPr>
-      </w:pPr>
-      <w:r>
-        <w:t>If-then-else expression. Difference with imperative if-then-else. Just mention that it can be implemented in lambda calculus just with what we have.</w:t>
-      </w:r>
-      <w:r>
-        <w:t xml:space="preserve"> </w:t>
-      </w:r>
-      <w:r>
-        <w:rPr>
-          <w:b/>
-        </w:rPr>
-        <w:t>Example:</w:t>
-      </w:r>
-      <w:r>
-        <w:t xml:space="preserve"> Leap years.</w:t>
-      </w:r>
-    </w:p>
-    <w:p>
-      <w:pPr>
-        <w:pStyle w:val="ListParagraph"/>
-        <w:numPr>
-          <w:ilvl w:val="0"/>
-          <w:numId w:val="13"/>
-        </w:numPr>
-      </w:pPr>
-      <w:r>
-        <w:rPr>
-          <w:b/>
-        </w:rPr>
-        <w:t>Exercises:</w:t>
-      </w:r>
-    </w:p>
-    <w:p>
-      <w:pPr>
-        <w:pStyle w:val="ListParagraph"/>
-        <w:numPr>
-          <w:ilvl w:val="1"/>
-          <w:numId w:val="13"/>
-        </w:numPr>
-      </w:pPr>
-      <w:r>
-        <w:t>Return a string containing</w:t>
-      </w:r>
-      <w:r>
-        <w:t xml:space="preserve"> all numbers from 0 to n (n taken as input)</w:t>
-      </w:r>
-    </w:p>
-    <w:p>
-      <w:pPr>
-        <w:pStyle w:val="ListParagraph"/>
-        <w:numPr>
-          <w:ilvl w:val="1"/>
-          <w:numId w:val="13"/>
-        </w:numPr>
-      </w:pPr>
-      <w:r>
-        <w:t xml:space="preserve">Return a string containing </w:t>
-      </w:r>
-      <w:r>
-        <w:t>all numbers from n to 0 (n taken as input)</w:t>
-      </w:r>
-    </w:p>
-    <w:p>
-      <w:pPr>
-        <w:pStyle w:val="ListParagraph"/>
-        <w:numPr>
-          <w:ilvl w:val="1"/>
-          <w:numId w:val="13"/>
-        </w:numPr>
-      </w:pPr>
-      <w:r>
-        <w:t xml:space="preserve">Return a string containing </w:t>
-      </w:r>
-      <w:r>
-        <w:t>all numbers within a range (min and max taken as input)</w:t>
-      </w:r>
-    </w:p>
-    <w:p>
-      <w:pPr>
-        <w:pStyle w:val="ListParagraph"/>
-        <w:numPr>
-          <w:ilvl w:val="1"/>
-          <w:numId w:val="13"/>
-        </w:numPr>
-      </w:pPr>
-      <w:r>
-        <w:t xml:space="preserve">Return a string containing </w:t>
-      </w:r>
-      <w:r>
-        <w:t>all</w:t>
-      </w:r>
-      <w:r>
-        <w:t xml:space="preserve"> even numbers within a range</w:t>
-      </w:r>
-    </w:p>
-    <w:p>
-      <w:pPr>
-        <w:pStyle w:val="ListParagraph"/>
-        <w:numPr>
-          <w:ilvl w:val="1"/>
-          <w:numId w:val="13"/>
-        </w:numPr>
-      </w:pPr>
-      <w:r>
-        <w:t xml:space="preserve">Draw </w:t>
-      </w:r>
-      <w:r>
-        <w:t xml:space="preserve">a line of asterisks </w:t>
-      </w:r>
-      <w:r>
-        <w:t>of</w:t>
-      </w:r>
-      <w:r>
-        <w:t xml:space="preserve"> </w:t>
-      </w:r>
-      <w:r>
-        <w:t>a given length</w:t>
-      </w:r>
-    </w:p>
-    <w:p>
-      <w:pPr>
-        <w:pStyle w:val="ListParagraph"/>
-        <w:numPr>
-          <w:ilvl w:val="1"/>
-          <w:numId w:val="13"/>
-        </w:numPr>
-      </w:pPr>
-      <w:r>
-        <w:t>Draw a line made of a symbol taken as input</w:t>
-      </w:r>
-      <w:r>
-        <w:t xml:space="preserve"> of a given length</w:t>
-      </w:r>
-    </w:p>
-    <w:p>
-      <w:pPr>
-        <w:pStyle w:val="ListParagraph"/>
-        <w:numPr>
-          <w:ilvl w:val="1"/>
-          <w:numId w:val="13"/>
-        </w:numPr>
-      </w:pPr>
-      <w:r>
-        <w:t>Generate a binary string from a</w:t>
-      </w:r>
-      <w:r>
-        <w:t xml:space="preserve"> positive</w:t>
-      </w:r>
-      <w:r>
-        <w:t xml:space="preserve"> number</w:t>
-      </w:r>
-    </w:p>
-    <w:p>
-      <w:pPr>
-        <w:pStyle w:val="ListParagraph"/>
-        <w:numPr>
-          <w:ilvl w:val="1"/>
-          <w:numId w:val="13"/>
-        </w:numPr>
-      </w:pPr>
-      <w:r>
-        <w:t xml:space="preserve">Generate a string representing a </w:t>
-      </w:r>
-      <w:r>
-        <w:t xml:space="preserve">positive </w:t>
-      </w:r>
-      <w:r>
-        <w:t>number in an arbitrary base taken as input.</w:t>
       </w:r>
     </w:p>
     <w:p/>
@@ -887,6 +400,419 @@
         <w:pStyle w:val="Heading1"/>
       </w:pPr>
       <w:r>
+        <w:t>Unit 1 - Introduction to Functional Programming</w:t>
+      </w:r>
+    </w:p>
+    <w:p>
+      <w:pPr>
+        <w:pStyle w:val="ListParagraph"/>
+        <w:numPr>
+          <w:ilvl w:val="0"/>
+          <w:numId w:val="13"/>
+        </w:numPr>
+      </w:pPr>
+      <w:r>
+        <w:t xml:space="preserve">Von Neumann </w:t>
+      </w:r>
+      <w:proofErr w:type="gramStart"/>
+      <w:r>
+        <w:t>model</w:t>
+      </w:r>
+      <w:proofErr w:type="gramEnd"/>
+      <w:r>
+        <w:t>.</w:t>
+      </w:r>
+    </w:p>
+    <w:p>
+      <w:pPr>
+        <w:pStyle w:val="ListParagraph"/>
+        <w:numPr>
+          <w:ilvl w:val="0"/>
+          <w:numId w:val="13"/>
+        </w:numPr>
+      </w:pPr>
+      <w:r>
+        <w:t>Computation as evaluating expressions</w:t>
+      </w:r>
+    </w:p>
+    <w:p>
+      <w:pPr>
+        <w:pStyle w:val="ListParagraph"/>
+        <w:numPr>
+          <w:ilvl w:val="0"/>
+          <w:numId w:val="13"/>
+        </w:numPr>
+      </w:pPr>
+      <w:r>
+        <w:t>Semantics of untyped lambda-calculus</w:t>
+      </w:r>
+    </w:p>
+    <w:p>
+      <w:pPr>
+        <w:pStyle w:val="ListParagraph"/>
+        <w:numPr>
+          <w:ilvl w:val="1"/>
+          <w:numId w:val="13"/>
+        </w:numPr>
+      </w:pPr>
+      <w:r>
+        <w:t>Evaluation rule for variables</w:t>
+      </w:r>
+    </w:p>
+    <w:p>
+      <w:pPr>
+        <w:pStyle w:val="ListParagraph"/>
+        <w:numPr>
+          <w:ilvl w:val="1"/>
+          <w:numId w:val="13"/>
+        </w:numPr>
+      </w:pPr>
+      <w:r>
+        <w:t>Evaluation rule for functions</w:t>
+      </w:r>
+    </w:p>
+    <w:p>
+      <w:pPr>
+        <w:pStyle w:val="ListParagraph"/>
+        <w:numPr>
+          <w:ilvl w:val="1"/>
+          <w:numId w:val="13"/>
+        </w:numPr>
+      </w:pPr>
+      <w:r>
+        <w:t xml:space="preserve">Evaluation rule for </w:t>
+      </w:r>
+      <w:r>
+        <w:t>function application</w:t>
+      </w:r>
+    </w:p>
+    <w:p>
+      <w:pPr>
+        <w:pStyle w:val="ListParagraph"/>
+        <w:numPr>
+          <w:ilvl w:val="0"/>
+          <w:numId w:val="13"/>
+        </w:numPr>
+      </w:pPr>
+      <w:r>
+        <w:t>Introduction to F#</w:t>
+      </w:r>
+    </w:p>
+    <w:p>
+      <w:pPr>
+        <w:pStyle w:val="ListParagraph"/>
+        <w:numPr>
+          <w:ilvl w:val="1"/>
+          <w:numId w:val="13"/>
+        </w:numPr>
+      </w:pPr>
+      <w:r>
+        <w:t>Structure of a project</w:t>
+      </w:r>
+      <w:r>
+        <w:t>: compilation file order</w:t>
+      </w:r>
+      <w:r>
+        <w:t>, modules, import.</w:t>
+      </w:r>
+    </w:p>
+    <w:p>
+      <w:pPr>
+        <w:pStyle w:val="ListParagraph"/>
+        <w:numPr>
+          <w:ilvl w:val="1"/>
+          <w:numId w:val="13"/>
+        </w:numPr>
+      </w:pPr>
+      <w:r>
+        <w:t>Primitive types and values.</w:t>
+      </w:r>
+      <w:r>
+        <w:t xml:space="preserve"> Type inference. </w:t>
+      </w:r>
+    </w:p>
+    <w:p>
+      <w:pPr>
+        <w:pStyle w:val="ListParagraph"/>
+        <w:numPr>
+          <w:ilvl w:val="1"/>
+          <w:numId w:val="13"/>
+        </w:numPr>
+      </w:pPr>
+      <w:r>
+        <w:t>Example of program evaluation</w:t>
+      </w:r>
+      <w:r>
+        <w:t xml:space="preserve"> with respect to lambda calculus</w:t>
+      </w:r>
+      <w:r>
+        <w:t>. Sum of two numbers.</w:t>
+      </w:r>
+    </w:p>
+    <w:p>
+      <w:pPr>
+        <w:pStyle w:val="ListParagraph"/>
+        <w:numPr>
+          <w:ilvl w:val="1"/>
+          <w:numId w:val="13"/>
+        </w:numPr>
+      </w:pPr>
+      <w:r>
+        <w:t>Shortcut for lambdas with multiple arguments. Comparison with lambda calculus.</w:t>
+      </w:r>
+    </w:p>
+    <w:p>
+      <w:pPr>
+        <w:pStyle w:val="ListParagraph"/>
+        <w:numPr>
+          <w:ilvl w:val="0"/>
+          <w:numId w:val="13"/>
+        </w:numPr>
+      </w:pPr>
+      <w:r>
+        <w:t>Basic program constructs</w:t>
+      </w:r>
+    </w:p>
+    <w:p>
+      <w:pPr>
+        <w:pStyle w:val="ListParagraph"/>
+        <w:numPr>
+          <w:ilvl w:val="1"/>
+          <w:numId w:val="13"/>
+        </w:numPr>
+      </w:pPr>
+      <w:r>
+        <w:t xml:space="preserve">Let bindings. </w:t>
+      </w:r>
+      <w:r>
+        <w:t>Evaluation of bindings in lambda calculus</w:t>
+      </w:r>
+      <w:r>
+        <w:t>. Nested bindings.</w:t>
+      </w:r>
+      <w:r>
+        <w:t xml:space="preserve"> Shadowing.</w:t>
+      </w:r>
+    </w:p>
+    <w:p>
+      <w:pPr>
+        <w:pStyle w:val="ListParagraph"/>
+        <w:numPr>
+          <w:ilvl w:val="1"/>
+          <w:numId w:val="13"/>
+        </w:numPr>
+      </w:pPr>
+      <w:r>
+        <w:t>Recursive bindings and recursive functions.</w:t>
+      </w:r>
+      <w:r>
+        <w:t xml:space="preserve"> Recursion as a mean of looping in functional programming.</w:t>
+      </w:r>
+      <w:r>
+        <w:t xml:space="preserve"> </w:t>
+      </w:r>
+      <w:r>
+        <w:rPr>
+          <w:b/>
+        </w:rPr>
+        <w:t>Examples:</w:t>
+      </w:r>
+      <w:r>
+        <w:t xml:space="preserve"> factorial, Fibonacci sequence, integer division</w:t>
+      </w:r>
+      <w:r>
+        <w:t>.</w:t>
+      </w:r>
+    </w:p>
+    <w:p>
+      <w:pPr>
+        <w:pStyle w:val="ListParagraph"/>
+        <w:numPr>
+          <w:ilvl w:val="1"/>
+          <w:numId w:val="13"/>
+        </w:numPr>
+      </w:pPr>
+      <w:r>
+        <w:t>If-then-else expression. Difference with imperative if-then-else. Just mention that it can be implemented in lambda calculus just with what we have.</w:t>
+      </w:r>
+      <w:r>
+        <w:t xml:space="preserve"> </w:t>
+      </w:r>
+      <w:r>
+        <w:rPr>
+          <w:b/>
+        </w:rPr>
+        <w:t>Example:</w:t>
+      </w:r>
+      <w:r>
+        <w:t xml:space="preserve"> Leap years.</w:t>
+      </w:r>
+    </w:p>
+    <w:p>
+      <w:pPr>
+        <w:pStyle w:val="ListParagraph"/>
+        <w:numPr>
+          <w:ilvl w:val="0"/>
+          <w:numId w:val="13"/>
+        </w:numPr>
+      </w:pPr>
+      <w:r>
+        <w:rPr>
+          <w:b/>
+        </w:rPr>
+        <w:t>Exercises:</w:t>
+      </w:r>
+    </w:p>
+    <w:p>
+      <w:pPr>
+        <w:pStyle w:val="ListParagraph"/>
+        <w:numPr>
+          <w:ilvl w:val="1"/>
+          <w:numId w:val="13"/>
+        </w:numPr>
+      </w:pPr>
+      <w:r>
+        <w:t>Return a string containing</w:t>
+      </w:r>
+      <w:r>
+        <w:t xml:space="preserve"> all numbers from 0 to n (n taken as input)</w:t>
+      </w:r>
+    </w:p>
+    <w:p>
+      <w:pPr>
+        <w:pStyle w:val="ListParagraph"/>
+        <w:numPr>
+          <w:ilvl w:val="1"/>
+          <w:numId w:val="13"/>
+        </w:numPr>
+      </w:pPr>
+      <w:r>
+        <w:t xml:space="preserve">Return a string containing </w:t>
+      </w:r>
+      <w:r>
+        <w:t>all numbers from n to 0 (n taken as input)</w:t>
+      </w:r>
+    </w:p>
+    <w:p>
+      <w:pPr>
+        <w:pStyle w:val="ListParagraph"/>
+        <w:numPr>
+          <w:ilvl w:val="1"/>
+          <w:numId w:val="13"/>
+        </w:numPr>
+      </w:pPr>
+      <w:r>
+        <w:t xml:space="preserve">Return a string containing </w:t>
+      </w:r>
+      <w:r>
+        <w:t>all numbers within a range (min and max taken as input)</w:t>
+      </w:r>
+    </w:p>
+    <w:p>
+      <w:pPr>
+        <w:pStyle w:val="ListParagraph"/>
+        <w:numPr>
+          <w:ilvl w:val="1"/>
+          <w:numId w:val="13"/>
+        </w:numPr>
+      </w:pPr>
+      <w:r>
+        <w:t xml:space="preserve">Return a string containing </w:t>
+      </w:r>
+      <w:r>
+        <w:t>all</w:t>
+      </w:r>
+      <w:r>
+        <w:t xml:space="preserve"> even numbers within a range</w:t>
+      </w:r>
+    </w:p>
+    <w:p>
+      <w:pPr>
+        <w:pStyle w:val="ListParagraph"/>
+        <w:numPr>
+          <w:ilvl w:val="1"/>
+          <w:numId w:val="13"/>
+        </w:numPr>
+      </w:pPr>
+      <w:r>
+        <w:t xml:space="preserve">Draw </w:t>
+      </w:r>
+      <w:r>
+        <w:t xml:space="preserve">a line of asterisks </w:t>
+      </w:r>
+      <w:r>
+        <w:t>of</w:t>
+      </w:r>
+      <w:r>
+        <w:t xml:space="preserve"> </w:t>
+      </w:r>
+      <w:r>
+        <w:t>a given length</w:t>
+      </w:r>
+    </w:p>
+    <w:p>
+      <w:pPr>
+        <w:pStyle w:val="ListParagraph"/>
+        <w:numPr>
+          <w:ilvl w:val="1"/>
+          <w:numId w:val="13"/>
+        </w:numPr>
+      </w:pPr>
+      <w:r>
+        <w:t>Draw a line made of a symbol taken as input</w:t>
+      </w:r>
+      <w:r>
+        <w:t xml:space="preserve"> of a given length</w:t>
+      </w:r>
+    </w:p>
+    <w:p>
+      <w:pPr>
+        <w:pStyle w:val="ListParagraph"/>
+        <w:numPr>
+          <w:ilvl w:val="1"/>
+          <w:numId w:val="13"/>
+        </w:numPr>
+      </w:pPr>
+      <w:r>
+        <w:t>Generate a binary string from a</w:t>
+      </w:r>
+      <w:r>
+        <w:t xml:space="preserve"> positive</w:t>
+      </w:r>
+      <w:r>
+        <w:t xml:space="preserve"> number</w:t>
+      </w:r>
+    </w:p>
+    <w:p>
+      <w:pPr>
+        <w:pStyle w:val="ListParagraph"/>
+        <w:numPr>
+          <w:ilvl w:val="1"/>
+          <w:numId w:val="13"/>
+        </w:numPr>
+      </w:pPr>
+      <w:r>
+        <w:t xml:space="preserve">Generate a string representing a </w:t>
+      </w:r>
+      <w:r>
+        <w:t xml:space="preserve">positive </w:t>
+      </w:r>
+      <w:r>
+        <w:t>number in an arbitrary base taken as input.</w:t>
+      </w:r>
+    </w:p>
+    <w:p/>
+    <w:p/>
+    <w:p/>
+    <w:p/>
+    <w:p/>
+    <w:p/>
+    <w:p/>
+    <w:p>
+      <w:pPr>
+        <w:pStyle w:val="Heading1"/>
+      </w:pPr>
+      <w:r>
         <w:t xml:space="preserve">Unit 2 – </w:t>
       </w:r>
       <w:r>
@@ -1211,56 +1137,69 @@
       </w:pPr>
       <w:r>
         <w:lastRenderedPageBreak/>
-        <w:t>Unit 3 – Higher-order Functions</w:t>
-      </w:r>
-    </w:p>
-    <w:p>
-      <w:pPr>
-        <w:pStyle w:val="ListParagraph"/>
-        <w:numPr>
-          <w:ilvl w:val="0"/>
-          <w:numId w:val="15"/>
-        </w:numPr>
-      </w:pPr>
-      <w:bookmarkStart w:id="1" w:name="_GoBack"/>
-      <w:r>
-        <w:t>Tail recursion.</w:t>
-      </w:r>
-    </w:p>
-    <w:bookmarkEnd w:id="1"/>
-    <w:p>
-      <w:pPr>
-        <w:pStyle w:val="ListParagraph"/>
-        <w:numPr>
-          <w:ilvl w:val="0"/>
-          <w:numId w:val="15"/>
-        </w:numPr>
-      </w:pPr>
-      <w:r>
-        <w:t>P</w:t>
-      </w:r>
-      <w:r>
-        <w:t>ipe operator, function composition, map, fold, map2, fold2.</w:t>
-      </w:r>
-    </w:p>
-    <w:p>
-      <w:pPr>
-        <w:pStyle w:val="ListParagraph"/>
-        <w:numPr>
-          <w:ilvl w:val="0"/>
-          <w:numId w:val="15"/>
-        </w:numPr>
-      </w:pPr>
-      <w:r>
-        <w:t>Case Study: SQL</w:t>
-      </w:r>
-    </w:p>
-    <w:p>
-      <w:pPr>
-        <w:pStyle w:val="ListParagraph"/>
-        <w:numPr>
-          <w:ilvl w:val="0"/>
-          <w:numId w:val="15"/>
+        <w:t xml:space="preserve">Unit </w:t>
+      </w:r>
+      <w:r>
+        <w:t>3</w:t>
+      </w:r>
+      <w:r>
+        <w:t xml:space="preserve"> – Data Structures</w:t>
+      </w:r>
+    </w:p>
+    <w:p>
+      <w:pPr>
+        <w:pStyle w:val="ListParagraph"/>
+        <w:numPr>
+          <w:ilvl w:val="0"/>
+          <w:numId w:val="17"/>
+        </w:numPr>
+      </w:pPr>
+      <w:r>
+        <w:t>Structural equality vs reference equality.</w:t>
+      </w:r>
+    </w:p>
+    <w:p>
+      <w:pPr>
+        <w:pStyle w:val="ListParagraph"/>
+        <w:numPr>
+          <w:ilvl w:val="0"/>
+          <w:numId w:val="17"/>
+        </w:numPr>
+      </w:pPr>
+      <w:r>
+        <w:t>Pattern matching</w:t>
+      </w:r>
+    </w:p>
+    <w:p>
+      <w:pPr>
+        <w:pStyle w:val="ListParagraph"/>
+        <w:numPr>
+          <w:ilvl w:val="0"/>
+          <w:numId w:val="17"/>
+        </w:numPr>
+      </w:pPr>
+      <w:r>
+        <w:t>Recursive data structures</w:t>
+      </w:r>
+    </w:p>
+    <w:p>
+      <w:pPr>
+        <w:pStyle w:val="ListParagraph"/>
+        <w:numPr>
+          <w:ilvl w:val="0"/>
+          <w:numId w:val="17"/>
+        </w:numPr>
+      </w:pPr>
+      <w:r>
+        <w:t>Case Study: Expression evaluation</w:t>
+      </w:r>
+    </w:p>
+    <w:p>
+      <w:pPr>
+        <w:pStyle w:val="ListParagraph"/>
+        <w:numPr>
+          <w:ilvl w:val="0"/>
+          <w:numId w:val="17"/>
         </w:numPr>
       </w:pPr>
       <w:r>
@@ -1275,6 +1214,194 @@
         <w:pStyle w:val="ListParagraph"/>
         <w:numPr>
           <w:ilvl w:val="1"/>
+          <w:numId w:val="17"/>
+        </w:numPr>
+      </w:pPr>
+      <w:r>
+        <w:t>Express the week days as a union and write a function</w:t>
+      </w:r>
+    </w:p>
+    <w:p>
+      <w:pPr>
+        <w:pStyle w:val="ListParagraph"/>
+        <w:numPr>
+          <w:ilvl w:val="1"/>
+          <w:numId w:val="17"/>
+        </w:numPr>
+      </w:pPr>
+      <w:r>
+        <w:t>Transform a list, possibly holding lists as elements into a `flat' list by replacing each list with its elements.</w:t>
+      </w:r>
+    </w:p>
+    <w:p>
+      <w:pPr>
+        <w:pStyle w:val="ListParagraph"/>
+        <w:numPr>
+          <w:ilvl w:val="1"/>
+          <w:numId w:val="17"/>
+        </w:numPr>
+      </w:pPr>
+      <w:r>
+        <w:t>Vectors with records (with operations).</w:t>
+      </w:r>
+    </w:p>
+    <w:p>
+      <w:pPr>
+        <w:pStyle w:val="ListParagraph"/>
+        <w:numPr>
+          <w:ilvl w:val="1"/>
+          <w:numId w:val="17"/>
+        </w:numPr>
+      </w:pPr>
+      <w:r>
+        <w:t>Shapes (Rectangle, Ellipse, Triangle, Polygon)</w:t>
+      </w:r>
+    </w:p>
+    <w:p>
+      <w:pPr>
+        <w:pStyle w:val="ListParagraph"/>
+        <w:numPr>
+          <w:ilvl w:val="1"/>
+          <w:numId w:val="17"/>
+        </w:numPr>
+      </w:pPr>
+      <w:r>
+        <w:t>Constructor for Circle and Square.</w:t>
+      </w:r>
+    </w:p>
+    <w:p>
+      <w:pPr>
+        <w:pStyle w:val="ListParagraph"/>
+        <w:numPr>
+          <w:ilvl w:val="1"/>
+          <w:numId w:val="17"/>
+        </w:numPr>
+      </w:pPr>
+      <w:r>
+        <w:t>Triangle area with vertices.</w:t>
+      </w:r>
+    </w:p>
+    <w:p>
+      <w:pPr>
+        <w:pStyle w:val="ListParagraph"/>
+        <w:numPr>
+          <w:ilvl w:val="1"/>
+          <w:numId w:val="17"/>
+        </w:numPr>
+      </w:pPr>
+      <w:r>
+        <w:t>Area for the shapes.7</w:t>
+      </w:r>
+    </w:p>
+    <w:p>
+      <w:pPr>
+        <w:pStyle w:val="Heading1"/>
+      </w:pPr>
+    </w:p>
+    <w:p/>
+    <w:p/>
+    <w:p/>
+    <w:p/>
+    <w:p/>
+    <w:p/>
+    <w:p/>
+    <w:p/>
+    <w:p/>
+    <w:p/>
+    <w:p/>
+    <w:p/>
+    <w:p/>
+    <w:p/>
+    <w:p/>
+    <w:p>
+      <w:pPr>
+        <w:pStyle w:val="Heading1"/>
+        <w:rPr>
+          <w:rFonts w:eastAsiaTheme="minorHAnsi" w:cstheme="minorBidi"/>
+          <w:b w:val="0"/>
+          <w:sz w:val="24"/>
+          <w:szCs w:val="22"/>
+        </w:rPr>
+      </w:pPr>
+    </w:p>
+    <w:p>
+      <w:pPr>
+        <w:pStyle w:val="Heading1"/>
+      </w:pPr>
+    </w:p>
+    <w:p>
+      <w:pPr>
+        <w:pStyle w:val="Heading1"/>
+      </w:pPr>
+      <w:r>
+        <w:t xml:space="preserve">Unit </w:t>
+      </w:r>
+      <w:r>
+        <w:t>4</w:t>
+      </w:r>
+      <w:r>
+        <w:t xml:space="preserve"> – Higher-order Functions</w:t>
+      </w:r>
+    </w:p>
+    <w:p>
+      <w:pPr>
+        <w:pStyle w:val="ListParagraph"/>
+        <w:numPr>
+          <w:ilvl w:val="0"/>
+          <w:numId w:val="15"/>
+        </w:numPr>
+      </w:pPr>
+      <w:r>
+        <w:t>Tail recursion.</w:t>
+      </w:r>
+    </w:p>
+    <w:p>
+      <w:pPr>
+        <w:pStyle w:val="ListParagraph"/>
+        <w:numPr>
+          <w:ilvl w:val="0"/>
+          <w:numId w:val="15"/>
+        </w:numPr>
+      </w:pPr>
+      <w:r>
+        <w:t>P</w:t>
+      </w:r>
+      <w:r>
+        <w:t>ipe operator, function composition, map, fold, map2, fold2.</w:t>
+      </w:r>
+    </w:p>
+    <w:p>
+      <w:pPr>
+        <w:pStyle w:val="ListParagraph"/>
+        <w:numPr>
+          <w:ilvl w:val="0"/>
+          <w:numId w:val="15"/>
+        </w:numPr>
+      </w:pPr>
+      <w:r>
+        <w:t>Case Study: SQL</w:t>
+      </w:r>
+    </w:p>
+    <w:p>
+      <w:pPr>
+        <w:pStyle w:val="ListParagraph"/>
+        <w:numPr>
+          <w:ilvl w:val="0"/>
+          <w:numId w:val="15"/>
+        </w:numPr>
+      </w:pPr>
+      <w:r>
+        <w:rPr>
+          <w:b/>
+        </w:rPr>
+        <w:t>Exercises:</w:t>
+      </w:r>
+    </w:p>
+    <w:p>
+      <w:pPr>
+        <w:pStyle w:val="ListParagraph"/>
+        <w:numPr>
+          <w:ilvl w:val="1"/>
           <w:numId w:val="15"/>
         </w:numPr>
       </w:pPr>
@@ -1425,399 +1552,98 @@
       </w:pPr>
       <w:r>
         <w:lastRenderedPageBreak/>
-        <w:t>Unit 4 – Data Structures</w:t>
-      </w:r>
-    </w:p>
-    <w:p>
-      <w:pPr>
-        <w:pStyle w:val="ListParagraph"/>
-        <w:numPr>
-          <w:ilvl w:val="0"/>
-          <w:numId w:val="17"/>
-        </w:numPr>
-      </w:pPr>
-      <w:r>
-        <w:t>Match in F# as built-in abstraction.</w:t>
-      </w:r>
-    </w:p>
-    <w:p>
-      <w:pPr>
-        <w:pStyle w:val="ListParagraph"/>
-        <w:numPr>
-          <w:ilvl w:val="0"/>
-          <w:numId w:val="17"/>
-        </w:numPr>
-      </w:pPr>
-      <w:r>
-        <w:t xml:space="preserve">Discriminate </w:t>
-      </w:r>
-      <w:r>
-        <w:t xml:space="preserve">unions </w:t>
-      </w:r>
-      <w:r>
-        <w:t xml:space="preserve">and </w:t>
-      </w:r>
-      <w:r>
-        <w:t xml:space="preserve">non-recursive </w:t>
-      </w:r>
-      <w:r>
-        <w:t xml:space="preserve">records </w:t>
-      </w:r>
-      <w:r>
-        <w:t>in F#.</w:t>
-      </w:r>
-    </w:p>
-    <w:p>
-      <w:pPr>
-        <w:pStyle w:val="ListParagraph"/>
-        <w:numPr>
-          <w:ilvl w:val="0"/>
-          <w:numId w:val="17"/>
-        </w:numPr>
-      </w:pPr>
-      <w:r>
-        <w:t>Structural equality vs reference equality.</w:t>
-      </w:r>
-    </w:p>
-    <w:p>
-      <w:pPr>
-        <w:pStyle w:val="ListParagraph"/>
-        <w:numPr>
-          <w:ilvl w:val="0"/>
-          <w:numId w:val="17"/>
-        </w:numPr>
-      </w:pPr>
-      <w:r>
-        <w:t>Pattern matching</w:t>
-      </w:r>
-    </w:p>
-    <w:p>
-      <w:pPr>
-        <w:pStyle w:val="ListParagraph"/>
-        <w:numPr>
-          <w:ilvl w:val="0"/>
-          <w:numId w:val="17"/>
-        </w:numPr>
-      </w:pPr>
-      <w:r>
-        <w:t>Recursive data structures (Trees, Lists with Cons and Empty, …)</w:t>
-      </w:r>
-    </w:p>
-    <w:p>
-      <w:pPr>
-        <w:pStyle w:val="ListParagraph"/>
-        <w:numPr>
-          <w:ilvl w:val="0"/>
-          <w:numId w:val="17"/>
-        </w:numPr>
-      </w:pPr>
-      <w:r>
-        <w:t>Case Study: Expression evaluation</w:t>
-      </w:r>
-    </w:p>
-    <w:p>
-      <w:pPr>
-        <w:pStyle w:val="ListParagraph"/>
-        <w:numPr>
-          <w:ilvl w:val="0"/>
-          <w:numId w:val="17"/>
-        </w:numPr>
-      </w:pPr>
-      <w:r>
-        <w:rPr>
-          <w:b/>
-        </w:rPr>
-        <w:t>Exercises:</w:t>
-      </w:r>
-    </w:p>
-    <w:p>
-      <w:pPr>
-        <w:pStyle w:val="ListParagraph"/>
-        <w:numPr>
-          <w:ilvl w:val="1"/>
-          <w:numId w:val="17"/>
-        </w:numPr>
-      </w:pPr>
-      <w:r>
-        <w:t xml:space="preserve">Express the week days as a union </w:t>
-      </w:r>
-      <w:r>
-        <w:t>and write a function</w:t>
-      </w:r>
-    </w:p>
-    <w:p>
-      <w:pPr>
-        <w:pStyle w:val="ListParagraph"/>
-        <w:numPr>
-          <w:ilvl w:val="1"/>
-          <w:numId w:val="17"/>
-        </w:numPr>
-      </w:pPr>
-      <w:r>
-        <w:t>Transform a list, possibly holding lists as elements into a `flat' list by replacing each list with its elements.</w:t>
-      </w:r>
-    </w:p>
-    <w:p>
-      <w:pPr>
-        <w:pStyle w:val="ListParagraph"/>
-        <w:numPr>
-          <w:ilvl w:val="1"/>
-          <w:numId w:val="17"/>
-        </w:numPr>
-      </w:pPr>
-      <w:r>
-        <w:t>Vectors with records (with operations).</w:t>
-      </w:r>
-    </w:p>
-    <w:p>
-      <w:pPr>
-        <w:pStyle w:val="ListParagraph"/>
-        <w:numPr>
-          <w:ilvl w:val="1"/>
-          <w:numId w:val="17"/>
-        </w:numPr>
-      </w:pPr>
-      <w:r>
-        <w:t>Shapes (Rectangle, Ellipse, Triangle, Polygon)</w:t>
-      </w:r>
-    </w:p>
-    <w:p>
-      <w:pPr>
-        <w:pStyle w:val="ListParagraph"/>
-        <w:numPr>
-          <w:ilvl w:val="1"/>
-          <w:numId w:val="17"/>
-        </w:numPr>
-      </w:pPr>
-      <w:r>
-        <w:t>Constructor for Circle and Square.</w:t>
-      </w:r>
-    </w:p>
-    <w:p>
-      <w:pPr>
-        <w:pStyle w:val="ListParagraph"/>
-        <w:numPr>
-          <w:ilvl w:val="1"/>
-          <w:numId w:val="17"/>
-        </w:numPr>
-      </w:pPr>
-      <w:r>
-        <w:t>Triangle area with vertices.</w:t>
-      </w:r>
-    </w:p>
-    <w:p>
-      <w:pPr>
-        <w:pStyle w:val="ListParagraph"/>
-        <w:numPr>
-          <w:ilvl w:val="1"/>
-          <w:numId w:val="17"/>
-        </w:numPr>
-      </w:pPr>
-      <w:r>
-        <w:t>Area for the shapes</w:t>
-      </w:r>
-      <w:r>
-        <w:t>.</w:t>
-      </w:r>
-      <w:r>
-        <w:t>7</w:t>
-      </w:r>
-    </w:p>
-    <w:p>
+        <w:t>Unit 5 – Advanced Data Structures</w:t>
+      </w:r>
+    </w:p>
+    <w:p>
+      <w:pPr>
+        <w:pStyle w:val="ListParagraph"/>
+        <w:numPr>
+          <w:ilvl w:val="0"/>
+          <w:numId w:val="18"/>
+        </w:numPr>
+      </w:pPr>
+      <w:r>
+        <w:t>Immutable Binary Search Tree. Find, Add, Remove.</w:t>
+      </w:r>
+    </w:p>
+    <w:p>
+      <w:pPr>
+        <w:pStyle w:val="ListParagraph"/>
+        <w:numPr>
+          <w:ilvl w:val="0"/>
+          <w:numId w:val="18"/>
+        </w:numPr>
+      </w:pPr>
+      <w:r>
+        <w:t>String of a tree on console recursive.</w:t>
+      </w:r>
+    </w:p>
+    <w:p>
+      <w:pPr>
+        <w:pStyle w:val="ListParagraph"/>
+        <w:numPr>
+          <w:ilvl w:val="0"/>
+          <w:numId w:val="18"/>
+        </w:numPr>
+      </w:pPr>
+      <w:r>
+        <w:t>Compare two trees.</w:t>
+      </w:r>
+    </w:p>
+    <w:p>
+      <w:pPr>
+        <w:pStyle w:val="ListParagraph"/>
+        <w:numPr>
+          <w:ilvl w:val="0"/>
+          <w:numId w:val="18"/>
+        </w:numPr>
+      </w:pPr>
+      <w:r>
+        <w:t>Graph, DFS, BFS.</w:t>
+      </w:r>
+    </w:p>
+    <w:p>
+      <w:pPr>
+        <w:pStyle w:val="ListParagraph"/>
+        <w:numPr>
+          <w:ilvl w:val="0"/>
+          <w:numId w:val="18"/>
+        </w:numPr>
+      </w:pPr>
+      <w:r>
+        <w:t>Type Classes with function records (</w:t>
+      </w:r>
+      <w:proofErr w:type="spellStart"/>
+      <w:r>
+        <w:t>Num</w:t>
+      </w:r>
+      <w:proofErr w:type="spellEnd"/>
+      <w:r>
+        <w:t xml:space="preserve">&lt;’a&gt;, Show, </w:t>
+      </w:r>
+      <w:proofErr w:type="spellStart"/>
+      <w:r>
+        <w:t>IComparable</w:t>
+      </w:r>
+      <w:proofErr w:type="spellEnd"/>
+      <w:r>
+        <w:t>&lt;’a&gt; as a record of functions).</w:t>
+      </w:r>
+    </w:p>
+    <w:p>
+      <w:bookmarkStart w:id="1" w:name="_GoBack"/>
+      <w:bookmarkEnd w:id="1"/>
       <w:r>
         <w:br w:type="page"/>
       </w:r>
     </w:p>
     <w:p>
-      <w:pPr>
-        <w:pStyle w:val="Heading1"/>
-      </w:pPr>
       <w:r>
         <w:lastRenderedPageBreak/>
-        <w:t>Unit 5 – Advanced Data Structures</w:t>
-      </w:r>
-    </w:p>
-    <w:p>
-      <w:pPr>
-        <w:pStyle w:val="ListParagraph"/>
-        <w:numPr>
-          <w:ilvl w:val="0"/>
-          <w:numId w:val="18"/>
-        </w:numPr>
-      </w:pPr>
-      <w:r>
-        <w:t>List with Cons, Empty. Map and fold with this definition.</w:t>
-      </w:r>
-    </w:p>
-    <w:p>
-      <w:pPr>
-        <w:pStyle w:val="ListParagraph"/>
-        <w:numPr>
-          <w:ilvl w:val="0"/>
-          <w:numId w:val="18"/>
-        </w:numPr>
-      </w:pPr>
-      <w:r>
-        <w:t>Immutable Binary Search Tree. Find, Add, Remove.</w:t>
-      </w:r>
-    </w:p>
-    <w:p>
-      <w:pPr>
-        <w:pStyle w:val="ListParagraph"/>
-        <w:numPr>
-          <w:ilvl w:val="0"/>
-          <w:numId w:val="18"/>
-        </w:numPr>
-      </w:pPr>
-      <w:r>
-        <w:t>String of a tree on console recursive.</w:t>
-      </w:r>
-    </w:p>
-    <w:p>
-      <w:pPr>
-        <w:pStyle w:val="ListParagraph"/>
-        <w:numPr>
-          <w:ilvl w:val="0"/>
-          <w:numId w:val="18"/>
-        </w:numPr>
-      </w:pPr>
-      <w:r>
-        <w:t>Compare two trees.</w:t>
-      </w:r>
-    </w:p>
-    <w:p>
-      <w:pPr>
-        <w:pStyle w:val="ListParagraph"/>
-        <w:numPr>
-          <w:ilvl w:val="0"/>
-          <w:numId w:val="18"/>
-        </w:numPr>
-      </w:pPr>
-      <w:r>
-        <w:t>Graph, DFS, BFS.</w:t>
-      </w:r>
-    </w:p>
-    <w:p>
-      <w:pPr>
-        <w:pStyle w:val="ListParagraph"/>
-        <w:numPr>
-          <w:ilvl w:val="0"/>
-          <w:numId w:val="18"/>
-        </w:numPr>
-      </w:pPr>
-      <w:r>
-        <w:t>Type Classes with function records</w:t>
-      </w:r>
-      <w:r>
-        <w:t xml:space="preserve"> (</w:t>
-      </w:r>
-      <w:proofErr w:type="spellStart"/>
-      <w:r>
-        <w:t>Num</w:t>
-      </w:r>
-      <w:proofErr w:type="spellEnd"/>
-      <w:r>
-        <w:t>&lt;’a&gt;</w:t>
-      </w:r>
-      <w:r>
-        <w:t xml:space="preserve">, Show, </w:t>
-      </w:r>
-      <w:proofErr w:type="spellStart"/>
-      <w:r>
-        <w:t>IComparable</w:t>
-      </w:r>
-      <w:proofErr w:type="spellEnd"/>
-      <w:r>
-        <w:t>&lt;’a&gt;</w:t>
-      </w:r>
-      <w:r>
-        <w:t xml:space="preserve"> as a record</w:t>
-      </w:r>
-      <w:r>
-        <w:t xml:space="preserve"> of functions</w:t>
-      </w:r>
-      <w:r>
-        <w:t>)</w:t>
-      </w:r>
-      <w:r>
-        <w:t>.</w:t>
-      </w:r>
-    </w:p>
-    <w:p>
-      <w:r>
         <w:br w:type="page"/>
       </w:r>
     </w:p>
-    <w:p>
-      <w:pPr>
-        <w:pStyle w:val="Heading1"/>
-      </w:pPr>
-      <w:r>
-        <w:lastRenderedPageBreak/>
-        <w:t>Unit 6 – Drawing in Functional Programming</w:t>
-      </w:r>
-    </w:p>
-    <w:p>
-      <w:pPr>
-        <w:pStyle w:val="ListParagraph"/>
-        <w:numPr>
-          <w:ilvl w:val="0"/>
-          <w:numId w:val="19"/>
-        </w:numPr>
-      </w:pPr>
-      <w:r>
-        <w:t>Drawing lines</w:t>
-      </w:r>
-    </w:p>
-    <w:p>
-      <w:pPr>
-        <w:pStyle w:val="ListParagraph"/>
-        <w:numPr>
-          <w:ilvl w:val="0"/>
-          <w:numId w:val="19"/>
-        </w:numPr>
-      </w:pPr>
-      <w:r>
-        <w:t>Drawing shapes</w:t>
-      </w:r>
-    </w:p>
-    <w:p>
-      <w:pPr>
-        <w:pStyle w:val="ListParagraph"/>
-        <w:numPr>
-          <w:ilvl w:val="0"/>
-          <w:numId w:val="19"/>
-        </w:numPr>
-      </w:pPr>
-      <w:r>
-        <w:t>Fractals</w:t>
-      </w:r>
-    </w:p>
-    <w:p>
-      <w:pPr>
-        <w:pStyle w:val="ListParagraph"/>
-        <w:numPr>
-          <w:ilvl w:val="0"/>
-          <w:numId w:val="19"/>
-        </w:numPr>
-      </w:pPr>
-      <w:r>
-        <w:t>Using function composition for rendering.</w:t>
-      </w:r>
-    </w:p>
-    <w:p>
-      <w:pPr>
-        <w:pStyle w:val="ListParagraph"/>
-        <w:numPr>
-          <w:ilvl w:val="0"/>
-          <w:numId w:val="19"/>
-        </w:numPr>
-      </w:pPr>
-      <w:r>
-        <w:t>Game with update as a function record.</w:t>
-      </w:r>
-    </w:p>
-    <w:p/>
     <w:p>
       <w:pPr>
         <w:pStyle w:val="ListParagraph"/>
@@ -4416,7 +4242,7 @@
 </file>
 
 <file path=customXml/itemProps1.xml><?xml version="1.0" encoding="utf-8"?>
-<ds:datastoreItem xmlns:ds="http://schemas.openxmlformats.org/officeDocument/2006/customXml" ds:itemID="{7E060981-0FC3-452E-AD42-C9A98D07B7C5}">
+<ds:datastoreItem xmlns:ds="http://schemas.openxmlformats.org/officeDocument/2006/customXml" ds:itemID="{26DB7BA7-A5CD-4BC7-9D7D-09FFC041EEBF}">
   <ds:schemaRefs>
     <ds:schemaRef ds:uri="http://schemas.openxmlformats.org/officeDocument/2006/bibliography"/>
   </ds:schemaRefs>

</xml_diff>

<commit_message>
Added draft of reader 2
</commit_message>
<xml_diff>
--- a/Functional programming.docx
+++ b/Functional programming.docx
@@ -150,6 +150,56 @@
         </w:numPr>
       </w:pPr>
       <w:r>
+        <w:t>Type notation in F#.</w:t>
+      </w:r>
+    </w:p>
+    <w:p>
+      <w:pPr>
+        <w:pStyle w:val="ListParagraph"/>
+        <w:numPr>
+          <w:ilvl w:val="0"/>
+          <w:numId w:val="5"/>
+        </w:numPr>
+      </w:pPr>
+      <w:r>
+        <w:t>Structural equality vs reference equality.</w:t>
+      </w:r>
+    </w:p>
+    <w:p>
+      <w:pPr>
+        <w:pStyle w:val="ListParagraph"/>
+        <w:numPr>
+          <w:ilvl w:val="0"/>
+          <w:numId w:val="5"/>
+        </w:numPr>
+      </w:pPr>
+      <w:r>
+        <w:t>Optional type.</w:t>
+      </w:r>
+      <w:bookmarkStart w:id="0" w:name="_GoBack"/>
+      <w:bookmarkEnd w:id="0"/>
+    </w:p>
+    <w:p>
+      <w:pPr>
+        <w:pStyle w:val="ListParagraph"/>
+        <w:numPr>
+          <w:ilvl w:val="0"/>
+          <w:numId w:val="5"/>
+        </w:numPr>
+      </w:pPr>
+      <w:r>
+        <w:t>Tuples.</w:t>
+      </w:r>
+    </w:p>
+    <w:p>
+      <w:pPr>
+        <w:pStyle w:val="ListParagraph"/>
+        <w:numPr>
+          <w:ilvl w:val="0"/>
+          <w:numId w:val="5"/>
+        </w:numPr>
+      </w:pPr>
+      <w:r>
         <w:t>Lists and recursion.</w:t>
       </w:r>
     </w:p>
@@ -167,16 +217,19 @@
       <w:r>
         <w:t>.</w:t>
       </w:r>
-      <w:r>
-        <w:br/>
-      </w:r>
     </w:p>
     <w:p>
       <w:pPr>
         <w:pStyle w:val="Heading1"/>
       </w:pPr>
       <w:r>
-        <w:t>Unit 4 – Data Structures</w:t>
+        <w:t xml:space="preserve">Unit </w:t>
+      </w:r>
+      <w:r>
+        <w:t>3</w:t>
+      </w:r>
+      <w:r>
+        <w:t xml:space="preserve"> – Data Structures</w:t>
       </w:r>
     </w:p>
     <w:p>
@@ -188,7 +241,7 @@
         </w:numPr>
       </w:pPr>
       <w:r>
-        <w:t>Discriminated unions in lambda calculus.</w:t>
+        <w:t>Discriminate unions and records in F#</w:t>
       </w:r>
     </w:p>
     <w:p>
@@ -200,7 +253,7 @@
         </w:numPr>
       </w:pPr>
       <w:r>
-        <w:t>Discriminate unions and records in F#</w:t>
+        <w:t>Pattern matching.</w:t>
       </w:r>
     </w:p>
     <w:p>
@@ -224,31 +277,22 @@
         </w:numPr>
       </w:pPr>
       <w:r>
-        <w:t>Pattern matching</w:t>
-      </w:r>
-    </w:p>
-    <w:p>
-      <w:pPr>
-        <w:pStyle w:val="ListParagraph"/>
-        <w:numPr>
-          <w:ilvl w:val="0"/>
-          <w:numId w:val="6"/>
-        </w:numPr>
-      </w:pPr>
-      <w:r>
         <w:t>Case Study: Expression evaluation</w:t>
       </w:r>
+      <w:r>
+        <w:t>.</w:t>
+      </w:r>
     </w:p>
     <w:p>
       <w:pPr>
         <w:pStyle w:val="Heading1"/>
       </w:pPr>
-      <w:bookmarkStart w:id="0" w:name="_Hlk511738657"/>
+      <w:bookmarkStart w:id="1" w:name="_Hlk511738657"/>
       <w:r>
         <w:t xml:space="preserve">Unit </w:t>
       </w:r>
       <w:r>
-        <w:t>3</w:t>
+        <w:t>4</w:t>
       </w:r>
       <w:r>
         <w:t xml:space="preserve"> – Higher</w:t>
@@ -331,7 +375,7 @@
         <w:t>Case Study: SQL</w:t>
       </w:r>
     </w:p>
-    <w:bookmarkEnd w:id="0"/>
+    <w:bookmarkEnd w:id="1"/>
     <w:p>
       <w:pPr>
         <w:pStyle w:val="Heading1"/>
@@ -1137,13 +1181,7 @@
       </w:pPr>
       <w:r>
         <w:lastRenderedPageBreak/>
-        <w:t xml:space="preserve">Unit </w:t>
-      </w:r>
-      <w:r>
-        <w:t>3</w:t>
-      </w:r>
-      <w:r>
-        <w:t xml:space="preserve"> – Data Structures</w:t>
+        <w:t>Unit 3 – Data Structures</w:t>
       </w:r>
     </w:p>
     <w:p>
@@ -1632,8 +1670,6 @@
       </w:r>
     </w:p>
     <w:p>
-      <w:bookmarkStart w:id="1" w:name="_GoBack"/>
-      <w:bookmarkEnd w:id="1"/>
       <w:r>
         <w:br w:type="page"/>
       </w:r>
@@ -4242,7 +4278,7 @@
 </file>
 
 <file path=customXml/itemProps1.xml><?xml version="1.0" encoding="utf-8"?>
-<ds:datastoreItem xmlns:ds="http://schemas.openxmlformats.org/officeDocument/2006/customXml" ds:itemID="{26DB7BA7-A5CD-4BC7-9D7D-09FFC041EEBF}">
+<ds:datastoreItem xmlns:ds="http://schemas.openxmlformats.org/officeDocument/2006/customXml" ds:itemID="{76888A64-9069-4F27-A02F-A549AE798072}">
   <ds:schemaRefs>
     <ds:schemaRef ds:uri="http://schemas.openxmlformats.org/officeDocument/2006/bibliography"/>
   </ds:schemaRefs>

</xml_diff>

<commit_message>
Continued with reader 2. Added some exercise solution in F#
</commit_message>
<xml_diff>
--- a/Functional programming.docx
+++ b/Functional programming.docx
@@ -176,8 +176,6 @@
       <w:r>
         <w:t>Optional type.</w:t>
       </w:r>
-      <w:bookmarkStart w:id="0" w:name="_GoBack"/>
-      <w:bookmarkEnd w:id="0"/>
     </w:p>
     <w:p>
       <w:pPr>
@@ -265,6 +263,18 @@
         </w:numPr>
       </w:pPr>
       <w:r>
+        <w:t>Pattern matching on tuples, lists, and options.</w:t>
+      </w:r>
+    </w:p>
+    <w:p>
+      <w:pPr>
+        <w:pStyle w:val="ListParagraph"/>
+        <w:numPr>
+          <w:ilvl w:val="0"/>
+          <w:numId w:val="6"/>
+        </w:numPr>
+      </w:pPr>
+      <w:r>
         <w:t>Structural equality vs reference equality.</w:t>
       </w:r>
     </w:p>
@@ -287,7 +297,7 @@
       <w:pPr>
         <w:pStyle w:val="Heading1"/>
       </w:pPr>
-      <w:bookmarkStart w:id="1" w:name="_Hlk511738657"/>
+      <w:bookmarkStart w:id="0" w:name="_Hlk511738657"/>
       <w:r>
         <w:t xml:space="preserve">Unit </w:t>
       </w:r>
@@ -309,9 +319,6 @@
       <w:r>
         <w:t>unctions</w:t>
       </w:r>
-      <w:r>
-        <w:t xml:space="preserve"> and Data Structures</w:t>
-      </w:r>
     </w:p>
     <w:p>
       <w:pPr>
@@ -328,7 +335,21 @@
         <w:t>ipe operator, function composition,</w:t>
       </w:r>
       <w:r>
-        <w:t xml:space="preserve"> map, fold, map2, fold2.</w:t>
+        <w:t xml:space="preserve"> map, fold,</w:t>
+      </w:r>
+      <w:r>
+        <w:t xml:space="preserve"> </w:t>
+      </w:r>
+      <w:proofErr w:type="spellStart"/>
+      <w:r>
+        <w:t>foldr</w:t>
+      </w:r>
+      <w:proofErr w:type="spellEnd"/>
+      <w:r>
+        <w:t>,</w:t>
+      </w:r>
+      <w:r>
+        <w:t xml:space="preserve"> map2, fold2.</w:t>
       </w:r>
     </w:p>
     <w:p>
@@ -340,11 +361,13 @@
         </w:numPr>
       </w:pPr>
       <w:r>
-        <w:t>Tuples</w:t>
-      </w:r>
-      <w:r>
-        <w:t xml:space="preserve"> in lambda calculus and F#</w:t>
-      </w:r>
+        <w:t xml:space="preserve">Curry and </w:t>
+      </w:r>
+      <w:proofErr w:type="spellStart"/>
+      <w:r>
+        <w:t>Uncurry</w:t>
+      </w:r>
+      <w:proofErr w:type="spellEnd"/>
     </w:p>
     <w:p>
       <w:pPr>
@@ -355,27 +378,10 @@
         </w:numPr>
       </w:pPr>
       <w:r>
-        <w:t xml:space="preserve">Curry and </w:t>
-      </w:r>
-      <w:proofErr w:type="spellStart"/>
-      <w:r>
-        <w:t>Uncurry</w:t>
-      </w:r>
-      <w:proofErr w:type="spellEnd"/>
-    </w:p>
-    <w:p>
-      <w:pPr>
-        <w:pStyle w:val="ListParagraph"/>
-        <w:numPr>
-          <w:ilvl w:val="0"/>
-          <w:numId w:val="7"/>
-        </w:numPr>
-      </w:pPr>
-      <w:r>
         <w:t>Case Study: SQL</w:t>
       </w:r>
     </w:p>
-    <w:bookmarkEnd w:id="1"/>
+    <w:bookmarkEnd w:id="0"/>
     <w:p>
       <w:pPr>
         <w:pStyle w:val="Heading1"/>
@@ -417,7 +423,21 @@
         </w:numPr>
       </w:pPr>
       <w:r>
-        <w:t>Function records.</w:t>
+        <w:t>Function records</w:t>
+      </w:r>
+      <w:r>
+        <w:t xml:space="preserve"> and </w:t>
+      </w:r>
+      <w:r>
+        <w:t>F</w:t>
+      </w:r>
+      <w:bookmarkStart w:id="1" w:name="_GoBack"/>
+      <w:bookmarkEnd w:id="1"/>
+      <w:r>
+        <w:t>unctors</w:t>
+      </w:r>
+      <w:r>
+        <w:t>.</w:t>
       </w:r>
     </w:p>
     <w:p>
@@ -432,7 +452,6 @@
         <w:t>Case Study: Imperative Language with AST.</w:t>
       </w:r>
     </w:p>
-    <w:p/>
     <w:p/>
     <w:p/>
     <w:p/>
@@ -3096,6 +3115,92 @@
     </w:lvl>
   </w:abstractNum>
   <w:abstractNum w:abstractNumId="16" w15:restartNumberingAfterBreak="0">
+    <w:nsid w:val="5A2E55F6"/>
+    <w:multiLevelType w:val="hybridMultilevel"/>
+    <w:tmpl w:val="09D6B1D4"/>
+    <w:lvl w:ilvl="0" w:tplc="0409000F">
+      <w:start w:val="1"/>
+      <w:numFmt w:val="decimal"/>
+      <w:lvlText w:val="%1."/>
+      <w:lvlJc w:val="left"/>
+      <w:pPr>
+        <w:ind w:left="720" w:hanging="360"/>
+      </w:pPr>
+    </w:lvl>
+    <w:lvl w:ilvl="1" w:tplc="04090019" w:tentative="1">
+      <w:start w:val="1"/>
+      <w:numFmt w:val="lowerLetter"/>
+      <w:lvlText w:val="%2."/>
+      <w:lvlJc w:val="left"/>
+      <w:pPr>
+        <w:ind w:left="1440" w:hanging="360"/>
+      </w:pPr>
+    </w:lvl>
+    <w:lvl w:ilvl="2" w:tplc="0409001B" w:tentative="1">
+      <w:start w:val="1"/>
+      <w:numFmt w:val="lowerRoman"/>
+      <w:lvlText w:val="%3."/>
+      <w:lvlJc w:val="right"/>
+      <w:pPr>
+        <w:ind w:left="2160" w:hanging="180"/>
+      </w:pPr>
+    </w:lvl>
+    <w:lvl w:ilvl="3" w:tplc="0409000F" w:tentative="1">
+      <w:start w:val="1"/>
+      <w:numFmt w:val="decimal"/>
+      <w:lvlText w:val="%4."/>
+      <w:lvlJc w:val="left"/>
+      <w:pPr>
+        <w:ind w:left="2880" w:hanging="360"/>
+      </w:pPr>
+    </w:lvl>
+    <w:lvl w:ilvl="4" w:tplc="04090019" w:tentative="1">
+      <w:start w:val="1"/>
+      <w:numFmt w:val="lowerLetter"/>
+      <w:lvlText w:val="%5."/>
+      <w:lvlJc w:val="left"/>
+      <w:pPr>
+        <w:ind w:left="3600" w:hanging="360"/>
+      </w:pPr>
+    </w:lvl>
+    <w:lvl w:ilvl="5" w:tplc="0409001B" w:tentative="1">
+      <w:start w:val="1"/>
+      <w:numFmt w:val="lowerRoman"/>
+      <w:lvlText w:val="%6."/>
+      <w:lvlJc w:val="right"/>
+      <w:pPr>
+        <w:ind w:left="4320" w:hanging="180"/>
+      </w:pPr>
+    </w:lvl>
+    <w:lvl w:ilvl="6" w:tplc="0409000F" w:tentative="1">
+      <w:start w:val="1"/>
+      <w:numFmt w:val="decimal"/>
+      <w:lvlText w:val="%7."/>
+      <w:lvlJc w:val="left"/>
+      <w:pPr>
+        <w:ind w:left="5040" w:hanging="360"/>
+      </w:pPr>
+    </w:lvl>
+    <w:lvl w:ilvl="7" w:tplc="04090019" w:tentative="1">
+      <w:start w:val="1"/>
+      <w:numFmt w:val="lowerLetter"/>
+      <w:lvlText w:val="%8."/>
+      <w:lvlJc w:val="left"/>
+      <w:pPr>
+        <w:ind w:left="5760" w:hanging="360"/>
+      </w:pPr>
+    </w:lvl>
+    <w:lvl w:ilvl="8" w:tplc="0409001B" w:tentative="1">
+      <w:start w:val="1"/>
+      <w:numFmt w:val="lowerRoman"/>
+      <w:lvlText w:val="%9."/>
+      <w:lvlJc w:val="right"/>
+      <w:pPr>
+        <w:ind w:left="6480" w:hanging="180"/>
+      </w:pPr>
+    </w:lvl>
+  </w:abstractNum>
+  <w:abstractNum w:abstractNumId="17" w15:restartNumberingAfterBreak="0">
     <w:nsid w:val="6E7E2F53"/>
     <w:multiLevelType w:val="hybridMultilevel"/>
     <w:tmpl w:val="8C063F8E"/>
@@ -3181,7 +3286,7 @@
       </w:pPr>
     </w:lvl>
   </w:abstractNum>
-  <w:abstractNum w:abstractNumId="17" w15:restartNumberingAfterBreak="0">
+  <w:abstractNum w:abstractNumId="18" w15:restartNumberingAfterBreak="0">
     <w:nsid w:val="761A0EC5"/>
     <w:multiLevelType w:val="hybridMultilevel"/>
     <w:tmpl w:val="8F7640E4"/>
@@ -3267,7 +3372,7 @@
       </w:pPr>
     </w:lvl>
   </w:abstractNum>
-  <w:abstractNum w:abstractNumId="18" w15:restartNumberingAfterBreak="0">
+  <w:abstractNum w:abstractNumId="19" w15:restartNumberingAfterBreak="0">
     <w:nsid w:val="7B567007"/>
     <w:multiLevelType w:val="hybridMultilevel"/>
     <w:tmpl w:val="2DF6917C"/>
@@ -3360,7 +3465,7 @@
     <w:abstractNumId w:val="12"/>
   </w:num>
   <w:num w:numId="3">
-    <w:abstractNumId w:val="18"/>
+    <w:abstractNumId w:val="19"/>
   </w:num>
   <w:num w:numId="4">
     <w:abstractNumId w:val="10"/>
@@ -3375,7 +3480,7 @@
     <w:abstractNumId w:val="11"/>
   </w:num>
   <w:num w:numId="8">
-    <w:abstractNumId w:val="17"/>
+    <w:abstractNumId w:val="18"/>
   </w:num>
   <w:num w:numId="9">
     <w:abstractNumId w:val="7"/>
@@ -3393,7 +3498,7 @@
     <w:abstractNumId w:val="4"/>
   </w:num>
   <w:num w:numId="14">
-    <w:abstractNumId w:val="16"/>
+    <w:abstractNumId w:val="17"/>
   </w:num>
   <w:num w:numId="15">
     <w:abstractNumId w:val="6"/>
@@ -3409,6 +3514,9 @@
   </w:num>
   <w:num w:numId="19">
     <w:abstractNumId w:val="2"/>
+  </w:num>
+  <w:num w:numId="20">
+    <w:abstractNumId w:val="16"/>
   </w:num>
 </w:numbering>
 </file>
@@ -4278,7 +4386,7 @@
 </file>
 
 <file path=customXml/itemProps1.xml><?xml version="1.0" encoding="utf-8"?>
-<ds:datastoreItem xmlns:ds="http://schemas.openxmlformats.org/officeDocument/2006/customXml" ds:itemID="{76888A64-9069-4F27-A02F-A549AE798072}">
+<ds:datastoreItem xmlns:ds="http://schemas.openxmlformats.org/officeDocument/2006/customXml" ds:itemID="{F09D2F66-08DE-4AC0-BDD0-B0AC0DAC7203}">
   <ds:schemaRefs>
     <ds:schemaRef ds:uri="http://schemas.openxmlformats.org/officeDocument/2006/bibliography"/>
   </ds:schemaRefs>

</xml_diff>

<commit_message>
Reworked the program of the course.
</commit_message>
<xml_diff>
--- a/Functional programming.docx
+++ b/Functional programming.docx
@@ -174,7 +174,7 @@
         </w:numPr>
       </w:pPr>
       <w:r>
-        <w:t>Optional type.</w:t>
+        <w:t>Tuples.</w:t>
       </w:r>
     </w:p>
     <w:p>
@@ -186,7 +186,10 @@
         </w:numPr>
       </w:pPr>
       <w:r>
-        <w:t>Tuples.</w:t>
+        <w:t>Records</w:t>
+      </w:r>
+      <w:r>
+        <w:t>.</w:t>
       </w:r>
     </w:p>
     <w:p>
@@ -198,19 +201,10 @@
         </w:numPr>
       </w:pPr>
       <w:r>
-        <w:t>Lists and recursion.</w:t>
-      </w:r>
-    </w:p>
-    <w:p>
-      <w:pPr>
-        <w:pStyle w:val="ListParagraph"/>
-        <w:numPr>
-          <w:ilvl w:val="0"/>
-          <w:numId w:val="5"/>
-        </w:numPr>
-      </w:pPr>
-      <w:r>
-        <w:t>Exercises on lists</w:t>
+        <w:t xml:space="preserve">Exercises on </w:t>
+      </w:r>
+      <w:r>
+        <w:t>tuples and records</w:t>
       </w:r>
       <w:r>
         <w:t>.</w:t>
@@ -263,7 +257,7 @@
         </w:numPr>
       </w:pPr>
       <w:r>
-        <w:t>Pattern matching on tuples, lists, and options.</w:t>
+        <w:t>Option.</w:t>
       </w:r>
     </w:p>
     <w:p>
@@ -275,7 +269,7 @@
         </w:numPr>
       </w:pPr>
       <w:r>
-        <w:t>Structural equality vs reference equality.</w:t>
+        <w:t>Lists.</w:t>
       </w:r>
     </w:p>
     <w:p>
@@ -287,7 +281,10 @@
         </w:numPr>
       </w:pPr>
       <w:r>
-        <w:t>Case Study: Expression evaluation</w:t>
+        <w:t>Pattern matching on tuples, lists, options</w:t>
+      </w:r>
+      <w:r>
+        <w:t>, and records</w:t>
       </w:r>
       <w:r>
         <w:t>.</w:t>
@@ -381,6 +378,18 @@
         <w:t>Case Study: SQL</w:t>
       </w:r>
     </w:p>
+    <w:p>
+      <w:pPr>
+        <w:pStyle w:val="ListParagraph"/>
+        <w:numPr>
+          <w:ilvl w:val="0"/>
+          <w:numId w:val="7"/>
+        </w:numPr>
+      </w:pPr>
+      <w:r>
+        <w:t>Function records.</w:t>
+      </w:r>
+    </w:p>
     <w:bookmarkEnd w:id="0"/>
     <w:p>
       <w:pPr>
@@ -413,6 +422,9 @@
       <w:r>
         <w:t>Trees</w:t>
       </w:r>
+      <w:r>
+        <w:t>.</w:t>
+      </w:r>
     </w:p>
     <w:p>
       <w:pPr>
@@ -423,35 +435,83 @@
         </w:numPr>
       </w:pPr>
       <w:r>
-        <w:t>Function records</w:t>
-      </w:r>
-      <w:r>
-        <w:t xml:space="preserve"> and </w:t>
-      </w:r>
-      <w:r>
-        <w:t>F</w:t>
+        <w:t>Binary-Search Trees.</w:t>
+      </w:r>
+    </w:p>
+    <w:p>
+      <w:pPr>
+        <w:pStyle w:val="ListParagraph"/>
+        <w:numPr>
+          <w:ilvl w:val="0"/>
+          <w:numId w:val="8"/>
+        </w:numPr>
+      </w:pPr>
+      <w:r>
+        <w:t>Decision tree</w:t>
+      </w:r>
+      <w:r>
+        <w:t>.</w:t>
+      </w:r>
+    </w:p>
+    <w:p>
+      <w:pPr>
+        <w:pStyle w:val="ListParagraph"/>
+        <w:numPr>
+          <w:ilvl w:val="0"/>
+          <w:numId w:val="8"/>
+        </w:numPr>
+      </w:pPr>
+      <w:r>
+        <w:t>E</w:t>
+      </w:r>
+      <w:r>
+        <w:t>xpression evaluation.</w:t>
+      </w:r>
+    </w:p>
+    <w:p>
+      <w:pPr>
+        <w:pStyle w:val="Heading1"/>
+      </w:pPr>
+      <w:r>
+        <w:t xml:space="preserve">Unit </w:t>
+      </w:r>
+      <w:r>
+        <w:t>6</w:t>
+      </w:r>
+      <w:r>
+        <w:t xml:space="preserve"> – </w:t>
+      </w:r>
+      <w:r>
+        <w:t>Interpreters (Optional)</w:t>
+      </w:r>
+    </w:p>
+    <w:p>
+      <w:pPr>
+        <w:pStyle w:val="ListParagraph"/>
+        <w:numPr>
+          <w:ilvl w:val="0"/>
+          <w:numId w:val="21"/>
+        </w:numPr>
+      </w:pPr>
+      <w:r>
+        <w:t>AST of an imperative language.</w:t>
+      </w:r>
+    </w:p>
+    <w:p>
+      <w:pPr>
+        <w:pStyle w:val="ListParagraph"/>
+        <w:numPr>
+          <w:ilvl w:val="0"/>
+          <w:numId w:val="21"/>
+        </w:numPr>
+      </w:pPr>
+      <w:r>
+        <w:t>Building an interpreter.</w:t>
       </w:r>
       <w:bookmarkStart w:id="1" w:name="_GoBack"/>
       <w:bookmarkEnd w:id="1"/>
-      <w:r>
-        <w:t>unctors</w:t>
-      </w:r>
-      <w:r>
-        <w:t>.</w:t>
-      </w:r>
-    </w:p>
-    <w:p>
-      <w:pPr>
-        <w:pStyle w:val="ListParagraph"/>
-        <w:numPr>
-          <w:ilvl w:val="0"/>
-          <w:numId w:val="8"/>
-        </w:numPr>
-      </w:pPr>
-      <w:r>
-        <w:t>Case Study: Imperative Language with AST.</w:t>
-      </w:r>
-    </w:p>
+    </w:p>
+    <w:p/>
     <w:p/>
     <w:p/>
     <w:p/>
@@ -1807,6 +1867,92 @@
     </w:lvl>
   </w:abstractNum>
   <w:abstractNum w:abstractNumId="1" w15:restartNumberingAfterBreak="0">
+    <w:nsid w:val="03853CA0"/>
+    <w:multiLevelType w:val="hybridMultilevel"/>
+    <w:tmpl w:val="20862F62"/>
+    <w:lvl w:ilvl="0" w:tplc="0409000F">
+      <w:start w:val="1"/>
+      <w:numFmt w:val="decimal"/>
+      <w:lvlText w:val="%1."/>
+      <w:lvlJc w:val="left"/>
+      <w:pPr>
+        <w:ind w:left="720" w:hanging="360"/>
+      </w:pPr>
+    </w:lvl>
+    <w:lvl w:ilvl="1" w:tplc="04090019" w:tentative="1">
+      <w:start w:val="1"/>
+      <w:numFmt w:val="lowerLetter"/>
+      <w:lvlText w:val="%2."/>
+      <w:lvlJc w:val="left"/>
+      <w:pPr>
+        <w:ind w:left="1440" w:hanging="360"/>
+      </w:pPr>
+    </w:lvl>
+    <w:lvl w:ilvl="2" w:tplc="0409001B" w:tentative="1">
+      <w:start w:val="1"/>
+      <w:numFmt w:val="lowerRoman"/>
+      <w:lvlText w:val="%3."/>
+      <w:lvlJc w:val="right"/>
+      <w:pPr>
+        <w:ind w:left="2160" w:hanging="180"/>
+      </w:pPr>
+    </w:lvl>
+    <w:lvl w:ilvl="3" w:tplc="0409000F" w:tentative="1">
+      <w:start w:val="1"/>
+      <w:numFmt w:val="decimal"/>
+      <w:lvlText w:val="%4."/>
+      <w:lvlJc w:val="left"/>
+      <w:pPr>
+        <w:ind w:left="2880" w:hanging="360"/>
+      </w:pPr>
+    </w:lvl>
+    <w:lvl w:ilvl="4" w:tplc="04090019" w:tentative="1">
+      <w:start w:val="1"/>
+      <w:numFmt w:val="lowerLetter"/>
+      <w:lvlText w:val="%5."/>
+      <w:lvlJc w:val="left"/>
+      <w:pPr>
+        <w:ind w:left="3600" w:hanging="360"/>
+      </w:pPr>
+    </w:lvl>
+    <w:lvl w:ilvl="5" w:tplc="0409001B" w:tentative="1">
+      <w:start w:val="1"/>
+      <w:numFmt w:val="lowerRoman"/>
+      <w:lvlText w:val="%6."/>
+      <w:lvlJc w:val="right"/>
+      <w:pPr>
+        <w:ind w:left="4320" w:hanging="180"/>
+      </w:pPr>
+    </w:lvl>
+    <w:lvl w:ilvl="6" w:tplc="0409000F" w:tentative="1">
+      <w:start w:val="1"/>
+      <w:numFmt w:val="decimal"/>
+      <w:lvlText w:val="%7."/>
+      <w:lvlJc w:val="left"/>
+      <w:pPr>
+        <w:ind w:left="5040" w:hanging="360"/>
+      </w:pPr>
+    </w:lvl>
+    <w:lvl w:ilvl="7" w:tplc="04090019" w:tentative="1">
+      <w:start w:val="1"/>
+      <w:numFmt w:val="lowerLetter"/>
+      <w:lvlText w:val="%8."/>
+      <w:lvlJc w:val="left"/>
+      <w:pPr>
+        <w:ind w:left="5760" w:hanging="360"/>
+      </w:pPr>
+    </w:lvl>
+    <w:lvl w:ilvl="8" w:tplc="0409001B" w:tentative="1">
+      <w:start w:val="1"/>
+      <w:numFmt w:val="lowerRoman"/>
+      <w:lvlText w:val="%9."/>
+      <w:lvlJc w:val="right"/>
+      <w:pPr>
+        <w:ind w:left="6480" w:hanging="180"/>
+      </w:pPr>
+    </w:lvl>
+  </w:abstractNum>
+  <w:abstractNum w:abstractNumId="2" w15:restartNumberingAfterBreak="0">
     <w:nsid w:val="06C032D5"/>
     <w:multiLevelType w:val="hybridMultilevel"/>
     <w:tmpl w:val="B2BA37C2"/>
@@ -1892,7 +2038,7 @@
       </w:pPr>
     </w:lvl>
   </w:abstractNum>
-  <w:abstractNum w:abstractNumId="2" w15:restartNumberingAfterBreak="0">
+  <w:abstractNum w:abstractNumId="3" w15:restartNumberingAfterBreak="0">
     <w:nsid w:val="09E95D04"/>
     <w:multiLevelType w:val="hybridMultilevel"/>
     <w:tmpl w:val="414ECB5C"/>
@@ -1981,7 +2127,7 @@
       </w:pPr>
     </w:lvl>
   </w:abstractNum>
-  <w:abstractNum w:abstractNumId="3" w15:restartNumberingAfterBreak="0">
+  <w:abstractNum w:abstractNumId="4" w15:restartNumberingAfterBreak="0">
     <w:nsid w:val="0A4C39EC"/>
     <w:multiLevelType w:val="hybridMultilevel"/>
     <w:tmpl w:val="DB062A7A"/>
@@ -2070,7 +2216,7 @@
       </w:pPr>
     </w:lvl>
   </w:abstractNum>
-  <w:abstractNum w:abstractNumId="4" w15:restartNumberingAfterBreak="0">
+  <w:abstractNum w:abstractNumId="5" w15:restartNumberingAfterBreak="0">
     <w:nsid w:val="133A58E0"/>
     <w:multiLevelType w:val="hybridMultilevel"/>
     <w:tmpl w:val="188E870A"/>
@@ -2159,7 +2305,7 @@
       </w:pPr>
     </w:lvl>
   </w:abstractNum>
-  <w:abstractNum w:abstractNumId="5" w15:restartNumberingAfterBreak="0">
+  <w:abstractNum w:abstractNumId="6" w15:restartNumberingAfterBreak="0">
     <w:nsid w:val="14B7611D"/>
     <w:multiLevelType w:val="hybridMultilevel"/>
     <w:tmpl w:val="AA142EE2"/>
@@ -2245,7 +2391,7 @@
       </w:pPr>
     </w:lvl>
   </w:abstractNum>
-  <w:abstractNum w:abstractNumId="6" w15:restartNumberingAfterBreak="0">
+  <w:abstractNum w:abstractNumId="7" w15:restartNumberingAfterBreak="0">
     <w:nsid w:val="1C1B6851"/>
     <w:multiLevelType w:val="hybridMultilevel"/>
     <w:tmpl w:val="6C6CD1C8"/>
@@ -2331,7 +2477,7 @@
       </w:pPr>
     </w:lvl>
   </w:abstractNum>
-  <w:abstractNum w:abstractNumId="7" w15:restartNumberingAfterBreak="0">
+  <w:abstractNum w:abstractNumId="8" w15:restartNumberingAfterBreak="0">
     <w:nsid w:val="2441127D"/>
     <w:multiLevelType w:val="hybridMultilevel"/>
     <w:tmpl w:val="FAB47496"/>
@@ -2417,7 +2563,7 @@
       </w:pPr>
     </w:lvl>
   </w:abstractNum>
-  <w:abstractNum w:abstractNumId="8" w15:restartNumberingAfterBreak="0">
+  <w:abstractNum w:abstractNumId="9" w15:restartNumberingAfterBreak="0">
     <w:nsid w:val="2C100D10"/>
     <w:multiLevelType w:val="hybridMultilevel"/>
     <w:tmpl w:val="AEB61882"/>
@@ -2506,7 +2652,7 @@
       </w:pPr>
     </w:lvl>
   </w:abstractNum>
-  <w:abstractNum w:abstractNumId="9" w15:restartNumberingAfterBreak="0">
+  <w:abstractNum w:abstractNumId="10" w15:restartNumberingAfterBreak="0">
     <w:nsid w:val="3406096A"/>
     <w:multiLevelType w:val="hybridMultilevel"/>
     <w:tmpl w:val="BBDA1C02"/>
@@ -2595,7 +2741,7 @@
       </w:pPr>
     </w:lvl>
   </w:abstractNum>
-  <w:abstractNum w:abstractNumId="10" w15:restartNumberingAfterBreak="0">
+  <w:abstractNum w:abstractNumId="11" w15:restartNumberingAfterBreak="0">
     <w:nsid w:val="36A357D9"/>
     <w:multiLevelType w:val="hybridMultilevel"/>
     <w:tmpl w:val="AD7CEB2C"/>
@@ -2681,7 +2827,7 @@
       </w:pPr>
     </w:lvl>
   </w:abstractNum>
-  <w:abstractNum w:abstractNumId="11" w15:restartNumberingAfterBreak="0">
+  <w:abstractNum w:abstractNumId="12" w15:restartNumberingAfterBreak="0">
     <w:nsid w:val="39B04156"/>
     <w:multiLevelType w:val="hybridMultilevel"/>
     <w:tmpl w:val="6C6CD1C8"/>
@@ -2767,7 +2913,7 @@
       </w:pPr>
     </w:lvl>
   </w:abstractNum>
-  <w:abstractNum w:abstractNumId="12" w15:restartNumberingAfterBreak="0">
+  <w:abstractNum w:abstractNumId="13" w15:restartNumberingAfterBreak="0">
     <w:nsid w:val="40E01D63"/>
     <w:multiLevelType w:val="hybridMultilevel"/>
     <w:tmpl w:val="14FA422A"/>
@@ -2853,7 +2999,7 @@
       </w:pPr>
     </w:lvl>
   </w:abstractNum>
-  <w:abstractNum w:abstractNumId="13" w15:restartNumberingAfterBreak="0">
+  <w:abstractNum w:abstractNumId="14" w15:restartNumberingAfterBreak="0">
     <w:nsid w:val="4C3554A4"/>
     <w:multiLevelType w:val="hybridMultilevel"/>
     <w:tmpl w:val="E9D2DE08"/>
@@ -2942,7 +3088,7 @@
       </w:pPr>
     </w:lvl>
   </w:abstractNum>
-  <w:abstractNum w:abstractNumId="14" w15:restartNumberingAfterBreak="0">
+  <w:abstractNum w:abstractNumId="15" w15:restartNumberingAfterBreak="0">
     <w:nsid w:val="4C3D7CA3"/>
     <w:multiLevelType w:val="hybridMultilevel"/>
     <w:tmpl w:val="826E38AC"/>
@@ -3028,7 +3174,7 @@
       </w:pPr>
     </w:lvl>
   </w:abstractNum>
-  <w:abstractNum w:abstractNumId="15" w15:restartNumberingAfterBreak="0">
+  <w:abstractNum w:abstractNumId="16" w15:restartNumberingAfterBreak="0">
     <w:nsid w:val="58964162"/>
     <w:multiLevelType w:val="hybridMultilevel"/>
     <w:tmpl w:val="B2BA37C2"/>
@@ -3114,7 +3260,7 @@
       </w:pPr>
     </w:lvl>
   </w:abstractNum>
-  <w:abstractNum w:abstractNumId="16" w15:restartNumberingAfterBreak="0">
+  <w:abstractNum w:abstractNumId="17" w15:restartNumberingAfterBreak="0">
     <w:nsid w:val="5A2E55F6"/>
     <w:multiLevelType w:val="hybridMultilevel"/>
     <w:tmpl w:val="09D6B1D4"/>
@@ -3200,7 +3346,7 @@
       </w:pPr>
     </w:lvl>
   </w:abstractNum>
-  <w:abstractNum w:abstractNumId="17" w15:restartNumberingAfterBreak="0">
+  <w:abstractNum w:abstractNumId="18" w15:restartNumberingAfterBreak="0">
     <w:nsid w:val="6E7E2F53"/>
     <w:multiLevelType w:val="hybridMultilevel"/>
     <w:tmpl w:val="8C063F8E"/>
@@ -3286,7 +3432,7 @@
       </w:pPr>
     </w:lvl>
   </w:abstractNum>
-  <w:abstractNum w:abstractNumId="18" w15:restartNumberingAfterBreak="0">
+  <w:abstractNum w:abstractNumId="19" w15:restartNumberingAfterBreak="0">
     <w:nsid w:val="761A0EC5"/>
     <w:multiLevelType w:val="hybridMultilevel"/>
     <w:tmpl w:val="8F7640E4"/>
@@ -3372,7 +3518,7 @@
       </w:pPr>
     </w:lvl>
   </w:abstractNum>
-  <w:abstractNum w:abstractNumId="19" w15:restartNumberingAfterBreak="0">
+  <w:abstractNum w:abstractNumId="20" w15:restartNumberingAfterBreak="0">
     <w:nsid w:val="7B567007"/>
     <w:multiLevelType w:val="hybridMultilevel"/>
     <w:tmpl w:val="2DF6917C"/>
@@ -3459,64 +3605,67 @@
     </w:lvl>
   </w:abstractNum>
   <w:num w:numId="1">
-    <w:abstractNumId w:val="3"/>
+    <w:abstractNumId w:val="4"/>
   </w:num>
   <w:num w:numId="2">
+    <w:abstractNumId w:val="13"/>
+  </w:num>
+  <w:num w:numId="3">
+    <w:abstractNumId w:val="20"/>
+  </w:num>
+  <w:num w:numId="4">
+    <w:abstractNumId w:val="11"/>
+  </w:num>
+  <w:num w:numId="5">
+    <w:abstractNumId w:val="14"/>
+  </w:num>
+  <w:num w:numId="6">
+    <w:abstractNumId w:val="2"/>
+  </w:num>
+  <w:num w:numId="7">
     <w:abstractNumId w:val="12"/>
   </w:num>
-  <w:num w:numId="3">
+  <w:num w:numId="8">
     <w:abstractNumId w:val="19"/>
   </w:num>
-  <w:num w:numId="4">
-    <w:abstractNumId w:val="10"/>
-  </w:num>
-  <w:num w:numId="5">
-    <w:abstractNumId w:val="13"/>
-  </w:num>
-  <w:num w:numId="6">
-    <w:abstractNumId w:val="1"/>
-  </w:num>
-  <w:num w:numId="7">
-    <w:abstractNumId w:val="11"/>
-  </w:num>
-  <w:num w:numId="8">
-    <w:abstractNumId w:val="18"/>
-  </w:num>
   <w:num w:numId="9">
-    <w:abstractNumId w:val="7"/>
+    <w:abstractNumId w:val="8"/>
   </w:num>
   <w:num w:numId="10">
     <w:abstractNumId w:val="0"/>
   </w:num>
   <w:num w:numId="11">
+    <w:abstractNumId w:val="10"/>
+  </w:num>
+  <w:num w:numId="12">
     <w:abstractNumId w:val="9"/>
   </w:num>
-  <w:num w:numId="12">
-    <w:abstractNumId w:val="8"/>
-  </w:num>
   <w:num w:numId="13">
-    <w:abstractNumId w:val="4"/>
+    <w:abstractNumId w:val="5"/>
   </w:num>
   <w:num w:numId="14">
+    <w:abstractNumId w:val="18"/>
+  </w:num>
+  <w:num w:numId="15">
+    <w:abstractNumId w:val="7"/>
+  </w:num>
+  <w:num w:numId="16">
+    <w:abstractNumId w:val="15"/>
+  </w:num>
+  <w:num w:numId="17">
+    <w:abstractNumId w:val="16"/>
+  </w:num>
+  <w:num w:numId="18">
+    <w:abstractNumId w:val="6"/>
+  </w:num>
+  <w:num w:numId="19">
+    <w:abstractNumId w:val="3"/>
+  </w:num>
+  <w:num w:numId="20">
     <w:abstractNumId w:val="17"/>
   </w:num>
-  <w:num w:numId="15">
-    <w:abstractNumId w:val="6"/>
-  </w:num>
-  <w:num w:numId="16">
-    <w:abstractNumId w:val="14"/>
-  </w:num>
-  <w:num w:numId="17">
-    <w:abstractNumId w:val="15"/>
-  </w:num>
-  <w:num w:numId="18">
-    <w:abstractNumId w:val="5"/>
-  </w:num>
-  <w:num w:numId="19">
-    <w:abstractNumId w:val="2"/>
-  </w:num>
-  <w:num w:numId="20">
-    <w:abstractNumId w:val="16"/>
+  <w:num w:numId="21">
+    <w:abstractNumId w:val="1"/>
   </w:num>
 </w:numbering>
 </file>
@@ -4386,7 +4535,7 @@
 </file>
 
 <file path=customXml/itemProps1.xml><?xml version="1.0" encoding="utf-8"?>
-<ds:datastoreItem xmlns:ds="http://schemas.openxmlformats.org/officeDocument/2006/customXml" ds:itemID="{F09D2F66-08DE-4AC0-BDD0-B0AC0DAC7203}">
+<ds:datastoreItem xmlns:ds="http://schemas.openxmlformats.org/officeDocument/2006/customXml" ds:itemID="{B8452953-1F1E-4CD7-AE24-92555AB55142}">
   <ds:schemaRefs>
     <ds:schemaRef ds:uri="http://schemas.openxmlformats.org/officeDocument/2006/bibliography"/>
   </ds:schemaRefs>

</xml_diff>

<commit_message>
Added code for tanks with polymorphism
</commit_message>
<xml_diff>
--- a/Functional programming.docx
+++ b/Functional programming.docx
@@ -221,8 +221,13 @@
         <w:t>3</w:t>
       </w:r>
       <w:r>
-        <w:t xml:space="preserve"> – Data Structures</w:t>
-      </w:r>
+        <w:t xml:space="preserve"> – </w:t>
+      </w:r>
+      <w:r>
+        <w:t>Polymorphism</w:t>
+      </w:r>
+      <w:bookmarkStart w:id="0" w:name="_GoBack"/>
+      <w:bookmarkEnd w:id="0"/>
     </w:p>
     <w:p>
       <w:pPr>
@@ -294,7 +299,7 @@
       <w:pPr>
         <w:pStyle w:val="Heading1"/>
       </w:pPr>
-      <w:bookmarkStart w:id="0" w:name="_Hlk511738657"/>
+      <w:bookmarkStart w:id="1" w:name="_Hlk511738657"/>
       <w:r>
         <w:t xml:space="preserve">Unit </w:t>
       </w:r>
@@ -377,8 +382,6 @@
       <w:r>
         <w:t>Case Study: SQL</w:t>
       </w:r>
-      <w:bookmarkStart w:id="1" w:name="_GoBack"/>
-      <w:bookmarkEnd w:id="1"/>
     </w:p>
     <w:p>
       <w:pPr>
@@ -392,7 +395,7 @@
         <w:t>Function records.</w:t>
       </w:r>
     </w:p>
-    <w:bookmarkEnd w:id="0"/>
+    <w:bookmarkEnd w:id="1"/>
     <w:p>
       <w:pPr>
         <w:pStyle w:val="Heading1"/>
@@ -541,15 +544,7 @@
         </w:numPr>
       </w:pPr>
       <w:r>
-        <w:t xml:space="preserve">Von Neumann </w:t>
-      </w:r>
-      <w:proofErr w:type="gramStart"/>
-      <w:r>
-        <w:t>model</w:t>
-      </w:r>
-      <w:proofErr w:type="gramEnd"/>
-      <w:r>
-        <w:t>.</w:t>
+        <w:t>Von Neumann model.</w:t>
       </w:r>
     </w:p>
     <w:p>
@@ -1205,13 +1200,8 @@
         <w:t>consecutive equal elements from a list. compress [</w:t>
       </w:r>
       <w:proofErr w:type="spellStart"/>
-      <w:proofErr w:type="gramStart"/>
-      <w:r>
-        <w:t>a;a</w:t>
-      </w:r>
-      <w:proofErr w:type="gramEnd"/>
-      <w:r>
-        <w:t>;a;a;b;b;c</w:t>
+      <w:r>
+        <w:t>a;a;a;a;b;b;c</w:t>
       </w:r>
       <w:proofErr w:type="spellEnd"/>
       <w:r>
@@ -4541,7 +4531,7 @@
 </file>
 
 <file path=customXml/itemProps1.xml><?xml version="1.0" encoding="utf-8"?>
-<ds:datastoreItem xmlns:ds="http://schemas.openxmlformats.org/officeDocument/2006/customXml" ds:itemID="{7D979CB3-8375-44A5-A59B-C5A00CB30E84}">
+<ds:datastoreItem xmlns:ds="http://schemas.openxmlformats.org/officeDocument/2006/customXml" ds:itemID="{D1E34DE7-57C3-40F4-9AF3-7068A2C180A1}">
   <ds:schemaRefs>
     <ds:schemaRef ds:uri="http://schemas.openxmlformats.org/officeDocument/2006/bibliography"/>
   </ds:schemaRefs>

</xml_diff>